<commit_message>
[~] lesson 1 [+] lesson 2
</commit_message>
<xml_diff>
--- a/LESSON_1.docx
+++ b/LESSON_1.docx
@@ -7278,6 +7278,7 @@
           <w:sz w:val="20"/>
           <w:szCs w:val="20"/>
           <w:shd w:val="clear" w:color="auto" w:fill="FFFFFF"/>
+          <w:lang w:val="ru-RU"/>
         </w:rPr>
       </w:pPr>
       <w:r>
@@ -18184,6 +18185,7 @@
           <w:sz w:val="20"/>
           <w:szCs w:val="20"/>
           <w:shd w:val="clear" w:color="auto" w:fill="FFFFFF"/>
+          <w:lang w:val="ru-RU"/>
         </w:rPr>
       </w:pPr>
       <w:proofErr w:type="gramStart"/>
@@ -18205,8 +18207,40 @@
           <w:sz w:val="20"/>
           <w:szCs w:val="20"/>
           <w:shd w:val="clear" w:color="auto" w:fill="FFFFFF"/>
-        </w:rPr>
-        <w:t xml:space="preserve"> + volatile = no</w:t>
+          <w:lang w:val="ru-RU"/>
+        </w:rPr>
+        <w:t xml:space="preserve"> + </w:t>
+      </w:r>
+      <w:r>
+        <w:rPr>
+          <w:rFonts w:ascii="Arial" w:hAnsi="Arial" w:cs="Arial"/>
+          <w:color w:val="000000" w:themeColor="text1"/>
+          <w:sz w:val="20"/>
+          <w:szCs w:val="20"/>
+          <w:shd w:val="clear" w:color="auto" w:fill="FFFFFF"/>
+        </w:rPr>
+        <w:t>volatile</w:t>
+      </w:r>
+      <w:r>
+        <w:rPr>
+          <w:rFonts w:ascii="Arial" w:hAnsi="Arial" w:cs="Arial"/>
+          <w:color w:val="000000" w:themeColor="text1"/>
+          <w:sz w:val="20"/>
+          <w:szCs w:val="20"/>
+          <w:shd w:val="clear" w:color="auto" w:fill="FFFFFF"/>
+          <w:lang w:val="ru-RU"/>
+        </w:rPr>
+        <w:t xml:space="preserve"> = </w:t>
+      </w:r>
+      <w:r>
+        <w:rPr>
+          <w:rFonts w:ascii="Arial" w:hAnsi="Arial" w:cs="Arial"/>
+          <w:color w:val="000000" w:themeColor="text1"/>
+          <w:sz w:val="20"/>
+          <w:szCs w:val="20"/>
+          <w:shd w:val="clear" w:color="auto" w:fill="FFFFFF"/>
+        </w:rPr>
+        <w:t>no</w:t>
       </w:r>
     </w:p>
     <w:p>
@@ -18822,6 +18856,7 @@
           <w:szCs w:val="20"/>
           <w:u w:val="single"/>
           <w:shd w:val="clear" w:color="auto" w:fill="FFFFFF"/>
+          <w:lang w:val="ru-RU"/>
         </w:rPr>
       </w:pPr>
       <w:r>
@@ -18847,7 +18882,20 @@
           <w:u w:val="single"/>
           <w:shd w:val="clear" w:color="auto" w:fill="FFFFFF"/>
         </w:rPr>
-        <w:t>private?</w:t>
+        <w:t>private</w:t>
+      </w:r>
+      <w:r>
+        <w:rPr>
+          <w:rFonts w:ascii="Arial" w:hAnsi="Arial" w:cs="Arial"/>
+          <w:i/>
+          <w:color w:val="000000" w:themeColor="text1"/>
+          <w:sz w:val="20"/>
+          <w:szCs w:val="20"/>
+          <w:u w:val="single"/>
+          <w:shd w:val="clear" w:color="auto" w:fill="FFFFFF"/>
+          <w:lang w:val="ru-RU"/>
+        </w:rPr>
+        <w:t>?</w:t>
       </w:r>
     </w:p>
     <w:p>
@@ -18858,6 +18906,7 @@
           <w:sz w:val="20"/>
           <w:szCs w:val="20"/>
           <w:shd w:val="clear" w:color="auto" w:fill="FFFFFF"/>
+          <w:lang w:val="ru-RU"/>
         </w:rPr>
       </w:pPr>
       <w:r>
@@ -18879,7 +18928,39 @@
           <w:szCs w:val="20"/>
           <w:shd w:val="clear" w:color="auto" w:fill="FFFFFF"/>
         </w:rPr>
-        <w:t>single tone.</w:t>
+        <w:t>single</w:t>
+      </w:r>
+      <w:r>
+        <w:rPr>
+          <w:rFonts w:ascii="Arial" w:hAnsi="Arial" w:cs="Arial"/>
+          <w:color w:val="000000" w:themeColor="text1"/>
+          <w:sz w:val="20"/>
+          <w:szCs w:val="20"/>
+          <w:shd w:val="clear" w:color="auto" w:fill="FFFFFF"/>
+          <w:lang w:val="ru-RU"/>
+        </w:rPr>
+        <w:t xml:space="preserve"> </w:t>
+      </w:r>
+      <w:r>
+        <w:rPr>
+          <w:rFonts w:ascii="Arial" w:hAnsi="Arial" w:cs="Arial"/>
+          <w:color w:val="000000" w:themeColor="text1"/>
+          <w:sz w:val="20"/>
+          <w:szCs w:val="20"/>
+          <w:shd w:val="clear" w:color="auto" w:fill="FFFFFF"/>
+        </w:rPr>
+        <w:t>tone</w:t>
+      </w:r>
+      <w:r>
+        <w:rPr>
+          <w:rFonts w:ascii="Arial" w:hAnsi="Arial" w:cs="Arial"/>
+          <w:color w:val="000000" w:themeColor="text1"/>
+          <w:sz w:val="20"/>
+          <w:szCs w:val="20"/>
+          <w:shd w:val="clear" w:color="auto" w:fill="FFFFFF"/>
+          <w:lang w:val="ru-RU"/>
+        </w:rPr>
+        <w:t>.</w:t>
       </w:r>
     </w:p>
     <w:p>
@@ -19001,18 +19082,55 @@
         <w:rPr>
           <w:rFonts w:ascii="Arial" w:hAnsi="Arial" w:cs="Arial"/>
           <w:i/>
-          <w:color w:val="2E74B5" w:themeColor="accent1" w:themeShade="BF"/>
-          <w:sz w:val="20"/>
-          <w:szCs w:val="20"/>
-          <w:shd w:val="clear" w:color="auto" w:fill="FFFFFF"/>
-          <w:lang w:val="ru-RU"/>
-        </w:rPr>
-      </w:pPr>
+          <w:color w:val="000000" w:themeColor="text1"/>
+          <w:sz w:val="20"/>
+          <w:szCs w:val="20"/>
+          <w:u w:val="single"/>
+          <w:shd w:val="clear" w:color="auto" w:fill="FFFFFF"/>
+          <w:lang w:val="ru-RU"/>
+        </w:rPr>
+      </w:pPr>
+      <w:r>
+        <w:rPr>
+          <w:rFonts w:ascii="Arial" w:hAnsi="Arial" w:cs="Arial"/>
+          <w:i/>
+          <w:color w:val="000000" w:themeColor="text1"/>
+          <w:sz w:val="20"/>
+          <w:szCs w:val="20"/>
+          <w:u w:val="single"/>
+          <w:shd w:val="clear" w:color="auto" w:fill="FFFFFF"/>
+          <w:lang w:val="ru-RU"/>
+        </w:rPr>
+        <w:t>Если нет модификатора доступа, то какой будет?</w:t>
+      </w:r>
     </w:p>
     <w:p>
       <w:pPr>
         <w:rPr>
           <w:rFonts w:ascii="Arial" w:hAnsi="Arial" w:cs="Arial"/>
+          <w:color w:val="000000" w:themeColor="text1"/>
+          <w:sz w:val="20"/>
+          <w:szCs w:val="20"/>
+          <w:shd w:val="clear" w:color="auto" w:fill="FFFFFF"/>
+          <w:lang w:val="ru-RU"/>
+        </w:rPr>
+      </w:pPr>
+      <w:r>
+        <w:rPr>
+          <w:rFonts w:ascii="Arial" w:hAnsi="Arial" w:cs="Arial"/>
+          <w:color w:val="000000" w:themeColor="text1"/>
+          <w:sz w:val="20"/>
+          <w:szCs w:val="20"/>
+          <w:shd w:val="clear" w:color="auto" w:fill="FFFFFF"/>
+          <w:lang w:val="ru-RU"/>
+        </w:rPr>
+        <w:t>Как у класса.</w:t>
+      </w:r>
+    </w:p>
+    <w:p>
+      <w:pPr>
+        <w:rPr>
+          <w:rFonts w:ascii="Arial" w:hAnsi="Arial" w:cs="Arial"/>
           <w:i/>
           <w:color w:val="2E74B5" w:themeColor="accent1" w:themeShade="BF"/>
           <w:sz w:val="20"/>
@@ -19021,7 +19139,9 @@
           <w:lang w:val="ru-RU"/>
         </w:rPr>
       </w:pPr>
-      <w:r>
+    </w:p>
+    <w:p>
+      <w:pPr>
         <w:rPr>
           <w:rFonts w:ascii="Arial" w:hAnsi="Arial" w:cs="Arial"/>
           <w:i/>
@@ -19031,8 +19151,7 @@
           <w:shd w:val="clear" w:color="auto" w:fill="FFFFFF"/>
           <w:lang w:val="ru-RU"/>
         </w:rPr>
-        <w:t>Логические</w:t>
-      </w:r>
+      </w:pPr>
       <w:r>
         <w:rPr>
           <w:rFonts w:ascii="Arial" w:hAnsi="Arial" w:cs="Arial"/>
@@ -19043,43 +19162,7 @@
           <w:shd w:val="clear" w:color="auto" w:fill="FFFFFF"/>
           <w:lang w:val="ru-RU"/>
         </w:rPr>
-        <w:t xml:space="preserve"> </w:t>
-      </w:r>
-      <w:r>
-        <w:rPr>
-          <w:rFonts w:ascii="Arial" w:hAnsi="Arial" w:cs="Arial"/>
-          <w:i/>
-          <w:color w:val="2E74B5" w:themeColor="accent1" w:themeShade="BF"/>
-          <w:sz w:val="20"/>
-          <w:szCs w:val="20"/>
-          <w:shd w:val="clear" w:color="auto" w:fill="FFFFFF"/>
-          <w:lang w:val="ru-RU"/>
-        </w:rPr>
-        <w:t xml:space="preserve">и статические </w:t>
-      </w:r>
-      <w:r>
-        <w:rPr>
-          <w:rFonts w:ascii="Arial" w:hAnsi="Arial" w:cs="Arial"/>
-          <w:i/>
-          <w:color w:val="2E74B5" w:themeColor="accent1" w:themeShade="BF"/>
-          <w:sz w:val="20"/>
-          <w:szCs w:val="20"/>
-          <w:shd w:val="clear" w:color="auto" w:fill="FFFFFF"/>
-          <w:lang w:val="ru-RU"/>
-        </w:rPr>
-        <w:t>блок</w:t>
-      </w:r>
-      <w:r>
-        <w:rPr>
-          <w:rFonts w:ascii="Arial" w:hAnsi="Arial" w:cs="Arial"/>
-          <w:i/>
-          <w:color w:val="2E74B5" w:themeColor="accent1" w:themeShade="BF"/>
-          <w:sz w:val="20"/>
-          <w:szCs w:val="20"/>
-          <w:shd w:val="clear" w:color="auto" w:fill="FFFFFF"/>
-          <w:lang w:val="ru-RU"/>
-        </w:rPr>
-        <w:t>и</w:t>
+        <w:t>Логические и статические блоки</w:t>
       </w:r>
     </w:p>
     <w:tbl>
@@ -19372,6 +19455,7 @@
                 <w:shd w:val="clear" w:color="auto" w:fill="FFFFFF"/>
                 <w:lang w:val="ru-RU"/>
               </w:rPr>
+              <w:lastRenderedPageBreak/>
               <w:t>Для чего?</w:t>
             </w:r>
           </w:p>
@@ -19398,7 +19482,7 @@
                 <w:shd w:val="clear" w:color="auto" w:fill="FFFFFF"/>
                 <w:lang w:val="ru-RU"/>
               </w:rPr>
-              <w:t xml:space="preserve">Используются для инициализации полей, но в них так же можно вызывать методы текущего класса, обращаться к полям текущего класса, создавать </w:t>
+              <w:t xml:space="preserve">Используются для инициализации полей, но в них так же можно вызывать методы текущего класса, обращаться к полям текущего класса, создавать объекты, создавать классы. При обращении к полю, которое ещё не было явно объявлено, возможно только через ссылку </w:t>
             </w:r>
             <w:r>
               <w:rPr>
@@ -19406,10 +19490,8 @@
                 <w:sz w:val="20"/>
                 <w:szCs w:val="20"/>
                 <w:shd w:val="clear" w:color="auto" w:fill="FFFFFF"/>
-                <w:lang w:val="ru-RU"/>
-              </w:rPr>
-              <w:lastRenderedPageBreak/>
-              <w:t xml:space="preserve">объекты, создавать классы. При обращении к полю, которое ещё не было явно объявлено, возможно только через ссылку </w:t>
+              </w:rPr>
+              <w:t>this</w:t>
             </w:r>
             <w:r>
               <w:rPr>
@@ -19417,39 +19499,39 @@
                 <w:sz w:val="20"/>
                 <w:szCs w:val="20"/>
                 <w:shd w:val="clear" w:color="auto" w:fill="FFFFFF"/>
-              </w:rPr>
-              <w:t>this</w:t>
-            </w:r>
-            <w:r>
-              <w:rPr>
-                <w:rFonts w:ascii="Arial" w:hAnsi="Arial" w:cs="Arial"/>
+                <w:lang w:val="ru-RU"/>
+              </w:rPr>
+              <w:t>.</w:t>
+            </w:r>
+          </w:p>
+          <w:p>
+            <w:pPr>
+              <w:rPr>
+                <w:rFonts w:ascii="Arial" w:hAnsi="Arial" w:cs="Arial"/>
+                <w:color w:val="000000" w:themeColor="text1"/>
                 <w:sz w:val="20"/>
                 <w:szCs w:val="20"/>
                 <w:shd w:val="clear" w:color="auto" w:fill="FFFFFF"/>
                 <w:lang w:val="ru-RU"/>
               </w:rPr>
-              <w:t>.</w:t>
-            </w:r>
-          </w:p>
-          <w:p>
-            <w:pPr>
-              <w:rPr>
-                <w:rFonts w:ascii="Arial" w:hAnsi="Arial" w:cs="Arial"/>
-                <w:color w:val="000000" w:themeColor="text1"/>
+            </w:pPr>
+          </w:p>
+        </w:tc>
+        <w:tc>
+          <w:tcPr>
+            <w:tcW w:w="6055" w:type="dxa"/>
+          </w:tcPr>
+          <w:p>
+            <w:pPr>
+              <w:rPr>
+                <w:rFonts w:ascii="Arial" w:hAnsi="Arial" w:cs="Arial"/>
                 <w:sz w:val="20"/>
                 <w:szCs w:val="20"/>
                 <w:shd w:val="clear" w:color="auto" w:fill="FFFFFF"/>
                 <w:lang w:val="ru-RU"/>
               </w:rPr>
             </w:pPr>
-          </w:p>
-        </w:tc>
-        <w:tc>
-          <w:tcPr>
-            <w:tcW w:w="6055" w:type="dxa"/>
-          </w:tcPr>
-          <w:p>
-            <w:pPr>
+            <w:r>
               <w:rPr>
                 <w:rFonts w:ascii="Arial" w:hAnsi="Arial" w:cs="Arial"/>
                 <w:sz w:val="20"/>
@@ -19457,37 +19539,7 @@
                 <w:shd w:val="clear" w:color="auto" w:fill="FFFFFF"/>
                 <w:lang w:val="ru-RU"/>
               </w:rPr>
-            </w:pPr>
-            <w:r>
-              <w:rPr>
-                <w:rFonts w:ascii="Arial" w:hAnsi="Arial" w:cs="Arial"/>
-                <w:sz w:val="20"/>
-                <w:szCs w:val="20"/>
-                <w:shd w:val="clear" w:color="auto" w:fill="FFFFFF"/>
-                <w:lang w:val="ru-RU"/>
-              </w:rPr>
-              <w:lastRenderedPageBreak/>
-              <w:t xml:space="preserve">Выполняет те же функции, что и логический блок. </w:t>
-            </w:r>
-            <w:r>
-              <w:rPr>
-                <w:rFonts w:ascii="Arial" w:hAnsi="Arial" w:cs="Arial"/>
-                <w:sz w:val="20"/>
-                <w:szCs w:val="20"/>
-                <w:shd w:val="clear" w:color="auto" w:fill="FFFFFF"/>
-                <w:lang w:val="ru-RU"/>
-              </w:rPr>
-              <w:t>Но о</w:t>
-            </w:r>
-            <w:r>
-              <w:rPr>
-                <w:rFonts w:ascii="Arial" w:hAnsi="Arial" w:cs="Arial"/>
-                <w:sz w:val="20"/>
-                <w:szCs w:val="20"/>
-                <w:shd w:val="clear" w:color="auto" w:fill="FFFFFF"/>
-                <w:lang w:val="ru-RU"/>
-              </w:rPr>
-              <w:t xml:space="preserve">н может обращаться </w:t>
+              <w:t xml:space="preserve">Выполняет те же функции, что и логический блок. Но он может обращаться </w:t>
             </w:r>
             <w:r>
               <w:rPr>
@@ -19736,17 +19788,27 @@
               </w:rPr>
               <w:t>может.</w:t>
             </w:r>
-          </w:p>
-          <w:p>
-            <w:pPr>
-              <w:rPr>
-                <w:rFonts w:ascii="Arial" w:hAnsi="Arial" w:cs="Arial"/>
-                <w:color w:val="000000" w:themeColor="text1"/>
+            <w:r>
+              <w:rPr>
+                <w:rFonts w:ascii="Arial" w:hAnsi="Arial" w:cs="Arial"/>
                 <w:sz w:val="20"/>
                 <w:szCs w:val="20"/>
                 <w:shd w:val="clear" w:color="auto" w:fill="FFFFFF"/>
                 <w:lang w:val="ru-RU"/>
               </w:rPr>
+              <w:t xml:space="preserve"> Так как дальше нельзя отследить исключение.</w:t>
+            </w:r>
+          </w:p>
+          <w:p>
+            <w:pPr>
+              <w:rPr>
+                <w:rFonts w:ascii="Arial" w:hAnsi="Arial" w:cs="Arial"/>
+                <w:color w:val="000000" w:themeColor="text1"/>
+                <w:sz w:val="20"/>
+                <w:szCs w:val="20"/>
+                <w:shd w:val="clear" w:color="auto" w:fill="FFFFFF"/>
+                <w:lang w:val="ru-RU"/>
+              </w:rPr>
             </w:pPr>
           </w:p>
         </w:tc>
@@ -19834,6 +19896,16 @@
                 <w:lang w:val="ru-RU"/>
               </w:rPr>
             </w:pPr>
+            <w:r>
+              <w:rPr>
+                <w:rFonts w:ascii="Arial" w:hAnsi="Arial" w:cs="Arial"/>
+                <w:sz w:val="20"/>
+                <w:szCs w:val="20"/>
+                <w:shd w:val="clear" w:color="auto" w:fill="FFFFFF"/>
+                <w:lang w:val="ru-RU"/>
+              </w:rPr>
+              <w:t>Так как дальше нельзя отследить исключение.</w:t>
+            </w:r>
           </w:p>
         </w:tc>
       </w:tr>
@@ -19954,14 +20026,98 @@
       <w:pPr>
         <w:rPr>
           <w:rFonts w:ascii="Arial" w:hAnsi="Arial" w:cs="Arial"/>
+          <w:color w:val="2E74B5" w:themeColor="accent1" w:themeShade="BF"/>
+          <w:sz w:val="20"/>
+          <w:szCs w:val="20"/>
+          <w:shd w:val="clear" w:color="auto" w:fill="FFFFFF"/>
+          <w:lang w:val="ru-RU"/>
+        </w:rPr>
+      </w:pPr>
+    </w:p>
+    <w:p>
+      <w:pPr>
+        <w:pStyle w:val="HTMLPreformatted"/>
+        <w:shd w:val="clear" w:color="auto" w:fill="FFFFFF"/>
+        <w:rPr>
+          <w:color w:val="000000"/>
+          <w:sz w:val="18"/>
+          <w:szCs w:val="18"/>
+          <w:lang w:val="ru-RU"/>
+        </w:rPr>
+      </w:pPr>
+      <w:r>
+        <w:rPr>
+          <w:rFonts w:ascii="Arial" w:hAnsi="Arial" w:cs="Arial"/>
           <w:i/>
-          <w:color w:val="2E74B5" w:themeColor="accent1" w:themeShade="BF"/>
-          <w:sz w:val="20"/>
-          <w:szCs w:val="20"/>
-          <w:shd w:val="clear" w:color="auto" w:fill="FFFFFF"/>
-          <w:lang w:val="ru-RU"/>
-        </w:rPr>
-      </w:pPr>
+          <w:u w:val="single"/>
+          <w:shd w:val="clear" w:color="auto" w:fill="FFFFFF"/>
+          <w:lang w:val="ru-RU"/>
+        </w:rPr>
+        <w:t>Замечание:</w:t>
+      </w:r>
+      <w:r>
+        <w:rPr>
+          <w:rFonts w:ascii="Arial" w:hAnsi="Arial" w:cs="Arial"/>
+          <w:shd w:val="clear" w:color="auto" w:fill="FFFFFF"/>
+          <w:lang w:val="ru-RU"/>
+        </w:rPr>
+        <w:t xml:space="preserve"> в логических и статических блоках нельзя вызывать </w:t>
+      </w:r>
+      <w:proofErr w:type="gramStart"/>
+      <w:r>
+        <w:rPr>
+          <w:b/>
+          <w:bCs/>
+          <w:color w:val="000080"/>
+          <w:sz w:val="18"/>
+          <w:szCs w:val="18"/>
+        </w:rPr>
+        <w:t>super</w:t>
+      </w:r>
+      <w:r>
+        <w:rPr>
+          <w:color w:val="000000"/>
+          <w:sz w:val="18"/>
+          <w:szCs w:val="18"/>
+          <w:lang w:val="ru-RU"/>
+        </w:rPr>
+        <w:t>(</w:t>
+      </w:r>
+      <w:proofErr w:type="gramEnd"/>
+      <w:r>
+        <w:rPr>
+          <w:color w:val="000000"/>
+          <w:sz w:val="18"/>
+          <w:szCs w:val="18"/>
+          <w:lang w:val="ru-RU"/>
+        </w:rPr>
+        <w:t>);</w:t>
+      </w:r>
+      <w:r>
+        <w:rPr>
+          <w:color w:val="000000"/>
+          <w:sz w:val="18"/>
+          <w:szCs w:val="18"/>
+          <w:lang w:val="ru-RU"/>
+        </w:rPr>
+        <w:t xml:space="preserve">, </w:t>
+      </w:r>
+      <w:r>
+        <w:rPr>
+          <w:rFonts w:ascii="Arial" w:hAnsi="Arial" w:cs="Arial"/>
+          <w:shd w:val="clear" w:color="auto" w:fill="FFFFFF"/>
+          <w:lang w:val="ru-RU"/>
+        </w:rPr>
+        <w:t>т</w:t>
+      </w:r>
+      <w:r>
+        <w:rPr>
+          <w:rFonts w:ascii="Arial" w:hAnsi="Arial" w:cs="Arial"/>
+          <w:shd w:val="clear" w:color="auto" w:fill="FFFFFF"/>
+          <w:lang w:val="ru-RU"/>
+        </w:rPr>
+        <w:t>ак как он вызывается первой строчкой в конструкторе.</w:t>
+      </w:r>
     </w:p>
     <w:p>
       <w:pPr>
@@ -20555,6 +20711,7 @@
           <w:shd w:val="clear" w:color="auto" w:fill="FFFFFF"/>
           <w:lang w:val="ru-RU"/>
         </w:rPr>
+        <w:lastRenderedPageBreak/>
         <w:t>Модификатор</w:t>
       </w:r>
       <w:r>
@@ -20787,7 +20944,6 @@
           <w:shd w:val="clear" w:color="auto" w:fill="FFFFFF"/>
           <w:lang w:val="ru-RU"/>
         </w:rPr>
-        <w:lastRenderedPageBreak/>
         <w:t>Синтаксис</w:t>
       </w:r>
     </w:p>
@@ -26270,38 +26426,15 @@
         <w:rPr>
           <w:rFonts w:ascii="Arial" w:hAnsi="Arial" w:cs="Arial"/>
           <w:b/>
+          <w:color w:val="000000" w:themeColor="text1"/>
           <w:sz w:val="24"/>
           <w:szCs w:val="20"/>
           <w:shd w:val="clear" w:color="auto" w:fill="FFFFFF"/>
           <w:lang w:val="ru-RU"/>
         </w:rPr>
       </w:pPr>
-    </w:p>
-    <w:p>
-      <w:pPr>
-        <w:rPr>
-          <w:rFonts w:ascii="Arial" w:hAnsi="Arial" w:cs="Arial"/>
-          <w:b/>
-          <w:color w:val="000000" w:themeColor="text1"/>
-          <w:sz w:val="24"/>
-          <w:szCs w:val="20"/>
-          <w:shd w:val="clear" w:color="auto" w:fill="FFFFFF"/>
-          <w:lang w:val="ru-RU"/>
-        </w:rPr>
-      </w:pPr>
-    </w:p>
-    <w:p>
-      <w:pPr>
-        <w:rPr>
-          <w:rFonts w:ascii="Arial" w:hAnsi="Arial" w:cs="Arial"/>
-          <w:b/>
-          <w:color w:val="000000" w:themeColor="text1"/>
-          <w:sz w:val="24"/>
-          <w:szCs w:val="20"/>
-          <w:shd w:val="clear" w:color="auto" w:fill="FFFFFF"/>
-          <w:lang w:val="ru-RU"/>
-        </w:rPr>
-      </w:pPr>
+      <w:bookmarkStart w:id="0" w:name="_GoBack"/>
+      <w:bookmarkEnd w:id="0"/>
       <w:r>
         <w:rPr>
           <w:rFonts w:ascii="Arial" w:hAnsi="Arial" w:cs="Arial"/>
@@ -26626,18 +26759,7 @@
                 <w:shd w:val="clear" w:color="auto" w:fill="FFFFFF"/>
                 <w:lang w:val="ru-RU"/>
               </w:rPr>
-              <w:t>озднее</w:t>
-            </w:r>
-            <w:r>
-              <w:rPr>
-                <w:rFonts w:ascii="Arial" w:hAnsi="Arial" w:cs="Arial"/>
-                <w:i/>
-                <w:sz w:val="20"/>
-                <w:szCs w:val="20"/>
-                <w:shd w:val="clear" w:color="auto" w:fill="FFFFFF"/>
-                <w:lang w:val="ru-RU"/>
-              </w:rPr>
-              <w:t xml:space="preserve"> связывание (</w:t>
+              <w:t>озднее связывание (</w:t>
             </w:r>
             <w:r>
               <w:rPr>
@@ -27189,2239 +27311,8 @@
         </w:rPr>
       </w:pPr>
     </w:p>
-    <w:p>
-      <w:pPr>
-        <w:rPr>
-          <w:rFonts w:ascii="Arial" w:hAnsi="Arial" w:cs="Arial"/>
-          <w:color w:val="000000" w:themeColor="text1"/>
-          <w:sz w:val="20"/>
-          <w:szCs w:val="20"/>
-          <w:shd w:val="clear" w:color="auto" w:fill="FFFFFF"/>
-          <w:lang w:val="ru-RU"/>
-        </w:rPr>
-      </w:pPr>
-    </w:p>
-    <w:p>
-      <w:pPr>
-        <w:rPr>
-          <w:rFonts w:ascii="Arial" w:hAnsi="Arial" w:cs="Arial"/>
-          <w:color w:val="000000" w:themeColor="text1"/>
-          <w:sz w:val="20"/>
-          <w:szCs w:val="20"/>
-          <w:shd w:val="clear" w:color="auto" w:fill="FFFFFF"/>
-          <w:lang w:val="ru-RU"/>
-        </w:rPr>
-      </w:pPr>
-    </w:p>
-    <w:p>
-      <w:pPr>
-        <w:rPr>
-          <w:rFonts w:ascii="Arial" w:hAnsi="Arial" w:cs="Arial"/>
-          <w:color w:val="000000" w:themeColor="text1"/>
-          <w:sz w:val="20"/>
-          <w:szCs w:val="20"/>
-          <w:shd w:val="clear" w:color="auto" w:fill="FFFFFF"/>
-          <w:lang w:val="ru-RU"/>
-        </w:rPr>
-      </w:pPr>
-    </w:p>
-    <w:p>
-      <w:pPr>
-        <w:rPr>
-          <w:rFonts w:ascii="Arial" w:hAnsi="Arial" w:cs="Arial"/>
-          <w:b/>
-          <w:color w:val="000000" w:themeColor="text1"/>
-          <w:sz w:val="24"/>
-          <w:szCs w:val="20"/>
-          <w:shd w:val="clear" w:color="auto" w:fill="FFFFFF"/>
-          <w:lang w:val="ru-RU"/>
-        </w:rPr>
-      </w:pPr>
-      <w:bookmarkStart w:id="0" w:name="_GoBack"/>
-      <w:r>
-        <w:rPr>
-          <w:rFonts w:ascii="Arial" w:hAnsi="Arial" w:cs="Arial"/>
-          <w:b/>
-          <w:color w:val="000000" w:themeColor="text1"/>
-          <w:sz w:val="24"/>
-          <w:szCs w:val="20"/>
-          <w:shd w:val="clear" w:color="auto" w:fill="FFFFFF"/>
-          <w:lang w:val="ru-RU"/>
-        </w:rPr>
-        <w:lastRenderedPageBreak/>
-        <w:t>Виды классов</w:t>
-      </w:r>
-    </w:p>
-    <w:tbl>
-      <w:tblPr>
-        <w:tblStyle w:val="TableGrid"/>
-        <w:tblW w:w="13036" w:type="dxa"/>
-        <w:tblLook w:val="04A0" w:firstRow="1" w:lastRow="0" w:firstColumn="1" w:lastColumn="0" w:noHBand="0" w:noVBand="1"/>
-      </w:tblPr>
-      <w:tblGrid>
-        <w:gridCol w:w="1671"/>
-        <w:gridCol w:w="2916"/>
-        <w:gridCol w:w="2496"/>
-        <w:gridCol w:w="2410"/>
-        <w:gridCol w:w="3543"/>
-      </w:tblGrid>
-      <w:tr>
-        <w:tc>
-          <w:tcPr>
-            <w:tcW w:w="1671" w:type="dxa"/>
-          </w:tcPr>
-          <w:p>
-            <w:pPr>
-              <w:rPr>
-                <w:rFonts w:ascii="Arial" w:hAnsi="Arial" w:cs="Arial"/>
-                <w:color w:val="000000" w:themeColor="text1"/>
-                <w:sz w:val="18"/>
-                <w:szCs w:val="20"/>
-                <w:shd w:val="clear" w:color="auto" w:fill="FFFFFF"/>
-                <w:lang w:val="ru-RU"/>
-              </w:rPr>
-            </w:pPr>
-          </w:p>
-        </w:tc>
-        <w:tc>
-          <w:tcPr>
-            <w:tcW w:w="2916" w:type="dxa"/>
-          </w:tcPr>
-          <w:p>
-            <w:pPr>
-              <w:jc w:val="center"/>
-              <w:rPr>
-                <w:rFonts w:ascii="Arial" w:hAnsi="Arial" w:cs="Arial"/>
-                <w:b/>
-                <w:color w:val="000000" w:themeColor="text1"/>
-                <w:sz w:val="18"/>
-                <w:szCs w:val="20"/>
-                <w:shd w:val="clear" w:color="auto" w:fill="FFFFFF"/>
-                <w:lang w:val="ru-RU"/>
-              </w:rPr>
-            </w:pPr>
-            <w:r>
-              <w:rPr>
-                <w:rFonts w:ascii="Arial" w:hAnsi="Arial" w:cs="Arial"/>
-                <w:b/>
-                <w:color w:val="000000" w:themeColor="text1"/>
-                <w:sz w:val="18"/>
-                <w:szCs w:val="20"/>
-                <w:shd w:val="clear" w:color="auto" w:fill="FFFFFF"/>
-                <w:lang w:val="ru-RU"/>
-              </w:rPr>
-              <w:t>Внешний</w:t>
-            </w:r>
-          </w:p>
-        </w:tc>
-        <w:tc>
-          <w:tcPr>
-            <w:tcW w:w="2496" w:type="dxa"/>
-          </w:tcPr>
-          <w:p>
-            <w:pPr>
-              <w:jc w:val="center"/>
-              <w:rPr>
-                <w:rFonts w:ascii="Arial" w:hAnsi="Arial" w:cs="Arial"/>
-                <w:b/>
-                <w:color w:val="000000" w:themeColor="text1"/>
-                <w:sz w:val="18"/>
-                <w:szCs w:val="20"/>
-                <w:shd w:val="clear" w:color="auto" w:fill="FFFFFF"/>
-                <w:lang w:val="ru-RU"/>
-              </w:rPr>
-            </w:pPr>
-            <w:r>
-              <w:rPr>
-                <w:rFonts w:ascii="Arial" w:hAnsi="Arial" w:cs="Arial"/>
-                <w:b/>
-                <w:color w:val="000000" w:themeColor="text1"/>
-                <w:sz w:val="18"/>
-                <w:szCs w:val="20"/>
-                <w:shd w:val="clear" w:color="auto" w:fill="FFFFFF"/>
-                <w:lang w:val="ru-RU"/>
-              </w:rPr>
-              <w:t>Внутренний</w:t>
-            </w:r>
-          </w:p>
-        </w:tc>
-        <w:tc>
-          <w:tcPr>
-            <w:tcW w:w="2410" w:type="dxa"/>
-          </w:tcPr>
-          <w:p>
-            <w:pPr>
-              <w:jc w:val="center"/>
-              <w:rPr>
-                <w:rFonts w:ascii="Arial" w:hAnsi="Arial" w:cs="Arial"/>
-                <w:b/>
-                <w:color w:val="000000" w:themeColor="text1"/>
-                <w:sz w:val="18"/>
-                <w:szCs w:val="20"/>
-                <w:shd w:val="clear" w:color="auto" w:fill="FFFFFF"/>
-                <w:lang w:val="ru-RU"/>
-              </w:rPr>
-            </w:pPr>
-            <w:r>
-              <w:rPr>
-                <w:rFonts w:ascii="Arial" w:hAnsi="Arial" w:cs="Arial"/>
-                <w:b/>
-                <w:color w:val="000000" w:themeColor="text1"/>
-                <w:sz w:val="18"/>
-                <w:szCs w:val="20"/>
-                <w:shd w:val="clear" w:color="auto" w:fill="FFFFFF"/>
-                <w:lang w:val="ru-RU"/>
-              </w:rPr>
-              <w:t>Вложенный</w:t>
-            </w:r>
-          </w:p>
-        </w:tc>
-        <w:tc>
-          <w:tcPr>
-            <w:tcW w:w="3543" w:type="dxa"/>
-          </w:tcPr>
-          <w:p>
-            <w:pPr>
-              <w:jc w:val="center"/>
-              <w:rPr>
-                <w:rFonts w:ascii="Arial" w:hAnsi="Arial" w:cs="Arial"/>
-                <w:b/>
-                <w:color w:val="000000" w:themeColor="text1"/>
-                <w:sz w:val="18"/>
-                <w:szCs w:val="20"/>
-                <w:shd w:val="clear" w:color="auto" w:fill="FFFFFF"/>
-                <w:lang w:val="ru-RU"/>
-              </w:rPr>
-            </w:pPr>
-            <w:r>
-              <w:rPr>
-                <w:rFonts w:ascii="Arial" w:hAnsi="Arial" w:cs="Arial"/>
-                <w:b/>
-                <w:color w:val="000000" w:themeColor="text1"/>
-                <w:sz w:val="18"/>
-                <w:szCs w:val="20"/>
-                <w:shd w:val="clear" w:color="auto" w:fill="FFFFFF"/>
-                <w:lang w:val="ru-RU"/>
-              </w:rPr>
-              <w:t>Локальный</w:t>
-            </w:r>
-          </w:p>
-        </w:tc>
-      </w:tr>
-      <w:tr>
-        <w:tc>
-          <w:tcPr>
-            <w:tcW w:w="1671" w:type="dxa"/>
-          </w:tcPr>
-          <w:p>
-            <w:pPr>
-              <w:rPr>
-                <w:rFonts w:ascii="Arial" w:hAnsi="Arial" w:cs="Arial"/>
-                <w:color w:val="000000" w:themeColor="text1"/>
-                <w:sz w:val="18"/>
-                <w:szCs w:val="20"/>
-                <w:shd w:val="clear" w:color="auto" w:fill="FFFFFF"/>
-                <w:lang w:val="ru-RU"/>
-              </w:rPr>
-            </w:pPr>
-            <w:r>
-              <w:rPr>
-                <w:rFonts w:ascii="Arial" w:hAnsi="Arial" w:cs="Arial"/>
-                <w:color w:val="000000" w:themeColor="text1"/>
-                <w:sz w:val="18"/>
-                <w:szCs w:val="20"/>
-                <w:shd w:val="clear" w:color="auto" w:fill="FFFFFF"/>
-                <w:lang w:val="ru-RU"/>
-              </w:rPr>
-              <w:t>Определение</w:t>
-            </w:r>
-          </w:p>
-        </w:tc>
-        <w:tc>
-          <w:tcPr>
-            <w:tcW w:w="2916" w:type="dxa"/>
-          </w:tcPr>
-          <w:p>
-            <w:pPr>
-              <w:rPr>
-                <w:rFonts w:ascii="Arial" w:hAnsi="Arial" w:cs="Arial"/>
-                <w:color w:val="000000" w:themeColor="text1"/>
-                <w:sz w:val="18"/>
-                <w:szCs w:val="20"/>
-                <w:shd w:val="clear" w:color="auto" w:fill="FFFFFF"/>
-                <w:lang w:val="ru-RU"/>
-              </w:rPr>
-            </w:pPr>
-            <w:r>
-              <w:rPr>
-                <w:rFonts w:ascii="Arial" w:hAnsi="Arial" w:cs="Arial"/>
-                <w:color w:val="000000" w:themeColor="text1"/>
-                <w:sz w:val="18"/>
-                <w:szCs w:val="20"/>
-                <w:shd w:val="clear" w:color="auto" w:fill="FFFFFF"/>
-                <w:lang w:val="ru-RU"/>
-              </w:rPr>
-              <w:t>Класс, который объявляется сразу в пакете.</w:t>
-            </w:r>
-          </w:p>
-          <w:p>
-            <w:pPr>
-              <w:rPr>
-                <w:rFonts w:ascii="Arial" w:hAnsi="Arial" w:cs="Arial"/>
-                <w:color w:val="000000" w:themeColor="text1"/>
-                <w:sz w:val="18"/>
-                <w:szCs w:val="20"/>
-                <w:shd w:val="clear" w:color="auto" w:fill="FFFFFF"/>
-                <w:lang w:val="ru-RU"/>
-              </w:rPr>
-            </w:pPr>
-          </w:p>
-        </w:tc>
-        <w:tc>
-          <w:tcPr>
-            <w:tcW w:w="2496" w:type="dxa"/>
-          </w:tcPr>
-          <w:p>
-            <w:pPr>
-              <w:rPr>
-                <w:rFonts w:ascii="Arial" w:hAnsi="Arial" w:cs="Arial"/>
-                <w:color w:val="000000" w:themeColor="text1"/>
-                <w:sz w:val="18"/>
-                <w:szCs w:val="20"/>
-                <w:shd w:val="clear" w:color="auto" w:fill="FFFFFF"/>
-                <w:lang w:val="ru-RU"/>
-              </w:rPr>
-            </w:pPr>
-            <w:r>
-              <w:rPr>
-                <w:rFonts w:ascii="Arial" w:hAnsi="Arial" w:cs="Arial"/>
-                <w:color w:val="000000" w:themeColor="text1"/>
-                <w:sz w:val="18"/>
-                <w:szCs w:val="20"/>
-                <w:shd w:val="clear" w:color="auto" w:fill="FFFFFF"/>
-                <w:lang w:val="ru-RU"/>
-              </w:rPr>
-              <w:t>Класс, определение которого содержится внутри другого класса.</w:t>
-            </w:r>
-          </w:p>
-        </w:tc>
-        <w:tc>
-          <w:tcPr>
-            <w:tcW w:w="2410" w:type="dxa"/>
-          </w:tcPr>
-          <w:p>
-            <w:pPr>
-              <w:rPr>
-                <w:rFonts w:ascii="Arial" w:hAnsi="Arial" w:cs="Arial"/>
-                <w:color w:val="000000" w:themeColor="text1"/>
-                <w:sz w:val="18"/>
-                <w:szCs w:val="20"/>
-                <w:shd w:val="clear" w:color="auto" w:fill="FFFFFF"/>
-                <w:lang w:val="ru-RU"/>
-              </w:rPr>
-            </w:pPr>
-            <w:r>
-              <w:rPr>
-                <w:rFonts w:ascii="Arial" w:hAnsi="Arial" w:cs="Arial"/>
-                <w:color w:val="000000" w:themeColor="text1"/>
-                <w:sz w:val="18"/>
-                <w:szCs w:val="20"/>
-                <w:shd w:val="clear" w:color="auto" w:fill="FFFFFF"/>
-                <w:lang w:val="ru-RU"/>
-              </w:rPr>
-              <w:t xml:space="preserve">Внутренний </w:t>
-            </w:r>
-            <w:r>
-              <w:rPr>
-                <w:rFonts w:ascii="Arial" w:hAnsi="Arial" w:cs="Arial"/>
-                <w:color w:val="000000" w:themeColor="text1"/>
-                <w:sz w:val="18"/>
-                <w:szCs w:val="20"/>
-                <w:shd w:val="clear" w:color="auto" w:fill="FFFFFF"/>
-              </w:rPr>
-              <w:t xml:space="preserve">static </w:t>
-            </w:r>
-            <w:r>
-              <w:rPr>
-                <w:rFonts w:ascii="Arial" w:hAnsi="Arial" w:cs="Arial"/>
-                <w:color w:val="000000" w:themeColor="text1"/>
-                <w:sz w:val="18"/>
-                <w:szCs w:val="20"/>
-                <w:shd w:val="clear" w:color="auto" w:fill="FFFFFF"/>
-                <w:lang w:val="ru-RU"/>
-              </w:rPr>
-              <w:t>класс.</w:t>
-            </w:r>
-          </w:p>
-        </w:tc>
-        <w:tc>
-          <w:tcPr>
-            <w:tcW w:w="3543" w:type="dxa"/>
-          </w:tcPr>
-          <w:p>
-            <w:pPr>
-              <w:rPr>
-                <w:rFonts w:ascii="Arial" w:hAnsi="Arial" w:cs="Arial"/>
-                <w:color w:val="000000" w:themeColor="text1"/>
-                <w:sz w:val="18"/>
-                <w:szCs w:val="20"/>
-                <w:shd w:val="clear" w:color="auto" w:fill="FFFFFF"/>
-                <w:lang w:val="ru-RU"/>
-              </w:rPr>
-            </w:pPr>
-            <w:r>
-              <w:rPr>
-                <w:rFonts w:ascii="Arial" w:hAnsi="Arial" w:cs="Arial"/>
-                <w:color w:val="000000" w:themeColor="text1"/>
-                <w:sz w:val="18"/>
-                <w:szCs w:val="20"/>
-                <w:shd w:val="clear" w:color="auto" w:fill="FFFFFF"/>
-                <w:lang w:val="ru-RU"/>
-              </w:rPr>
-              <w:t>Внутренний класс, объявленный в методе или логическом блоке.</w:t>
-            </w:r>
-          </w:p>
-        </w:tc>
-      </w:tr>
-      <w:tr>
-        <w:tc>
-          <w:tcPr>
-            <w:tcW w:w="1671" w:type="dxa"/>
-          </w:tcPr>
-          <w:p>
-            <w:pPr>
-              <w:rPr>
-                <w:rFonts w:ascii="Arial" w:hAnsi="Arial" w:cs="Arial"/>
-                <w:color w:val="000000" w:themeColor="text1"/>
-                <w:sz w:val="18"/>
-                <w:szCs w:val="20"/>
-                <w:shd w:val="clear" w:color="auto" w:fill="FFFFFF"/>
-                <w:lang w:val="ru-RU"/>
-              </w:rPr>
-            </w:pPr>
-            <w:r>
-              <w:rPr>
-                <w:rFonts w:ascii="Arial" w:hAnsi="Arial" w:cs="Arial"/>
-                <w:color w:val="000000" w:themeColor="text1"/>
-                <w:sz w:val="18"/>
-                <w:szCs w:val="20"/>
-                <w:shd w:val="clear" w:color="auto" w:fill="FFFFFF"/>
-                <w:lang w:val="ru-RU"/>
-              </w:rPr>
-              <w:t>Ключевые слова</w:t>
-            </w:r>
-          </w:p>
-        </w:tc>
-        <w:tc>
-          <w:tcPr>
-            <w:tcW w:w="2916" w:type="dxa"/>
-          </w:tcPr>
-          <w:p>
-            <w:pPr>
-              <w:pStyle w:val="ListParagraph"/>
-              <w:numPr>
-                <w:ilvl w:val="0"/>
-                <w:numId w:val="13"/>
-              </w:numPr>
-              <w:rPr>
-                <w:rFonts w:ascii="Arial" w:hAnsi="Arial" w:cs="Arial"/>
-                <w:color w:val="000000" w:themeColor="text1"/>
-                <w:sz w:val="18"/>
-                <w:szCs w:val="20"/>
-                <w:shd w:val="clear" w:color="auto" w:fill="FFFFFF"/>
-              </w:rPr>
-            </w:pPr>
-            <w:r>
-              <w:rPr>
-                <w:rFonts w:ascii="Arial" w:hAnsi="Arial" w:cs="Arial"/>
-                <w:color w:val="000000" w:themeColor="text1"/>
-                <w:sz w:val="18"/>
-                <w:szCs w:val="20"/>
-                <w:shd w:val="clear" w:color="auto" w:fill="FFFFFF"/>
-              </w:rPr>
-              <w:t>public, friendly</w:t>
-            </w:r>
-          </w:p>
-          <w:p>
-            <w:pPr>
-              <w:pStyle w:val="ListParagraph"/>
-              <w:numPr>
-                <w:ilvl w:val="0"/>
-                <w:numId w:val="13"/>
-              </w:numPr>
-              <w:rPr>
-                <w:rFonts w:ascii="Arial" w:hAnsi="Arial" w:cs="Arial"/>
-                <w:color w:val="000000" w:themeColor="text1"/>
-                <w:sz w:val="18"/>
-                <w:szCs w:val="20"/>
-                <w:shd w:val="clear" w:color="auto" w:fill="FFFFFF"/>
-              </w:rPr>
-            </w:pPr>
-            <w:r>
-              <w:rPr>
-                <w:rFonts w:ascii="Arial" w:hAnsi="Arial" w:cs="Arial"/>
-                <w:color w:val="000000" w:themeColor="text1"/>
-                <w:sz w:val="18"/>
-                <w:szCs w:val="20"/>
-                <w:shd w:val="clear" w:color="auto" w:fill="FFFFFF"/>
-              </w:rPr>
-              <w:t xml:space="preserve">final, abstract, </w:t>
-            </w:r>
-            <w:proofErr w:type="spellStart"/>
-            <w:r>
-              <w:rPr>
-                <w:rFonts w:ascii="Arial" w:hAnsi="Arial" w:cs="Arial"/>
-                <w:color w:val="000000" w:themeColor="text1"/>
-                <w:sz w:val="18"/>
-                <w:szCs w:val="20"/>
-                <w:shd w:val="clear" w:color="auto" w:fill="FFFFFF"/>
-              </w:rPr>
-              <w:t>strictfp</w:t>
-            </w:r>
-            <w:proofErr w:type="spellEnd"/>
-          </w:p>
-          <w:p>
-            <w:pPr>
-              <w:pStyle w:val="ListParagraph"/>
-              <w:rPr>
-                <w:rFonts w:ascii="Arial" w:hAnsi="Arial" w:cs="Arial"/>
-                <w:color w:val="000000" w:themeColor="text1"/>
-                <w:sz w:val="18"/>
-                <w:szCs w:val="20"/>
-                <w:shd w:val="clear" w:color="auto" w:fill="FFFFFF"/>
-              </w:rPr>
-            </w:pPr>
-          </w:p>
-        </w:tc>
-        <w:tc>
-          <w:tcPr>
-            <w:tcW w:w="2496" w:type="dxa"/>
-          </w:tcPr>
-          <w:p>
-            <w:pPr>
-              <w:rPr>
-                <w:rFonts w:ascii="Arial" w:hAnsi="Arial" w:cs="Arial"/>
-                <w:color w:val="000000" w:themeColor="text1"/>
-                <w:sz w:val="18"/>
-                <w:szCs w:val="20"/>
-                <w:shd w:val="clear" w:color="auto" w:fill="FFFFFF"/>
-                <w:lang w:val="ru-RU"/>
-              </w:rPr>
-            </w:pPr>
-          </w:p>
-        </w:tc>
-        <w:tc>
-          <w:tcPr>
-            <w:tcW w:w="2410" w:type="dxa"/>
-          </w:tcPr>
-          <w:p>
-            <w:pPr>
-              <w:rPr>
-                <w:rFonts w:ascii="Arial" w:hAnsi="Arial" w:cs="Arial"/>
-                <w:color w:val="000000" w:themeColor="text1"/>
-                <w:sz w:val="18"/>
-                <w:szCs w:val="20"/>
-                <w:shd w:val="clear" w:color="auto" w:fill="FFFFFF"/>
-                <w:lang w:val="ru-RU"/>
-              </w:rPr>
-            </w:pPr>
-          </w:p>
-        </w:tc>
-        <w:tc>
-          <w:tcPr>
-            <w:tcW w:w="3543" w:type="dxa"/>
-          </w:tcPr>
-          <w:p>
-            <w:pPr>
-              <w:rPr>
-                <w:rFonts w:ascii="Arial" w:hAnsi="Arial" w:cs="Arial"/>
-                <w:color w:val="000000" w:themeColor="text1"/>
-                <w:sz w:val="18"/>
-                <w:szCs w:val="20"/>
-                <w:shd w:val="clear" w:color="auto" w:fill="FFFFFF"/>
-                <w:lang w:val="ru-RU"/>
-              </w:rPr>
-            </w:pPr>
-            <w:r>
-              <w:rPr>
-                <w:rFonts w:ascii="Arial" w:hAnsi="Arial" w:cs="Arial"/>
-                <w:color w:val="000000" w:themeColor="text1"/>
-                <w:sz w:val="18"/>
-                <w:szCs w:val="20"/>
-                <w:shd w:val="clear" w:color="auto" w:fill="FFFFFF"/>
-                <w:lang w:val="ru-RU"/>
-              </w:rPr>
-              <w:t>Не имеет модификаторов доступа</w:t>
-            </w:r>
-          </w:p>
-        </w:tc>
-      </w:tr>
-      <w:tr>
-        <w:tc>
-          <w:tcPr>
-            <w:tcW w:w="1671" w:type="dxa"/>
-          </w:tcPr>
-          <w:p>
-            <w:pPr>
-              <w:rPr>
-                <w:rFonts w:ascii="Arial" w:hAnsi="Arial" w:cs="Arial"/>
-                <w:color w:val="000000" w:themeColor="text1"/>
-                <w:sz w:val="18"/>
-                <w:szCs w:val="20"/>
-                <w:shd w:val="clear" w:color="auto" w:fill="FFFFFF"/>
-                <w:lang w:val="ru-RU"/>
-              </w:rPr>
-            </w:pPr>
-            <w:r>
-              <w:rPr>
-                <w:rFonts w:ascii="Arial" w:hAnsi="Arial" w:cs="Arial"/>
-                <w:color w:val="000000" w:themeColor="text1"/>
-                <w:sz w:val="18"/>
-                <w:szCs w:val="20"/>
-                <w:shd w:val="clear" w:color="auto" w:fill="FFFFFF"/>
-                <w:lang w:val="ru-RU"/>
-              </w:rPr>
-              <w:t>Область видимости</w:t>
-            </w:r>
-          </w:p>
-        </w:tc>
-        <w:tc>
-          <w:tcPr>
-            <w:tcW w:w="2916" w:type="dxa"/>
-          </w:tcPr>
-          <w:p>
-            <w:pPr>
-              <w:rPr>
-                <w:rFonts w:ascii="Arial" w:hAnsi="Arial" w:cs="Arial"/>
-                <w:color w:val="000000" w:themeColor="text1"/>
-                <w:sz w:val="18"/>
-                <w:szCs w:val="20"/>
-                <w:shd w:val="clear" w:color="auto" w:fill="FFFFFF"/>
-                <w:lang w:val="ru-RU"/>
-              </w:rPr>
-            </w:pPr>
-            <w:r>
-              <w:rPr>
-                <w:rFonts w:ascii="Arial" w:hAnsi="Arial" w:cs="Arial"/>
-                <w:color w:val="000000" w:themeColor="text1"/>
-                <w:sz w:val="18"/>
-                <w:szCs w:val="20"/>
-                <w:shd w:val="clear" w:color="auto" w:fill="FFFFFF"/>
-              </w:rPr>
-              <w:t xml:space="preserve">Public – </w:t>
-            </w:r>
-            <w:r>
-              <w:rPr>
-                <w:rFonts w:ascii="Arial" w:hAnsi="Arial" w:cs="Arial"/>
-                <w:color w:val="000000" w:themeColor="text1"/>
-                <w:sz w:val="18"/>
-                <w:szCs w:val="20"/>
-                <w:shd w:val="clear" w:color="auto" w:fill="FFFFFF"/>
-                <w:lang w:val="ru-RU"/>
-              </w:rPr>
-              <w:t>доступен в любом пакете</w:t>
-            </w:r>
-          </w:p>
-          <w:p>
-            <w:pPr>
-              <w:rPr>
-                <w:rFonts w:ascii="Arial" w:hAnsi="Arial" w:cs="Arial"/>
-                <w:color w:val="000000" w:themeColor="text1"/>
-                <w:sz w:val="18"/>
-                <w:szCs w:val="20"/>
-                <w:shd w:val="clear" w:color="auto" w:fill="FFFFFF"/>
-                <w:lang w:val="ru-RU"/>
-              </w:rPr>
-            </w:pPr>
-            <w:r>
-              <w:rPr>
-                <w:rFonts w:ascii="Arial" w:hAnsi="Arial" w:cs="Arial"/>
-                <w:color w:val="000000" w:themeColor="text1"/>
-                <w:sz w:val="18"/>
-                <w:szCs w:val="20"/>
-                <w:shd w:val="clear" w:color="auto" w:fill="FFFFFF"/>
-              </w:rPr>
-              <w:t xml:space="preserve">Friendly – </w:t>
-            </w:r>
-            <w:r>
-              <w:rPr>
-                <w:rFonts w:ascii="Arial" w:hAnsi="Arial" w:cs="Arial"/>
-                <w:color w:val="000000" w:themeColor="text1"/>
-                <w:sz w:val="18"/>
-                <w:szCs w:val="20"/>
-                <w:shd w:val="clear" w:color="auto" w:fill="FFFFFF"/>
-                <w:lang w:val="ru-RU"/>
-              </w:rPr>
-              <w:t>доступен внутри пакета</w:t>
-            </w:r>
-          </w:p>
-          <w:p>
-            <w:pPr>
-              <w:rPr>
-                <w:rFonts w:ascii="Arial" w:hAnsi="Arial" w:cs="Arial"/>
-                <w:color w:val="000000" w:themeColor="text1"/>
-                <w:sz w:val="18"/>
-                <w:szCs w:val="20"/>
-                <w:shd w:val="clear" w:color="auto" w:fill="FFFFFF"/>
-                <w:lang w:val="ru-RU"/>
-              </w:rPr>
-            </w:pPr>
-          </w:p>
-        </w:tc>
-        <w:tc>
-          <w:tcPr>
-            <w:tcW w:w="2496" w:type="dxa"/>
-          </w:tcPr>
-          <w:p>
-            <w:pPr>
-              <w:rPr>
-                <w:rFonts w:ascii="Arial" w:hAnsi="Arial" w:cs="Arial"/>
-                <w:color w:val="000000" w:themeColor="text1"/>
-                <w:sz w:val="18"/>
-                <w:szCs w:val="20"/>
-                <w:shd w:val="clear" w:color="auto" w:fill="FFFFFF"/>
-                <w:lang w:val="ru-RU"/>
-              </w:rPr>
-            </w:pPr>
-          </w:p>
-        </w:tc>
-        <w:tc>
-          <w:tcPr>
-            <w:tcW w:w="2410" w:type="dxa"/>
-          </w:tcPr>
-          <w:p>
-            <w:pPr>
-              <w:rPr>
-                <w:rFonts w:ascii="Arial" w:hAnsi="Arial" w:cs="Arial"/>
-                <w:color w:val="000000" w:themeColor="text1"/>
-                <w:sz w:val="18"/>
-                <w:szCs w:val="20"/>
-                <w:shd w:val="clear" w:color="auto" w:fill="FFFFFF"/>
-                <w:lang w:val="ru-RU"/>
-              </w:rPr>
-            </w:pPr>
-          </w:p>
-        </w:tc>
-        <w:tc>
-          <w:tcPr>
-            <w:tcW w:w="3543" w:type="dxa"/>
-          </w:tcPr>
-          <w:p>
-            <w:pPr>
-              <w:rPr>
-                <w:rFonts w:ascii="Arial" w:hAnsi="Arial" w:cs="Arial"/>
-                <w:color w:val="000000" w:themeColor="text1"/>
-                <w:sz w:val="18"/>
-                <w:szCs w:val="20"/>
-                <w:shd w:val="clear" w:color="auto" w:fill="FFFFFF"/>
-                <w:lang w:val="ru-RU"/>
-              </w:rPr>
-            </w:pPr>
-          </w:p>
-        </w:tc>
-      </w:tr>
-      <w:tr>
-        <w:tc>
-          <w:tcPr>
-            <w:tcW w:w="1671" w:type="dxa"/>
-          </w:tcPr>
-          <w:p>
-            <w:pPr>
-              <w:rPr>
-                <w:rFonts w:ascii="Arial" w:hAnsi="Arial" w:cs="Arial"/>
-                <w:color w:val="000000" w:themeColor="text1"/>
-                <w:sz w:val="18"/>
-                <w:szCs w:val="20"/>
-                <w:shd w:val="clear" w:color="auto" w:fill="FFFFFF"/>
-                <w:lang w:val="ru-RU"/>
-              </w:rPr>
-            </w:pPr>
-            <w:r>
-              <w:rPr>
-                <w:rFonts w:ascii="Arial" w:hAnsi="Arial" w:cs="Arial"/>
-                <w:color w:val="000000" w:themeColor="text1"/>
-                <w:sz w:val="18"/>
-                <w:szCs w:val="20"/>
-                <w:shd w:val="clear" w:color="auto" w:fill="FFFFFF"/>
-                <w:lang w:val="ru-RU"/>
-              </w:rPr>
-              <w:t>К чему имеют доступ</w:t>
-            </w:r>
-          </w:p>
-        </w:tc>
-        <w:tc>
-          <w:tcPr>
-            <w:tcW w:w="2916" w:type="dxa"/>
-          </w:tcPr>
-          <w:p>
-            <w:pPr>
-              <w:pStyle w:val="ListParagraph"/>
-              <w:numPr>
-                <w:ilvl w:val="0"/>
-                <w:numId w:val="14"/>
-              </w:numPr>
-              <w:rPr>
-                <w:rFonts w:ascii="Arial" w:hAnsi="Arial" w:cs="Arial"/>
-                <w:color w:val="000000" w:themeColor="text1"/>
-                <w:sz w:val="18"/>
-                <w:szCs w:val="20"/>
-                <w:shd w:val="clear" w:color="auto" w:fill="FFFFFF"/>
-                <w:lang w:val="ru-RU"/>
-              </w:rPr>
-            </w:pPr>
-            <w:r>
-              <w:rPr>
-                <w:rFonts w:ascii="Arial" w:hAnsi="Arial" w:cs="Arial"/>
-                <w:color w:val="000000" w:themeColor="text1"/>
-                <w:sz w:val="18"/>
-                <w:szCs w:val="20"/>
-                <w:shd w:val="clear" w:color="auto" w:fill="FFFFFF"/>
-                <w:lang w:val="ru-RU"/>
-              </w:rPr>
-              <w:t>Получить доступ к элементам внутреннего класса можно только создав объект.</w:t>
-            </w:r>
-          </w:p>
-          <w:p>
-            <w:pPr>
-              <w:pStyle w:val="ListParagraph"/>
-              <w:numPr>
-                <w:ilvl w:val="0"/>
-                <w:numId w:val="14"/>
-              </w:numPr>
-              <w:rPr>
-                <w:rFonts w:ascii="Arial" w:hAnsi="Arial" w:cs="Arial"/>
-                <w:color w:val="000000" w:themeColor="text1"/>
-                <w:sz w:val="18"/>
-                <w:szCs w:val="20"/>
-                <w:shd w:val="clear" w:color="auto" w:fill="FFFFFF"/>
-                <w:lang w:val="ru-RU"/>
-              </w:rPr>
-            </w:pPr>
-            <w:r>
-              <w:rPr>
-                <w:rFonts w:ascii="Arial" w:hAnsi="Arial" w:cs="Arial"/>
-                <w:color w:val="000000" w:themeColor="text1"/>
-                <w:sz w:val="18"/>
-                <w:szCs w:val="20"/>
-                <w:shd w:val="clear" w:color="auto" w:fill="FFFFFF"/>
-                <w:lang w:val="ru-RU"/>
-              </w:rPr>
-              <w:t>Вызвать статический метод вложенного можно через указание полного пути</w:t>
-            </w:r>
-          </w:p>
-        </w:tc>
-        <w:tc>
-          <w:tcPr>
-            <w:tcW w:w="2496" w:type="dxa"/>
-          </w:tcPr>
-          <w:p>
-            <w:pPr>
-              <w:rPr>
-                <w:rFonts w:ascii="Arial" w:hAnsi="Arial" w:cs="Arial"/>
-                <w:color w:val="000000" w:themeColor="text1"/>
-                <w:sz w:val="18"/>
-                <w:szCs w:val="20"/>
-                <w:shd w:val="clear" w:color="auto" w:fill="FFFFFF"/>
-                <w:lang w:val="ru-RU"/>
-              </w:rPr>
-            </w:pPr>
-            <w:r>
-              <w:rPr>
-                <w:rFonts w:ascii="Arial" w:hAnsi="Arial" w:cs="Arial"/>
-                <w:color w:val="000000" w:themeColor="text1"/>
-                <w:sz w:val="18"/>
-                <w:szCs w:val="20"/>
-                <w:shd w:val="clear" w:color="auto" w:fill="FFFFFF"/>
-                <w:lang w:val="ru-RU"/>
-              </w:rPr>
-              <w:t xml:space="preserve">Имеют прямой доступ к полям и методам внешнего класса через ссылку </w:t>
-            </w:r>
-            <w:r>
-              <w:rPr>
-                <w:rFonts w:ascii="Arial" w:hAnsi="Arial" w:cs="Arial"/>
-                <w:color w:val="000000" w:themeColor="text1"/>
-                <w:sz w:val="18"/>
-                <w:szCs w:val="20"/>
-                <w:shd w:val="clear" w:color="auto" w:fill="FFFFFF"/>
-              </w:rPr>
-              <w:t>this</w:t>
-            </w:r>
-          </w:p>
-        </w:tc>
-        <w:tc>
-          <w:tcPr>
-            <w:tcW w:w="2410" w:type="dxa"/>
-          </w:tcPr>
-          <w:p>
-            <w:pPr>
-              <w:rPr>
-                <w:rFonts w:ascii="Arial" w:hAnsi="Arial" w:cs="Arial"/>
-                <w:color w:val="000000" w:themeColor="text1"/>
-                <w:sz w:val="18"/>
-                <w:szCs w:val="20"/>
-                <w:shd w:val="clear" w:color="auto" w:fill="FFFFFF"/>
-                <w:lang w:val="ru-RU"/>
-              </w:rPr>
-            </w:pPr>
-            <w:r>
-              <w:rPr>
-                <w:rFonts w:ascii="Arial" w:hAnsi="Arial" w:cs="Arial"/>
-                <w:color w:val="000000" w:themeColor="text1"/>
-                <w:sz w:val="18"/>
-                <w:szCs w:val="20"/>
-                <w:shd w:val="clear" w:color="auto" w:fill="FFFFFF"/>
-                <w:lang w:val="ru-RU"/>
-              </w:rPr>
-              <w:t xml:space="preserve">Имеет прямой доступ к </w:t>
-            </w:r>
-            <w:r>
-              <w:rPr>
-                <w:rFonts w:ascii="Arial" w:hAnsi="Arial" w:cs="Arial"/>
-                <w:color w:val="000000" w:themeColor="text1"/>
-                <w:sz w:val="18"/>
-                <w:szCs w:val="20"/>
-                <w:shd w:val="clear" w:color="auto" w:fill="FFFFFF"/>
-              </w:rPr>
-              <w:t>static</w:t>
-            </w:r>
-            <w:r>
-              <w:rPr>
-                <w:rFonts w:ascii="Arial" w:hAnsi="Arial" w:cs="Arial"/>
-                <w:color w:val="000000" w:themeColor="text1"/>
-                <w:sz w:val="18"/>
-                <w:szCs w:val="20"/>
-                <w:shd w:val="clear" w:color="auto" w:fill="FFFFFF"/>
-                <w:lang w:val="ru-RU"/>
-              </w:rPr>
-              <w:t xml:space="preserve"> </w:t>
-            </w:r>
-            <w:r>
-              <w:rPr>
-                <w:rFonts w:ascii="Arial" w:hAnsi="Arial" w:cs="Arial"/>
-                <w:color w:val="000000" w:themeColor="text1"/>
-                <w:sz w:val="18"/>
-                <w:szCs w:val="20"/>
-                <w:shd w:val="clear" w:color="auto" w:fill="FFFFFF"/>
-                <w:lang w:val="ru-RU"/>
-              </w:rPr>
-              <w:t>полям и методам внешнего класса.</w:t>
-            </w:r>
-          </w:p>
-          <w:p>
-            <w:pPr>
-              <w:rPr>
-                <w:rFonts w:ascii="Arial" w:hAnsi="Arial" w:cs="Arial"/>
-                <w:color w:val="000000" w:themeColor="text1"/>
-                <w:sz w:val="18"/>
-                <w:szCs w:val="20"/>
-                <w:shd w:val="clear" w:color="auto" w:fill="FFFFFF"/>
-                <w:lang w:val="ru-RU"/>
-              </w:rPr>
-            </w:pPr>
-          </w:p>
-          <w:p>
-            <w:pPr>
-              <w:rPr>
-                <w:rFonts w:ascii="Arial" w:hAnsi="Arial" w:cs="Arial"/>
-                <w:color w:val="000000" w:themeColor="text1"/>
-                <w:sz w:val="18"/>
-                <w:szCs w:val="20"/>
-                <w:shd w:val="clear" w:color="auto" w:fill="FFFFFF"/>
-                <w:lang w:val="ru-RU"/>
-              </w:rPr>
-            </w:pPr>
-            <w:r>
-              <w:rPr>
-                <w:rFonts w:ascii="Arial" w:hAnsi="Arial" w:cs="Arial"/>
-                <w:color w:val="000000" w:themeColor="text1"/>
-                <w:sz w:val="18"/>
-                <w:szCs w:val="20"/>
-                <w:shd w:val="clear" w:color="auto" w:fill="FFFFFF"/>
-                <w:lang w:val="ru-RU"/>
-              </w:rPr>
-              <w:t xml:space="preserve">Для доступа к </w:t>
-            </w:r>
-            <w:r>
-              <w:rPr>
-                <w:rFonts w:ascii="Arial" w:hAnsi="Arial" w:cs="Arial"/>
-                <w:b/>
-                <w:color w:val="000000" w:themeColor="text1"/>
-                <w:sz w:val="18"/>
-                <w:szCs w:val="20"/>
-                <w:shd w:val="clear" w:color="auto" w:fill="FFFFFF"/>
-                <w:lang w:val="ru-RU"/>
-              </w:rPr>
-              <w:t>не</w:t>
-            </w:r>
-            <w:r>
-              <w:rPr>
-                <w:rFonts w:ascii="Arial" w:hAnsi="Arial" w:cs="Arial"/>
-                <w:b/>
-                <w:color w:val="000000" w:themeColor="text1"/>
-                <w:sz w:val="18"/>
-                <w:szCs w:val="20"/>
-                <w:shd w:val="clear" w:color="auto" w:fill="FFFFFF"/>
-                <w:lang w:val="ru-RU"/>
-              </w:rPr>
-              <w:t xml:space="preserve"> </w:t>
-            </w:r>
-            <w:r>
-              <w:rPr>
-                <w:rFonts w:ascii="Arial" w:hAnsi="Arial" w:cs="Arial"/>
-                <w:color w:val="000000" w:themeColor="text1"/>
-                <w:sz w:val="18"/>
-                <w:szCs w:val="20"/>
-                <w:shd w:val="clear" w:color="auto" w:fill="FFFFFF"/>
-              </w:rPr>
-              <w:t>static</w:t>
-            </w:r>
-            <w:r>
-              <w:rPr>
-                <w:rFonts w:ascii="Arial" w:hAnsi="Arial" w:cs="Arial"/>
-                <w:color w:val="000000" w:themeColor="text1"/>
-                <w:sz w:val="18"/>
-                <w:szCs w:val="20"/>
-                <w:shd w:val="clear" w:color="auto" w:fill="FFFFFF"/>
-                <w:lang w:val="ru-RU"/>
-              </w:rPr>
-              <w:t xml:space="preserve"> </w:t>
-            </w:r>
-            <w:r>
-              <w:rPr>
-                <w:rFonts w:ascii="Arial" w:hAnsi="Arial" w:cs="Arial"/>
-                <w:color w:val="000000" w:themeColor="text1"/>
-                <w:sz w:val="18"/>
-                <w:szCs w:val="20"/>
-                <w:shd w:val="clear" w:color="auto" w:fill="FFFFFF"/>
-                <w:lang w:val="ru-RU"/>
-              </w:rPr>
-              <w:t>полям и методам внешнего должен создавать объект.</w:t>
-            </w:r>
-          </w:p>
-        </w:tc>
-        <w:tc>
-          <w:tcPr>
-            <w:tcW w:w="3543" w:type="dxa"/>
-          </w:tcPr>
-          <w:p>
-            <w:pPr>
-              <w:rPr>
-                <w:rFonts w:ascii="Arial" w:hAnsi="Arial" w:cs="Arial"/>
-                <w:color w:val="000000" w:themeColor="text1"/>
-                <w:sz w:val="18"/>
-                <w:szCs w:val="20"/>
-                <w:shd w:val="clear" w:color="auto" w:fill="FFFFFF"/>
-                <w:lang w:val="ru-RU"/>
-              </w:rPr>
-            </w:pPr>
-            <w:r>
-              <w:rPr>
-                <w:rFonts w:ascii="Arial" w:hAnsi="Arial" w:cs="Arial"/>
-                <w:color w:val="000000" w:themeColor="text1"/>
-                <w:sz w:val="18"/>
-                <w:szCs w:val="20"/>
-                <w:shd w:val="clear" w:color="auto" w:fill="FFFFFF"/>
-                <w:lang w:val="ru-RU"/>
-              </w:rPr>
-              <w:t xml:space="preserve">Имеют прямой доступ к полям и методам внешнего класса через ссылку </w:t>
-            </w:r>
-            <w:r>
-              <w:rPr>
-                <w:rFonts w:ascii="Arial" w:hAnsi="Arial" w:cs="Arial"/>
-                <w:color w:val="000000" w:themeColor="text1"/>
-                <w:sz w:val="18"/>
-                <w:szCs w:val="20"/>
-                <w:shd w:val="clear" w:color="auto" w:fill="FFFFFF"/>
-              </w:rPr>
-              <w:t>this</w:t>
-            </w:r>
-            <w:r>
-              <w:rPr>
-                <w:rFonts w:ascii="Arial" w:hAnsi="Arial" w:cs="Arial"/>
-                <w:color w:val="000000" w:themeColor="text1"/>
-                <w:sz w:val="18"/>
-                <w:szCs w:val="20"/>
-                <w:shd w:val="clear" w:color="auto" w:fill="FFFFFF"/>
-                <w:lang w:val="ru-RU"/>
-              </w:rPr>
-              <w:t xml:space="preserve"> + </w:t>
-            </w:r>
-            <w:r>
-              <w:rPr>
-                <w:rFonts w:ascii="Arial" w:hAnsi="Arial" w:cs="Arial"/>
-                <w:color w:val="000000" w:themeColor="text1"/>
-                <w:sz w:val="18"/>
-                <w:szCs w:val="20"/>
-                <w:shd w:val="clear" w:color="auto" w:fill="FFFFFF"/>
-                <w:lang w:val="ru-RU"/>
-              </w:rPr>
-              <w:t>к локальным переменным.</w:t>
-            </w:r>
-          </w:p>
-        </w:tc>
-      </w:tr>
-      <w:tr>
-        <w:tc>
-          <w:tcPr>
-            <w:tcW w:w="1671" w:type="dxa"/>
-          </w:tcPr>
-          <w:p>
-            <w:pPr>
-              <w:rPr>
-                <w:rFonts w:ascii="Arial" w:hAnsi="Arial" w:cs="Arial"/>
-                <w:color w:val="000000" w:themeColor="text1"/>
-                <w:sz w:val="18"/>
-                <w:szCs w:val="20"/>
-                <w:shd w:val="clear" w:color="auto" w:fill="FFFFFF"/>
-                <w:lang w:val="ru-RU"/>
-              </w:rPr>
-            </w:pPr>
-            <w:r>
-              <w:rPr>
-                <w:rFonts w:ascii="Arial" w:hAnsi="Arial" w:cs="Arial"/>
-                <w:color w:val="000000" w:themeColor="text1"/>
-                <w:sz w:val="18"/>
-                <w:szCs w:val="20"/>
-                <w:shd w:val="clear" w:color="auto" w:fill="FFFFFF"/>
-                <w:lang w:val="ru-RU"/>
-              </w:rPr>
-              <w:t>Можно ли создать объект напрямую</w:t>
-            </w:r>
-          </w:p>
-        </w:tc>
-        <w:tc>
-          <w:tcPr>
-            <w:tcW w:w="2916" w:type="dxa"/>
-          </w:tcPr>
-          <w:p>
-            <w:pPr>
-              <w:rPr>
-                <w:rFonts w:ascii="Arial" w:hAnsi="Arial" w:cs="Arial"/>
-                <w:color w:val="000000" w:themeColor="text1"/>
-                <w:sz w:val="18"/>
-                <w:szCs w:val="20"/>
-                <w:shd w:val="clear" w:color="auto" w:fill="FFFFFF"/>
-                <w:lang w:val="ru-RU"/>
-              </w:rPr>
-            </w:pPr>
-            <w:r>
-              <w:rPr>
-                <w:rFonts w:ascii="Arial" w:hAnsi="Arial" w:cs="Arial"/>
-                <w:color w:val="000000" w:themeColor="text1"/>
-                <w:sz w:val="18"/>
-                <w:szCs w:val="20"/>
-                <w:shd w:val="clear" w:color="auto" w:fill="FFFFFF"/>
-                <w:lang w:val="ru-RU"/>
-              </w:rPr>
-              <w:t>Да</w:t>
-            </w:r>
-          </w:p>
-        </w:tc>
-        <w:tc>
-          <w:tcPr>
-            <w:tcW w:w="2496" w:type="dxa"/>
-          </w:tcPr>
-          <w:p>
-            <w:pPr>
-              <w:rPr>
-                <w:rFonts w:ascii="Arial" w:hAnsi="Arial" w:cs="Arial"/>
-                <w:color w:val="000000" w:themeColor="text1"/>
-                <w:sz w:val="18"/>
-                <w:szCs w:val="20"/>
-                <w:shd w:val="clear" w:color="auto" w:fill="FFFFFF"/>
-                <w:lang w:val="ru-RU"/>
-              </w:rPr>
-            </w:pPr>
-            <w:r>
-              <w:rPr>
-                <w:rFonts w:ascii="Arial" w:hAnsi="Arial" w:cs="Arial"/>
-                <w:color w:val="000000" w:themeColor="text1"/>
-                <w:sz w:val="18"/>
-                <w:szCs w:val="20"/>
-                <w:shd w:val="clear" w:color="auto" w:fill="FFFFFF"/>
-                <w:lang w:val="ru-RU"/>
-              </w:rPr>
-              <w:t>Создание объекта:</w:t>
-            </w:r>
-          </w:p>
-          <w:p>
-            <w:pPr>
-              <w:rPr>
-                <w:rFonts w:ascii="Arial" w:hAnsi="Arial" w:cs="Arial"/>
-                <w:color w:val="000000" w:themeColor="text1"/>
-                <w:sz w:val="18"/>
-                <w:szCs w:val="20"/>
-                <w:shd w:val="clear" w:color="auto" w:fill="FFFFFF"/>
-              </w:rPr>
-            </w:pPr>
-            <w:proofErr w:type="spellStart"/>
-            <w:r>
-              <w:rPr>
-                <w:rFonts w:ascii="Arial" w:hAnsi="Arial" w:cs="Arial"/>
-                <w:color w:val="000000" w:themeColor="text1"/>
-                <w:sz w:val="18"/>
-                <w:szCs w:val="20"/>
-                <w:shd w:val="clear" w:color="auto" w:fill="FFFFFF"/>
-              </w:rPr>
-              <w:t>Outer</w:t>
-            </w:r>
-            <w:r>
-              <w:rPr>
-                <w:rFonts w:ascii="Arial" w:hAnsi="Arial" w:cs="Arial"/>
-                <w:color w:val="000000" w:themeColor="text1"/>
-                <w:sz w:val="18"/>
-                <w:szCs w:val="20"/>
-                <w:shd w:val="clear" w:color="auto" w:fill="FFFFFF"/>
-              </w:rPr>
-              <w:t>.</w:t>
-            </w:r>
-            <w:r>
-              <w:rPr>
-                <w:rFonts w:ascii="Arial" w:hAnsi="Arial" w:cs="Arial"/>
-                <w:color w:val="000000" w:themeColor="text1"/>
-                <w:sz w:val="18"/>
-                <w:szCs w:val="20"/>
-                <w:shd w:val="clear" w:color="auto" w:fill="FFFFFF"/>
-              </w:rPr>
-              <w:t>Inner</w:t>
-            </w:r>
-            <w:proofErr w:type="spellEnd"/>
-            <w:r>
-              <w:rPr>
-                <w:rFonts w:ascii="Arial" w:hAnsi="Arial" w:cs="Arial"/>
-                <w:color w:val="000000" w:themeColor="text1"/>
-                <w:sz w:val="18"/>
-                <w:szCs w:val="20"/>
-                <w:shd w:val="clear" w:color="auto" w:fill="FFFFFF"/>
-              </w:rPr>
-              <w:t xml:space="preserve"> </w:t>
-            </w:r>
-            <w:proofErr w:type="spellStart"/>
-            <w:r>
-              <w:rPr>
-                <w:rFonts w:ascii="Arial" w:hAnsi="Arial" w:cs="Arial"/>
-                <w:color w:val="000000" w:themeColor="text1"/>
-                <w:sz w:val="18"/>
-                <w:szCs w:val="20"/>
-                <w:shd w:val="clear" w:color="auto" w:fill="FFFFFF"/>
-              </w:rPr>
-              <w:t>obj</w:t>
-            </w:r>
-            <w:proofErr w:type="spellEnd"/>
-            <w:r>
-              <w:rPr>
-                <w:rFonts w:ascii="Arial" w:hAnsi="Arial" w:cs="Arial"/>
-                <w:color w:val="000000" w:themeColor="text1"/>
-                <w:sz w:val="18"/>
-                <w:szCs w:val="20"/>
-                <w:shd w:val="clear" w:color="auto" w:fill="FFFFFF"/>
-              </w:rPr>
-              <w:t xml:space="preserve"> =</w:t>
-            </w:r>
-            <w:r>
-              <w:rPr>
-                <w:rFonts w:ascii="Arial" w:hAnsi="Arial" w:cs="Arial"/>
-                <w:color w:val="000000" w:themeColor="text1"/>
-                <w:sz w:val="18"/>
-                <w:szCs w:val="20"/>
-                <w:shd w:val="clear" w:color="auto" w:fill="FFFFFF"/>
-              </w:rPr>
-              <w:t xml:space="preserve"> new Outer().new Inner();</w:t>
-            </w:r>
-            <w:r>
-              <w:rPr>
-                <w:rFonts w:ascii="Arial" w:hAnsi="Arial" w:cs="Arial"/>
-                <w:color w:val="000000" w:themeColor="text1"/>
-                <w:sz w:val="18"/>
-                <w:szCs w:val="20"/>
-                <w:shd w:val="clear" w:color="auto" w:fill="FFFFFF"/>
-              </w:rPr>
-              <w:t xml:space="preserve"> </w:t>
-            </w:r>
-          </w:p>
-          <w:p>
-            <w:pPr>
-              <w:rPr>
-                <w:rFonts w:ascii="Arial" w:hAnsi="Arial" w:cs="Arial"/>
-                <w:color w:val="000000" w:themeColor="text1"/>
-                <w:sz w:val="18"/>
-                <w:szCs w:val="20"/>
-                <w:shd w:val="clear" w:color="auto" w:fill="FFFFFF"/>
-              </w:rPr>
-            </w:pPr>
-          </w:p>
-          <w:p>
-            <w:pPr>
-              <w:rPr>
-                <w:rFonts w:ascii="Arial" w:hAnsi="Arial" w:cs="Arial"/>
-                <w:color w:val="000000" w:themeColor="text1"/>
-                <w:sz w:val="18"/>
-                <w:szCs w:val="20"/>
-                <w:shd w:val="clear" w:color="auto" w:fill="FFFFFF"/>
-                <w:lang w:val="ru-RU"/>
-              </w:rPr>
-            </w:pPr>
-            <w:r>
-              <w:rPr>
-                <w:rFonts w:ascii="Arial" w:hAnsi="Arial" w:cs="Arial"/>
-                <w:color w:val="000000" w:themeColor="text1"/>
-                <w:sz w:val="18"/>
-                <w:szCs w:val="20"/>
-                <w:shd w:val="clear" w:color="auto" w:fill="FFFFFF"/>
-                <w:lang w:val="ru-RU"/>
-              </w:rPr>
-              <w:t>Обращение к полю</w:t>
-            </w:r>
-            <w:r>
-              <w:rPr>
-                <w:rFonts w:ascii="Arial" w:hAnsi="Arial" w:cs="Arial"/>
-                <w:color w:val="000000" w:themeColor="text1"/>
-                <w:sz w:val="18"/>
-                <w:szCs w:val="20"/>
-                <w:shd w:val="clear" w:color="auto" w:fill="FFFFFF"/>
-              </w:rPr>
-              <w:t xml:space="preserve"> a</w:t>
-            </w:r>
-            <w:r>
-              <w:rPr>
-                <w:rFonts w:ascii="Arial" w:hAnsi="Arial" w:cs="Arial"/>
-                <w:color w:val="000000" w:themeColor="text1"/>
-                <w:sz w:val="18"/>
-                <w:szCs w:val="20"/>
-                <w:shd w:val="clear" w:color="auto" w:fill="FFFFFF"/>
-                <w:lang w:val="ru-RU"/>
-              </w:rPr>
-              <w:t>:</w:t>
-            </w:r>
-          </w:p>
-          <w:p>
-            <w:pPr>
-              <w:rPr>
-                <w:rFonts w:ascii="Arial" w:hAnsi="Arial" w:cs="Arial"/>
-                <w:color w:val="000000" w:themeColor="text1"/>
-                <w:sz w:val="18"/>
-                <w:szCs w:val="20"/>
-                <w:shd w:val="clear" w:color="auto" w:fill="FFFFFF"/>
-              </w:rPr>
-            </w:pPr>
-            <w:proofErr w:type="spellStart"/>
-            <w:r>
-              <w:rPr>
-                <w:rFonts w:ascii="Arial" w:hAnsi="Arial" w:cs="Arial"/>
-                <w:color w:val="000000" w:themeColor="text1"/>
-                <w:sz w:val="18"/>
-                <w:szCs w:val="20"/>
-                <w:shd w:val="clear" w:color="auto" w:fill="FFFFFF"/>
-              </w:rPr>
-              <w:t>Outer.Inner.a</w:t>
-            </w:r>
-            <w:proofErr w:type="spellEnd"/>
-          </w:p>
-          <w:p>
-            <w:pPr>
-              <w:rPr>
-                <w:rFonts w:ascii="Arial" w:hAnsi="Arial" w:cs="Arial"/>
-                <w:color w:val="000000" w:themeColor="text1"/>
-                <w:sz w:val="18"/>
-                <w:szCs w:val="20"/>
-                <w:shd w:val="clear" w:color="auto" w:fill="FFFFFF"/>
-              </w:rPr>
-            </w:pPr>
-          </w:p>
-        </w:tc>
-        <w:tc>
-          <w:tcPr>
-            <w:tcW w:w="2410" w:type="dxa"/>
-          </w:tcPr>
-          <w:p>
-            <w:pPr>
-              <w:rPr>
-                <w:rFonts w:ascii="Arial" w:hAnsi="Arial" w:cs="Arial"/>
-                <w:color w:val="000000" w:themeColor="text1"/>
-                <w:sz w:val="18"/>
-                <w:szCs w:val="20"/>
-                <w:shd w:val="clear" w:color="auto" w:fill="FFFFFF"/>
-                <w:lang w:val="ru-RU"/>
-              </w:rPr>
-            </w:pPr>
-          </w:p>
-        </w:tc>
-        <w:tc>
-          <w:tcPr>
-            <w:tcW w:w="3543" w:type="dxa"/>
-          </w:tcPr>
-          <w:p>
-            <w:pPr>
-              <w:rPr>
-                <w:rFonts w:ascii="Arial" w:hAnsi="Arial" w:cs="Arial"/>
-                <w:color w:val="000000" w:themeColor="text1"/>
-                <w:sz w:val="18"/>
-                <w:szCs w:val="20"/>
-                <w:shd w:val="clear" w:color="auto" w:fill="FFFFFF"/>
-                <w:lang w:val="ru-RU"/>
-              </w:rPr>
-            </w:pPr>
-          </w:p>
-        </w:tc>
-      </w:tr>
-      <w:tr>
-        <w:tc>
-          <w:tcPr>
-            <w:tcW w:w="1671" w:type="dxa"/>
-          </w:tcPr>
-          <w:p>
-            <w:pPr>
-              <w:rPr>
-                <w:rFonts w:ascii="Arial" w:hAnsi="Arial" w:cs="Arial"/>
-                <w:color w:val="000000" w:themeColor="text1"/>
-                <w:sz w:val="18"/>
-                <w:szCs w:val="20"/>
-                <w:shd w:val="clear" w:color="auto" w:fill="FFFFFF"/>
-                <w:lang w:val="ru-RU"/>
-              </w:rPr>
-            </w:pPr>
-            <w:r>
-              <w:rPr>
-                <w:rFonts w:ascii="Arial" w:hAnsi="Arial" w:cs="Arial"/>
-                <w:color w:val="000000" w:themeColor="text1"/>
-                <w:sz w:val="18"/>
-                <w:szCs w:val="20"/>
-                <w:shd w:val="clear" w:color="auto" w:fill="FFFFFF"/>
-                <w:lang w:val="ru-RU"/>
-              </w:rPr>
-              <w:t>От кого могут наследоваться, кого реализовывать</w:t>
-            </w:r>
-          </w:p>
-        </w:tc>
-        <w:tc>
-          <w:tcPr>
-            <w:tcW w:w="2916" w:type="dxa"/>
-          </w:tcPr>
-          <w:p>
-            <w:pPr>
-              <w:rPr>
-                <w:rFonts w:ascii="Arial" w:hAnsi="Arial" w:cs="Arial"/>
-                <w:color w:val="000000" w:themeColor="text1"/>
-                <w:sz w:val="18"/>
-                <w:szCs w:val="20"/>
-                <w:shd w:val="clear" w:color="auto" w:fill="FFFFFF"/>
-                <w:lang w:val="ru-RU"/>
-              </w:rPr>
-            </w:pPr>
-            <w:r>
-              <w:rPr>
-                <w:rFonts w:ascii="Arial" w:hAnsi="Arial" w:cs="Arial"/>
-                <w:color w:val="000000" w:themeColor="text1"/>
-                <w:sz w:val="18"/>
-                <w:szCs w:val="20"/>
-                <w:shd w:val="clear" w:color="auto" w:fill="FFFFFF"/>
-                <w:lang w:val="ru-RU"/>
-              </w:rPr>
-              <w:t>На вкус и цвет</w:t>
-            </w:r>
-          </w:p>
-        </w:tc>
-        <w:tc>
-          <w:tcPr>
-            <w:tcW w:w="2496" w:type="dxa"/>
-          </w:tcPr>
-          <w:p>
-            <w:pPr>
-              <w:rPr>
-                <w:rFonts w:ascii="Arial" w:hAnsi="Arial" w:cs="Arial"/>
-                <w:color w:val="000000" w:themeColor="text1"/>
-                <w:sz w:val="18"/>
-                <w:szCs w:val="20"/>
-                <w:shd w:val="clear" w:color="auto" w:fill="FFFFFF"/>
-                <w:lang w:val="ru-RU"/>
-              </w:rPr>
-            </w:pPr>
-            <w:r>
-              <w:rPr>
-                <w:rFonts w:ascii="Arial" w:hAnsi="Arial" w:cs="Arial"/>
-                <w:color w:val="000000" w:themeColor="text1"/>
-                <w:sz w:val="18"/>
-                <w:szCs w:val="20"/>
-                <w:shd w:val="clear" w:color="auto" w:fill="FFFFFF"/>
-                <w:lang w:val="ru-RU"/>
-              </w:rPr>
-              <w:t>Могут быть производными, базовыми в пределах внешнего, реализовывать интерфе</w:t>
-            </w:r>
-            <w:r>
-              <w:rPr>
-                <w:rFonts w:ascii="Arial" w:hAnsi="Arial" w:cs="Arial"/>
-                <w:color w:val="000000" w:themeColor="text1"/>
-                <w:sz w:val="18"/>
-                <w:szCs w:val="20"/>
-                <w:shd w:val="clear" w:color="auto" w:fill="FFFFFF"/>
-                <w:lang w:val="ru-RU"/>
-              </w:rPr>
-              <w:t>й</w:t>
-            </w:r>
-            <w:r>
-              <w:rPr>
-                <w:rFonts w:ascii="Arial" w:hAnsi="Arial" w:cs="Arial"/>
-                <w:color w:val="000000" w:themeColor="text1"/>
-                <w:sz w:val="18"/>
-                <w:szCs w:val="20"/>
-                <w:shd w:val="clear" w:color="auto" w:fill="FFFFFF"/>
-                <w:lang w:val="ru-RU"/>
-              </w:rPr>
-              <w:t>сы</w:t>
-            </w:r>
-          </w:p>
-        </w:tc>
-        <w:tc>
-          <w:tcPr>
-            <w:tcW w:w="2410" w:type="dxa"/>
-          </w:tcPr>
-          <w:p>
-            <w:pPr>
-              <w:rPr>
-                <w:rFonts w:ascii="Arial" w:hAnsi="Arial" w:cs="Arial"/>
-                <w:color w:val="000000" w:themeColor="text1"/>
-                <w:sz w:val="18"/>
-                <w:szCs w:val="20"/>
-                <w:shd w:val="clear" w:color="auto" w:fill="FFFFFF"/>
-                <w:lang w:val="ru-RU"/>
-              </w:rPr>
-            </w:pPr>
-            <w:r>
-              <w:rPr>
-                <w:rFonts w:ascii="Arial" w:hAnsi="Arial" w:cs="Arial"/>
-                <w:color w:val="000000" w:themeColor="text1"/>
-                <w:sz w:val="18"/>
-                <w:szCs w:val="20"/>
-                <w:shd w:val="clear" w:color="auto" w:fill="FFFFFF"/>
-                <w:lang w:val="ru-RU"/>
-              </w:rPr>
-              <w:t>Может быть базовым, производным и реализовывать интерфейс.</w:t>
-            </w:r>
-          </w:p>
-        </w:tc>
-        <w:tc>
-          <w:tcPr>
-            <w:tcW w:w="3543" w:type="dxa"/>
-          </w:tcPr>
-          <w:p>
-            <w:pPr>
-              <w:rPr>
-                <w:rFonts w:ascii="Arial" w:hAnsi="Arial" w:cs="Arial"/>
-                <w:color w:val="000000" w:themeColor="text1"/>
-                <w:sz w:val="18"/>
-                <w:szCs w:val="20"/>
-                <w:shd w:val="clear" w:color="auto" w:fill="FFFFFF"/>
-                <w:lang w:val="ru-RU"/>
-              </w:rPr>
-            </w:pPr>
-          </w:p>
-        </w:tc>
-      </w:tr>
-      <w:tr>
-        <w:tc>
-          <w:tcPr>
-            <w:tcW w:w="1671" w:type="dxa"/>
-          </w:tcPr>
-          <w:p>
-            <w:pPr>
-              <w:rPr>
-                <w:rFonts w:ascii="Arial" w:hAnsi="Arial" w:cs="Arial"/>
-                <w:color w:val="000000" w:themeColor="text1"/>
-                <w:sz w:val="18"/>
-                <w:szCs w:val="20"/>
-                <w:shd w:val="clear" w:color="auto" w:fill="FFFFFF"/>
-                <w:lang w:val="ru-RU"/>
-              </w:rPr>
-            </w:pPr>
-            <w:r>
-              <w:rPr>
-                <w:rFonts w:ascii="Arial" w:hAnsi="Arial" w:cs="Arial"/>
-                <w:color w:val="000000" w:themeColor="text1"/>
-                <w:sz w:val="18"/>
-                <w:szCs w:val="20"/>
-                <w:shd w:val="clear" w:color="auto" w:fill="FFFFFF"/>
-                <w:lang w:val="ru-RU"/>
-              </w:rPr>
-              <w:t>Во что компилируются</w:t>
-            </w:r>
-          </w:p>
-        </w:tc>
-        <w:tc>
-          <w:tcPr>
-            <w:tcW w:w="2916" w:type="dxa"/>
-          </w:tcPr>
-          <w:p>
-            <w:pPr>
-              <w:rPr>
-                <w:rFonts w:ascii="Arial" w:hAnsi="Arial" w:cs="Arial"/>
-                <w:color w:val="000000" w:themeColor="text1"/>
-                <w:sz w:val="18"/>
-                <w:szCs w:val="20"/>
-                <w:shd w:val="clear" w:color="auto" w:fill="FFFFFF"/>
-                <w:lang w:val="ru-RU"/>
-              </w:rPr>
-            </w:pPr>
-            <w:proofErr w:type="gramStart"/>
-            <w:r>
-              <w:rPr>
-                <w:rFonts w:ascii="Arial" w:hAnsi="Arial" w:cs="Arial"/>
-                <w:color w:val="000000" w:themeColor="text1"/>
-                <w:sz w:val="18"/>
-                <w:szCs w:val="20"/>
-                <w:shd w:val="clear" w:color="auto" w:fill="FFFFFF"/>
-                <w:lang w:val="ru-RU"/>
-              </w:rPr>
-              <w:t>В .</w:t>
-            </w:r>
-            <w:r>
-              <w:rPr>
-                <w:rFonts w:ascii="Arial" w:hAnsi="Arial" w:cs="Arial"/>
-                <w:color w:val="000000" w:themeColor="text1"/>
-                <w:sz w:val="18"/>
-                <w:szCs w:val="20"/>
-                <w:shd w:val="clear" w:color="auto" w:fill="FFFFFF"/>
-              </w:rPr>
-              <w:t>class</w:t>
-            </w:r>
-            <w:proofErr w:type="gramEnd"/>
-            <w:r>
-              <w:rPr>
-                <w:rFonts w:ascii="Arial" w:hAnsi="Arial" w:cs="Arial"/>
-                <w:color w:val="000000" w:themeColor="text1"/>
-                <w:sz w:val="18"/>
-                <w:szCs w:val="20"/>
-                <w:shd w:val="clear" w:color="auto" w:fill="FFFFFF"/>
-                <w:lang w:val="ru-RU"/>
-              </w:rPr>
-              <w:t xml:space="preserve"> . Сколько классов объявлено, столько и скомпилируется.</w:t>
-            </w:r>
-          </w:p>
-        </w:tc>
-        <w:tc>
-          <w:tcPr>
-            <w:tcW w:w="2496" w:type="dxa"/>
-          </w:tcPr>
-          <w:p>
-            <w:pPr>
-              <w:rPr>
-                <w:rFonts w:ascii="Arial" w:hAnsi="Arial" w:cs="Arial"/>
-                <w:color w:val="000000" w:themeColor="text1"/>
-                <w:sz w:val="18"/>
-                <w:szCs w:val="20"/>
-                <w:shd w:val="clear" w:color="auto" w:fill="FFFFFF"/>
-                <w:lang w:val="ru-RU"/>
-              </w:rPr>
-            </w:pPr>
-          </w:p>
-        </w:tc>
-        <w:tc>
-          <w:tcPr>
-            <w:tcW w:w="2410" w:type="dxa"/>
-          </w:tcPr>
-          <w:p>
-            <w:pPr>
-              <w:rPr>
-                <w:rFonts w:ascii="Arial" w:hAnsi="Arial" w:cs="Arial"/>
-                <w:color w:val="000000" w:themeColor="text1"/>
-                <w:sz w:val="18"/>
-                <w:szCs w:val="20"/>
-                <w:shd w:val="clear" w:color="auto" w:fill="FFFFFF"/>
-                <w:lang w:val="ru-RU"/>
-              </w:rPr>
-            </w:pPr>
-          </w:p>
-        </w:tc>
-        <w:tc>
-          <w:tcPr>
-            <w:tcW w:w="3543" w:type="dxa"/>
-          </w:tcPr>
-          <w:p>
-            <w:pPr>
-              <w:rPr>
-                <w:rFonts w:ascii="Arial" w:hAnsi="Arial" w:cs="Arial"/>
-                <w:color w:val="000000" w:themeColor="text1"/>
-                <w:sz w:val="18"/>
-                <w:szCs w:val="20"/>
-                <w:shd w:val="clear" w:color="auto" w:fill="FFFFFF"/>
-                <w:lang w:val="ru-RU"/>
-              </w:rPr>
-            </w:pPr>
-          </w:p>
-        </w:tc>
-      </w:tr>
-      <w:tr>
-        <w:tc>
-          <w:tcPr>
-            <w:tcW w:w="1671" w:type="dxa"/>
-          </w:tcPr>
-          <w:p>
-            <w:pPr>
-              <w:rPr>
-                <w:rFonts w:ascii="Arial" w:hAnsi="Arial" w:cs="Arial"/>
-                <w:color w:val="000000" w:themeColor="text1"/>
-                <w:sz w:val="18"/>
-                <w:szCs w:val="20"/>
-                <w:shd w:val="clear" w:color="auto" w:fill="FFFFFF"/>
-                <w:lang w:val="ru-RU"/>
-              </w:rPr>
-            </w:pPr>
-            <w:r>
-              <w:rPr>
-                <w:rFonts w:ascii="Arial" w:hAnsi="Arial" w:cs="Arial"/>
-                <w:color w:val="000000" w:themeColor="text1"/>
-                <w:sz w:val="18"/>
-                <w:szCs w:val="20"/>
-                <w:shd w:val="clear" w:color="auto" w:fill="FFFFFF"/>
-                <w:lang w:val="ru-RU"/>
-              </w:rPr>
-              <w:t>Когда используются</w:t>
-            </w:r>
-          </w:p>
-        </w:tc>
-        <w:tc>
-          <w:tcPr>
-            <w:tcW w:w="2916" w:type="dxa"/>
-          </w:tcPr>
-          <w:p>
-            <w:pPr>
-              <w:rPr>
-                <w:rFonts w:ascii="Arial" w:hAnsi="Arial" w:cs="Arial"/>
-                <w:color w:val="000000" w:themeColor="text1"/>
-                <w:sz w:val="18"/>
-                <w:szCs w:val="20"/>
-                <w:shd w:val="clear" w:color="auto" w:fill="FFFFFF"/>
-                <w:lang w:val="ru-RU"/>
-              </w:rPr>
-            </w:pPr>
-            <w:r>
-              <w:rPr>
-                <w:rFonts w:ascii="Arial" w:hAnsi="Arial" w:cs="Arial"/>
-                <w:color w:val="000000" w:themeColor="text1"/>
-                <w:sz w:val="18"/>
-                <w:szCs w:val="20"/>
-                <w:shd w:val="clear" w:color="auto" w:fill="FFFFFF"/>
-                <w:lang w:val="ru-RU"/>
-              </w:rPr>
-              <w:t>Всегда</w:t>
-            </w:r>
-          </w:p>
-        </w:tc>
-        <w:tc>
-          <w:tcPr>
-            <w:tcW w:w="2496" w:type="dxa"/>
-          </w:tcPr>
-          <w:p>
-            <w:pPr>
-              <w:rPr>
-                <w:rFonts w:ascii="Arial" w:hAnsi="Arial" w:cs="Arial"/>
-                <w:color w:val="000000" w:themeColor="text1"/>
-                <w:sz w:val="18"/>
-                <w:szCs w:val="20"/>
-                <w:shd w:val="clear" w:color="auto" w:fill="FFFFFF"/>
-                <w:lang w:val="ru-RU"/>
-              </w:rPr>
-            </w:pPr>
-            <w:r>
-              <w:rPr>
-                <w:rFonts w:ascii="Arial" w:hAnsi="Arial" w:cs="Arial"/>
-                <w:color w:val="000000" w:themeColor="text1"/>
-                <w:sz w:val="18"/>
-                <w:szCs w:val="20"/>
-                <w:shd w:val="clear" w:color="auto" w:fill="FFFFFF"/>
-                <w:lang w:val="ru-RU"/>
-              </w:rPr>
-              <w:t>Когда является неотъемлемой составляющей (</w:t>
-            </w:r>
-            <w:r>
-              <w:rPr>
-                <w:rFonts w:ascii="Arial" w:hAnsi="Arial" w:cs="Arial"/>
-                <w:color w:val="000000" w:themeColor="text1"/>
-                <w:sz w:val="18"/>
-                <w:szCs w:val="20"/>
-                <w:shd w:val="clear" w:color="auto" w:fill="FFFFFF"/>
-                <w:lang w:val="ru-RU"/>
-              </w:rPr>
-              <w:t>подводная лодка –</w:t>
-            </w:r>
-            <w:r>
-              <w:rPr>
-                <w:rFonts w:ascii="Arial" w:hAnsi="Arial" w:cs="Arial"/>
-                <w:color w:val="000000" w:themeColor="text1"/>
-                <w:sz w:val="18"/>
-                <w:szCs w:val="20"/>
-                <w:shd w:val="clear" w:color="auto" w:fill="FFFFFF"/>
-                <w:lang w:val="ru-RU"/>
-              </w:rPr>
-              <w:t>&gt; двигатель для подводной лодки)</w:t>
-            </w:r>
-          </w:p>
-        </w:tc>
-        <w:tc>
-          <w:tcPr>
-            <w:tcW w:w="2410" w:type="dxa"/>
-          </w:tcPr>
-          <w:p>
-            <w:pPr>
-              <w:rPr>
-                <w:rFonts w:ascii="Arial" w:hAnsi="Arial" w:cs="Arial"/>
-                <w:color w:val="000000" w:themeColor="text1"/>
-                <w:sz w:val="18"/>
-                <w:szCs w:val="20"/>
-                <w:shd w:val="clear" w:color="auto" w:fill="FFFFFF"/>
-                <w:lang w:val="ru-RU"/>
-              </w:rPr>
-            </w:pPr>
-            <w:r>
-              <w:rPr>
-                <w:rFonts w:ascii="Arial" w:hAnsi="Arial" w:cs="Arial"/>
-                <w:color w:val="000000" w:themeColor="text1"/>
-                <w:sz w:val="18"/>
-                <w:szCs w:val="20"/>
-                <w:shd w:val="clear" w:color="auto" w:fill="FFFFFF"/>
-                <w:lang w:val="ru-RU"/>
-              </w:rPr>
-              <w:t>Предоставляет услугу внешнему классу</w:t>
-            </w:r>
-          </w:p>
-        </w:tc>
-        <w:tc>
-          <w:tcPr>
-            <w:tcW w:w="3543" w:type="dxa"/>
-          </w:tcPr>
-          <w:p>
-            <w:pPr>
-              <w:rPr>
-                <w:rFonts w:ascii="Arial" w:hAnsi="Arial" w:cs="Arial"/>
-                <w:color w:val="000000" w:themeColor="text1"/>
-                <w:sz w:val="18"/>
-                <w:szCs w:val="20"/>
-                <w:shd w:val="clear" w:color="auto" w:fill="FFFFFF"/>
-                <w:lang w:val="ru-RU"/>
-              </w:rPr>
-            </w:pPr>
-          </w:p>
-        </w:tc>
-      </w:tr>
-      <w:tr>
-        <w:tc>
-          <w:tcPr>
-            <w:tcW w:w="1671" w:type="dxa"/>
-          </w:tcPr>
-          <w:p>
-            <w:pPr>
-              <w:rPr>
-                <w:rFonts w:ascii="Arial" w:hAnsi="Arial" w:cs="Arial"/>
-                <w:color w:val="000000" w:themeColor="text1"/>
-                <w:sz w:val="18"/>
-                <w:szCs w:val="20"/>
-                <w:shd w:val="clear" w:color="auto" w:fill="FFFFFF"/>
-                <w:lang w:val="ru-RU"/>
-              </w:rPr>
-            </w:pPr>
-            <w:r>
-              <w:rPr>
-                <w:rFonts w:ascii="Arial" w:hAnsi="Arial" w:cs="Arial"/>
-                <w:color w:val="000000" w:themeColor="text1"/>
-                <w:sz w:val="18"/>
-                <w:szCs w:val="20"/>
-                <w:shd w:val="clear" w:color="auto" w:fill="FFFFFF"/>
-                <w:lang w:val="ru-RU"/>
-              </w:rPr>
-              <w:lastRenderedPageBreak/>
-              <w:t>Примеры кода</w:t>
-            </w:r>
-          </w:p>
-        </w:tc>
-        <w:tc>
-          <w:tcPr>
-            <w:tcW w:w="2916" w:type="dxa"/>
-          </w:tcPr>
-          <w:p>
-            <w:pPr>
-              <w:rPr>
-                <w:rFonts w:ascii="Arial" w:hAnsi="Arial" w:cs="Arial"/>
-                <w:color w:val="000000" w:themeColor="text1"/>
-                <w:sz w:val="18"/>
-                <w:szCs w:val="20"/>
-                <w:shd w:val="clear" w:color="auto" w:fill="FFFFFF"/>
-                <w:lang w:val="ru-RU"/>
-              </w:rPr>
-            </w:pPr>
-            <w:r>
-              <w:rPr>
-                <w:rFonts w:ascii="Arial" w:hAnsi="Arial" w:cs="Arial"/>
-                <w:noProof/>
-                <w:color w:val="000000" w:themeColor="text1"/>
-                <w:sz w:val="18"/>
-                <w:szCs w:val="20"/>
-                <w:shd w:val="clear" w:color="auto" w:fill="FFFFFF"/>
-              </w:rPr>
-              <w:drawing>
-                <wp:inline distT="0" distB="0" distL="0" distR="0">
-                  <wp:extent cx="1714739" cy="771633"/>
-                  <wp:effectExtent l="0" t="0" r="0" b="9525"/>
-                  <wp:docPr id="21" name="Picture 21"/>
-                  <wp:cNvGraphicFramePr>
-                    <a:graphicFrameLocks xmlns:a="http://schemas.openxmlformats.org/drawingml/2006/main" noChangeAspect="1"/>
-                  </wp:cNvGraphicFramePr>
-                  <a:graphic xmlns:a="http://schemas.openxmlformats.org/drawingml/2006/main">
-                    <a:graphicData uri="http://schemas.openxmlformats.org/drawingml/2006/picture">
-                      <pic:pic xmlns:pic="http://schemas.openxmlformats.org/drawingml/2006/picture">
-                        <pic:nvPicPr>
-                          <pic:cNvPr id="21" name="enclosing_class.PNG"/>
-                          <pic:cNvPicPr/>
-                        </pic:nvPicPr>
-                        <pic:blipFill>
-                          <a:blip r:embed="rId27">
-                            <a:extLst>
-                              <a:ext uri="{28A0092B-C50C-407E-A947-70E740481C1C}">
-                                <a14:useLocalDpi xmlns:a14="http://schemas.microsoft.com/office/drawing/2010/main" val="0"/>
-                              </a:ext>
-                            </a:extLst>
-                          </a:blip>
-                          <a:stretch>
-                            <a:fillRect/>
-                          </a:stretch>
-                        </pic:blipFill>
-                        <pic:spPr>
-                          <a:xfrm>
-                            <a:off x="0" y="0"/>
-                            <a:ext cx="1714739" cy="771633"/>
-                          </a:xfrm>
-                          <a:prstGeom prst="rect">
-                            <a:avLst/>
-                          </a:prstGeom>
-                        </pic:spPr>
-                      </pic:pic>
-                    </a:graphicData>
-                  </a:graphic>
-                </wp:inline>
-              </w:drawing>
-            </w:r>
-          </w:p>
-        </w:tc>
-        <w:tc>
-          <w:tcPr>
-            <w:tcW w:w="2496" w:type="dxa"/>
-          </w:tcPr>
-          <w:p>
-            <w:pPr>
-              <w:rPr>
-                <w:rFonts w:ascii="Arial" w:hAnsi="Arial" w:cs="Arial"/>
-                <w:color w:val="000000" w:themeColor="text1"/>
-                <w:sz w:val="18"/>
-                <w:szCs w:val="20"/>
-                <w:shd w:val="clear" w:color="auto" w:fill="FFFFFF"/>
-                <w:lang w:val="ru-RU"/>
-              </w:rPr>
-            </w:pPr>
-          </w:p>
-        </w:tc>
-        <w:tc>
-          <w:tcPr>
-            <w:tcW w:w="2410" w:type="dxa"/>
-          </w:tcPr>
-          <w:p>
-            <w:pPr>
-              <w:rPr>
-                <w:rFonts w:ascii="Arial" w:hAnsi="Arial" w:cs="Arial"/>
-                <w:color w:val="000000" w:themeColor="text1"/>
-                <w:sz w:val="18"/>
-                <w:szCs w:val="20"/>
-                <w:shd w:val="clear" w:color="auto" w:fill="FFFFFF"/>
-                <w:lang w:val="ru-RU"/>
-              </w:rPr>
-            </w:pPr>
-          </w:p>
-        </w:tc>
-        <w:tc>
-          <w:tcPr>
-            <w:tcW w:w="3543" w:type="dxa"/>
-          </w:tcPr>
-          <w:p>
-            <w:pPr>
-              <w:rPr>
-                <w:rFonts w:ascii="Arial" w:hAnsi="Arial" w:cs="Arial"/>
-                <w:color w:val="000000" w:themeColor="text1"/>
-                <w:sz w:val="18"/>
-                <w:szCs w:val="20"/>
-                <w:shd w:val="clear" w:color="auto" w:fill="FFFFFF"/>
-                <w:lang w:val="ru-RU"/>
-              </w:rPr>
-            </w:pPr>
-          </w:p>
-        </w:tc>
-      </w:tr>
-      <w:tr>
-        <w:tc>
-          <w:tcPr>
-            <w:tcW w:w="1671" w:type="dxa"/>
-          </w:tcPr>
-          <w:p>
-            <w:pPr>
-              <w:rPr>
-                <w:rFonts w:ascii="Arial" w:hAnsi="Arial" w:cs="Arial"/>
-                <w:color w:val="000000" w:themeColor="text1"/>
-                <w:sz w:val="18"/>
-                <w:szCs w:val="20"/>
-                <w:shd w:val="clear" w:color="auto" w:fill="FFFFFF"/>
-                <w:lang w:val="ru-RU"/>
-              </w:rPr>
-            </w:pPr>
-            <w:r>
-              <w:rPr>
-                <w:rFonts w:ascii="Arial" w:hAnsi="Arial" w:cs="Arial"/>
-                <w:color w:val="000000" w:themeColor="text1"/>
-                <w:sz w:val="18"/>
-                <w:szCs w:val="20"/>
-                <w:shd w:val="clear" w:color="auto" w:fill="FFFFFF"/>
-                <w:lang w:val="ru-RU"/>
-              </w:rPr>
-              <w:t>Замечания</w:t>
-            </w:r>
-          </w:p>
-        </w:tc>
-        <w:tc>
-          <w:tcPr>
-            <w:tcW w:w="2916" w:type="dxa"/>
-          </w:tcPr>
-          <w:p>
-            <w:pPr>
-              <w:rPr>
-                <w:rFonts w:ascii="Arial" w:hAnsi="Arial" w:cs="Arial"/>
-                <w:noProof/>
-                <w:color w:val="000000" w:themeColor="text1"/>
-                <w:sz w:val="18"/>
-                <w:szCs w:val="20"/>
-                <w:shd w:val="clear" w:color="auto" w:fill="FFFFFF"/>
-              </w:rPr>
-            </w:pPr>
-          </w:p>
-        </w:tc>
-        <w:tc>
-          <w:tcPr>
-            <w:tcW w:w="2496" w:type="dxa"/>
-          </w:tcPr>
-          <w:p>
-            <w:pPr>
-              <w:pStyle w:val="ListParagraph"/>
-              <w:numPr>
-                <w:ilvl w:val="0"/>
-                <w:numId w:val="15"/>
-              </w:numPr>
-              <w:rPr>
-                <w:rFonts w:ascii="Arial" w:hAnsi="Arial" w:cs="Arial"/>
-                <w:color w:val="000000" w:themeColor="text1"/>
-                <w:sz w:val="18"/>
-                <w:szCs w:val="20"/>
-                <w:shd w:val="clear" w:color="auto" w:fill="FFFFFF"/>
-                <w:lang w:val="ru-RU"/>
-              </w:rPr>
-            </w:pPr>
-            <w:r>
-              <w:rPr>
-                <w:rFonts w:ascii="Arial" w:hAnsi="Arial" w:cs="Arial"/>
-                <w:color w:val="000000" w:themeColor="text1"/>
-                <w:sz w:val="18"/>
-                <w:szCs w:val="20"/>
-                <w:shd w:val="clear" w:color="auto" w:fill="FFFFFF"/>
-                <w:lang w:val="ru-RU"/>
-              </w:rPr>
-              <w:t xml:space="preserve">Не содержат </w:t>
-            </w:r>
-            <w:r>
-              <w:rPr>
-                <w:rFonts w:ascii="Arial" w:hAnsi="Arial" w:cs="Arial"/>
-                <w:color w:val="000000" w:themeColor="text1"/>
-                <w:sz w:val="18"/>
-                <w:szCs w:val="20"/>
-                <w:shd w:val="clear" w:color="auto" w:fill="FFFFFF"/>
-              </w:rPr>
-              <w:t>static</w:t>
-            </w:r>
-            <w:r>
-              <w:rPr>
-                <w:rFonts w:ascii="Arial" w:hAnsi="Arial" w:cs="Arial"/>
-                <w:color w:val="000000" w:themeColor="text1"/>
-                <w:sz w:val="18"/>
-                <w:szCs w:val="20"/>
-                <w:shd w:val="clear" w:color="auto" w:fill="FFFFFF"/>
-                <w:lang w:val="ru-RU"/>
-              </w:rPr>
-              <w:t xml:space="preserve"> </w:t>
-            </w:r>
-            <w:r>
-              <w:rPr>
-                <w:rFonts w:ascii="Arial" w:hAnsi="Arial" w:cs="Arial"/>
-                <w:color w:val="000000" w:themeColor="text1"/>
-                <w:sz w:val="18"/>
-                <w:szCs w:val="20"/>
-                <w:shd w:val="clear" w:color="auto" w:fill="FFFFFF"/>
-                <w:lang w:val="ru-RU"/>
-              </w:rPr>
-              <w:t xml:space="preserve">полей, кроме </w:t>
-            </w:r>
-            <w:r>
-              <w:rPr>
-                <w:rFonts w:ascii="Arial" w:hAnsi="Arial" w:cs="Arial"/>
-                <w:color w:val="000000" w:themeColor="text1"/>
-                <w:sz w:val="18"/>
-                <w:szCs w:val="20"/>
-                <w:shd w:val="clear" w:color="auto" w:fill="FFFFFF"/>
-              </w:rPr>
-              <w:t>final</w:t>
-            </w:r>
-            <w:r>
-              <w:rPr>
-                <w:rFonts w:ascii="Arial" w:hAnsi="Arial" w:cs="Arial"/>
-                <w:color w:val="000000" w:themeColor="text1"/>
-                <w:sz w:val="18"/>
-                <w:szCs w:val="20"/>
-                <w:shd w:val="clear" w:color="auto" w:fill="FFFFFF"/>
-                <w:lang w:val="ru-RU"/>
-              </w:rPr>
-              <w:t xml:space="preserve"> </w:t>
-            </w:r>
-            <w:r>
-              <w:rPr>
-                <w:rFonts w:ascii="Arial" w:hAnsi="Arial" w:cs="Arial"/>
-                <w:color w:val="000000" w:themeColor="text1"/>
-                <w:sz w:val="18"/>
-                <w:szCs w:val="20"/>
-                <w:shd w:val="clear" w:color="auto" w:fill="FFFFFF"/>
-              </w:rPr>
-              <w:t>static</w:t>
-            </w:r>
-          </w:p>
-        </w:tc>
-        <w:tc>
-          <w:tcPr>
-            <w:tcW w:w="2410" w:type="dxa"/>
-          </w:tcPr>
-          <w:p>
-            <w:pPr>
-              <w:pStyle w:val="ListParagraph"/>
-              <w:numPr>
-                <w:ilvl w:val="0"/>
-                <w:numId w:val="16"/>
-              </w:numPr>
-              <w:rPr>
-                <w:rFonts w:ascii="Arial" w:hAnsi="Arial" w:cs="Arial"/>
-                <w:color w:val="000000" w:themeColor="text1"/>
-                <w:sz w:val="18"/>
-                <w:szCs w:val="20"/>
-                <w:shd w:val="clear" w:color="auto" w:fill="FFFFFF"/>
-                <w:lang w:val="ru-RU"/>
-              </w:rPr>
-            </w:pPr>
-            <w:r>
-              <w:rPr>
-                <w:rFonts w:ascii="Arial" w:hAnsi="Arial" w:cs="Arial"/>
-                <w:color w:val="000000" w:themeColor="text1"/>
-                <w:sz w:val="18"/>
-                <w:szCs w:val="20"/>
-                <w:shd w:val="clear" w:color="auto" w:fill="FFFFFF"/>
-                <w:lang w:val="ru-RU"/>
-              </w:rPr>
-              <w:t>Подкласс вложенного класса не наследует возможность доступа к членам внешнего класса, которым наделен суперкласс.</w:t>
-            </w:r>
-          </w:p>
-          <w:p>
-            <w:pPr>
-              <w:pStyle w:val="ListParagraph"/>
-              <w:numPr>
-                <w:ilvl w:val="0"/>
-                <w:numId w:val="16"/>
-              </w:numPr>
-              <w:rPr>
-                <w:rFonts w:ascii="Arial" w:hAnsi="Arial" w:cs="Arial"/>
-                <w:color w:val="000000" w:themeColor="text1"/>
-                <w:sz w:val="18"/>
-                <w:szCs w:val="20"/>
-                <w:shd w:val="clear" w:color="auto" w:fill="FFFFFF"/>
-                <w:lang w:val="ru-RU"/>
-              </w:rPr>
-            </w:pPr>
-            <w:r>
-              <w:rPr>
-                <w:rFonts w:ascii="Arial" w:hAnsi="Arial" w:cs="Arial"/>
-                <w:color w:val="000000" w:themeColor="text1"/>
-                <w:sz w:val="18"/>
-                <w:szCs w:val="20"/>
-                <w:shd w:val="clear" w:color="auto" w:fill="FFFFFF"/>
-                <w:lang w:val="ru-RU"/>
-              </w:rPr>
-              <w:t xml:space="preserve">Класс вложенный в интерфейс </w:t>
-            </w:r>
-            <w:r>
-              <w:rPr>
-                <w:rFonts w:ascii="Arial" w:hAnsi="Arial" w:cs="Arial"/>
-                <w:color w:val="000000" w:themeColor="text1"/>
-                <w:sz w:val="18"/>
-                <w:szCs w:val="20"/>
-                <w:shd w:val="clear" w:color="auto" w:fill="FFFFFF"/>
-              </w:rPr>
-              <w:t>static</w:t>
-            </w:r>
-            <w:r>
-              <w:rPr>
-                <w:rFonts w:ascii="Arial" w:hAnsi="Arial" w:cs="Arial"/>
-                <w:color w:val="000000" w:themeColor="text1"/>
-                <w:sz w:val="18"/>
-                <w:szCs w:val="20"/>
-                <w:shd w:val="clear" w:color="auto" w:fill="FFFFFF"/>
-                <w:lang w:val="ru-RU"/>
-              </w:rPr>
-              <w:t xml:space="preserve"> </w:t>
-            </w:r>
-            <w:r>
-              <w:rPr>
-                <w:rFonts w:ascii="Arial" w:hAnsi="Arial" w:cs="Arial"/>
-                <w:color w:val="000000" w:themeColor="text1"/>
-                <w:sz w:val="18"/>
-                <w:szCs w:val="20"/>
-                <w:shd w:val="clear" w:color="auto" w:fill="FFFFFF"/>
-                <w:lang w:val="ru-RU"/>
-              </w:rPr>
-              <w:t>по умолчанию.</w:t>
-            </w:r>
-          </w:p>
-        </w:tc>
-        <w:tc>
-          <w:tcPr>
-            <w:tcW w:w="3543" w:type="dxa"/>
-          </w:tcPr>
-          <w:p>
-            <w:pPr>
-              <w:rPr>
-                <w:rFonts w:ascii="Arial" w:hAnsi="Arial" w:cs="Arial"/>
-                <w:color w:val="000000" w:themeColor="text1"/>
-                <w:sz w:val="18"/>
-                <w:szCs w:val="20"/>
-                <w:shd w:val="clear" w:color="auto" w:fill="FFFFFF"/>
-                <w:lang w:val="ru-RU"/>
-              </w:rPr>
-            </w:pPr>
-          </w:p>
-        </w:tc>
-      </w:tr>
-      <w:bookmarkEnd w:id="0"/>
-    </w:tbl>
-    <w:p>
-      <w:pPr>
-        <w:rPr>
-          <w:rFonts w:ascii="Arial" w:hAnsi="Arial" w:cs="Arial"/>
-          <w:b/>
-          <w:color w:val="000000" w:themeColor="text1"/>
-          <w:sz w:val="24"/>
-          <w:szCs w:val="20"/>
-          <w:shd w:val="clear" w:color="auto" w:fill="FFFFFF"/>
-          <w:lang w:val="ru-RU"/>
-        </w:rPr>
-      </w:pPr>
-    </w:p>
     <w:sectPr>
-      <w:footerReference w:type="default" r:id="rId28"/>
+      <w:footerReference w:type="default" r:id="rId27"/>
       <w:pgSz w:w="15840" w:h="12240" w:orient="landscape"/>
       <w:pgMar w:top="1417" w:right="1417" w:bottom="1417" w:left="1417" w:header="720" w:footer="720" w:gutter="0"/>
       <w:cols w:space="720"/>
@@ -29540,16 +27431,105 @@
 <file path=word/numbering.xml><?xml version="1.0" encoding="utf-8"?>
 <w:numbering xmlns:wpc="http://schemas.microsoft.com/office/word/2010/wordprocessingCanvas" xmlns:mc="http://schemas.openxmlformats.org/markup-compatibility/2006" xmlns:o="urn:schemas-microsoft-com:office:office" xmlns:r="http://schemas.openxmlformats.org/officeDocument/2006/relationships" xmlns:m="http://schemas.openxmlformats.org/officeDocument/2006/math" xmlns:v="urn:schemas-microsoft-com:vml" xmlns:wp14="http://schemas.microsoft.com/office/word/2010/wordprocessingDrawing" xmlns:wp="http://schemas.openxmlformats.org/drawingml/2006/wordprocessingDrawing" xmlns:w10="urn:schemas-microsoft-com:office:word" xmlns:w="http://schemas.openxmlformats.org/wordprocessingml/2006/main" xmlns:w14="http://schemas.microsoft.com/office/word/2010/wordml" xmlns:w15="http://schemas.microsoft.com/office/word/2012/wordml" xmlns:wpg="http://schemas.microsoft.com/office/word/2010/wordprocessingGroup" xmlns:wpi="http://schemas.microsoft.com/office/word/2010/wordprocessingInk" xmlns:wne="http://schemas.microsoft.com/office/word/2006/wordml" xmlns:wps="http://schemas.microsoft.com/office/word/2010/wordprocessingShape" mc:Ignorable="w14 w15 wp14">
   <w:abstractNum w:abstractNumId="0" w15:restartNumberingAfterBreak="0">
-    <w:nsid w:val="19F744E5"/>
+    <w:nsid w:val="01E27846"/>
     <w:multiLevelType w:val="hybridMultilevel"/>
-    <w:tmpl w:val="6F686BB6"/>
-    <w:lvl w:ilvl="0" w:tplc="0409000F">
+    <w:tmpl w:val="2E421FC8"/>
+    <w:lvl w:ilvl="0" w:tplc="A582130E">
       <w:start w:val="1"/>
       <w:numFmt w:val="decimal"/>
-      <w:lvlText w:val="%1."/>
+      <w:lvlText w:val="%1)"/>
       <w:lvlJc w:val="left"/>
       <w:pPr>
-        <w:ind w:left="720" w:hanging="360"/>
+        <w:ind w:left="1080" w:hanging="360"/>
+      </w:pPr>
+      <w:rPr>
+        <w:rFonts w:ascii="Arial" w:eastAsiaTheme="minorHAnsi" w:hAnsi="Arial" w:cs="Arial"/>
+      </w:rPr>
+    </w:lvl>
+    <w:lvl w:ilvl="1" w:tplc="04090019" w:tentative="1">
+      <w:start w:val="1"/>
+      <w:numFmt w:val="lowerLetter"/>
+      <w:lvlText w:val="%2."/>
+      <w:lvlJc w:val="left"/>
+      <w:pPr>
+        <w:ind w:left="1800" w:hanging="360"/>
+      </w:pPr>
+    </w:lvl>
+    <w:lvl w:ilvl="2" w:tplc="0409001B" w:tentative="1">
+      <w:start w:val="1"/>
+      <w:numFmt w:val="lowerRoman"/>
+      <w:lvlText w:val="%3."/>
+      <w:lvlJc w:val="right"/>
+      <w:pPr>
+        <w:ind w:left="2520" w:hanging="180"/>
+      </w:pPr>
+    </w:lvl>
+    <w:lvl w:ilvl="3" w:tplc="0409000F" w:tentative="1">
+      <w:start w:val="1"/>
+      <w:numFmt w:val="decimal"/>
+      <w:lvlText w:val="%4."/>
+      <w:lvlJc w:val="left"/>
+      <w:pPr>
+        <w:ind w:left="3240" w:hanging="360"/>
+      </w:pPr>
+    </w:lvl>
+    <w:lvl w:ilvl="4" w:tplc="04090019" w:tentative="1">
+      <w:start w:val="1"/>
+      <w:numFmt w:val="lowerLetter"/>
+      <w:lvlText w:val="%5."/>
+      <w:lvlJc w:val="left"/>
+      <w:pPr>
+        <w:ind w:left="3960" w:hanging="360"/>
+      </w:pPr>
+    </w:lvl>
+    <w:lvl w:ilvl="5" w:tplc="0409001B" w:tentative="1">
+      <w:start w:val="1"/>
+      <w:numFmt w:val="lowerRoman"/>
+      <w:lvlText w:val="%6."/>
+      <w:lvlJc w:val="right"/>
+      <w:pPr>
+        <w:ind w:left="4680" w:hanging="180"/>
+      </w:pPr>
+    </w:lvl>
+    <w:lvl w:ilvl="6" w:tplc="0409000F" w:tentative="1">
+      <w:start w:val="1"/>
+      <w:numFmt w:val="decimal"/>
+      <w:lvlText w:val="%7."/>
+      <w:lvlJc w:val="left"/>
+      <w:pPr>
+        <w:ind w:left="5400" w:hanging="360"/>
+      </w:pPr>
+    </w:lvl>
+    <w:lvl w:ilvl="7" w:tplc="04090019" w:tentative="1">
+      <w:start w:val="1"/>
+      <w:numFmt w:val="lowerLetter"/>
+      <w:lvlText w:val="%8."/>
+      <w:lvlJc w:val="left"/>
+      <w:pPr>
+        <w:ind w:left="6120" w:hanging="360"/>
+      </w:pPr>
+    </w:lvl>
+    <w:lvl w:ilvl="8" w:tplc="0409001B" w:tentative="1">
+      <w:start w:val="1"/>
+      <w:numFmt w:val="lowerRoman"/>
+      <w:lvlText w:val="%9."/>
+      <w:lvlJc w:val="right"/>
+      <w:pPr>
+        <w:ind w:left="6840" w:hanging="180"/>
+      </w:pPr>
+    </w:lvl>
+  </w:abstractNum>
+  <w:abstractNum w:abstractNumId="1" w15:restartNumberingAfterBreak="0">
+    <w:nsid w:val="0C3910A7"/>
+    <w:multiLevelType w:val="hybridMultilevel"/>
+    <w:tmpl w:val="DE5C343E"/>
+    <w:lvl w:ilvl="0" w:tplc="23A6F68C">
+      <w:start w:val="1"/>
+      <w:numFmt w:val="decimal"/>
+      <w:lvlText w:val="%1)"/>
+      <w:lvlJc w:val="left"/>
+      <w:pPr>
+        <w:ind w:left="1440" w:hanging="360"/>
       </w:pPr>
       <w:rPr>
         <w:rFonts w:hint="default"/>
@@ -29561,7 +27541,7 @@
       <w:lvlText w:val="%2."/>
       <w:lvlJc w:val="left"/>
       <w:pPr>
-        <w:ind w:left="1440" w:hanging="360"/>
+        <w:ind w:left="2160" w:hanging="360"/>
       </w:pPr>
     </w:lvl>
     <w:lvl w:ilvl="2" w:tplc="0409001B" w:tentative="1">
@@ -29570,7 +27550,7 @@
       <w:lvlText w:val="%3."/>
       <w:lvlJc w:val="right"/>
       <w:pPr>
-        <w:ind w:left="2160" w:hanging="180"/>
+        <w:ind w:left="2880" w:hanging="180"/>
       </w:pPr>
     </w:lvl>
     <w:lvl w:ilvl="3" w:tplc="0409000F" w:tentative="1">
@@ -29579,7 +27559,7 @@
       <w:lvlText w:val="%4."/>
       <w:lvlJc w:val="left"/>
       <w:pPr>
-        <w:ind w:left="2880" w:hanging="360"/>
+        <w:ind w:left="3600" w:hanging="360"/>
       </w:pPr>
     </w:lvl>
     <w:lvl w:ilvl="4" w:tplc="04090019" w:tentative="1">
@@ -29588,7 +27568,7 @@
       <w:lvlText w:val="%5."/>
       <w:lvlJc w:val="left"/>
       <w:pPr>
-        <w:ind w:left="3600" w:hanging="360"/>
+        <w:ind w:left="4320" w:hanging="360"/>
       </w:pPr>
     </w:lvl>
     <w:lvl w:ilvl="5" w:tplc="0409001B" w:tentative="1">
@@ -29597,7 +27577,7 @@
       <w:lvlText w:val="%6."/>
       <w:lvlJc w:val="right"/>
       <w:pPr>
-        <w:ind w:left="4320" w:hanging="180"/>
+        <w:ind w:left="5040" w:hanging="180"/>
       </w:pPr>
     </w:lvl>
     <w:lvl w:ilvl="6" w:tplc="0409000F" w:tentative="1">
@@ -29606,7 +27586,7 @@
       <w:lvlText w:val="%7."/>
       <w:lvlJc w:val="left"/>
       <w:pPr>
-        <w:ind w:left="5040" w:hanging="360"/>
+        <w:ind w:left="5760" w:hanging="360"/>
       </w:pPr>
     </w:lvl>
     <w:lvl w:ilvl="7" w:tplc="04090019" w:tentative="1">
@@ -29615,7 +27595,7 @@
       <w:lvlText w:val="%8."/>
       <w:lvlJc w:val="left"/>
       <w:pPr>
-        <w:ind w:left="5760" w:hanging="360"/>
+        <w:ind w:left="6480" w:hanging="360"/>
       </w:pPr>
     </w:lvl>
     <w:lvl w:ilvl="8" w:tplc="0409001B" w:tentative="1">
@@ -29624,15 +27604,15 @@
       <w:lvlText w:val="%9."/>
       <w:lvlJc w:val="right"/>
       <w:pPr>
-        <w:ind w:left="6480" w:hanging="180"/>
+        <w:ind w:left="7200" w:hanging="180"/>
       </w:pPr>
     </w:lvl>
   </w:abstractNum>
-  <w:abstractNum w:abstractNumId="1" w15:restartNumberingAfterBreak="0">
-    <w:nsid w:val="1B555304"/>
+  <w:abstractNum w:abstractNumId="2" w15:restartNumberingAfterBreak="0">
+    <w:nsid w:val="0CB36BF6"/>
     <w:multiLevelType w:val="hybridMultilevel"/>
-    <w:tmpl w:val="6C38F722"/>
-    <w:lvl w:ilvl="0" w:tplc="FA8C7978">
+    <w:tmpl w:val="15DE37F8"/>
+    <w:lvl w:ilvl="0" w:tplc="04090011">
       <w:start w:val="1"/>
       <w:numFmt w:val="decimal"/>
       <w:lvlText w:val="%1)"/>
@@ -29717,10 +27697,10 @@
       </w:pPr>
     </w:lvl>
   </w:abstractNum>
-  <w:abstractNum w:abstractNumId="2" w15:restartNumberingAfterBreak="0">
-    <w:nsid w:val="1D574176"/>
+  <w:abstractNum w:abstractNumId="3" w15:restartNumberingAfterBreak="0">
+    <w:nsid w:val="19F744E5"/>
     <w:multiLevelType w:val="hybridMultilevel"/>
-    <w:tmpl w:val="CDF6035A"/>
+    <w:tmpl w:val="6F686BB6"/>
     <w:lvl w:ilvl="0" w:tplc="0409000F">
       <w:start w:val="1"/>
       <w:numFmt w:val="decimal"/>
@@ -29806,11 +27786,11 @@
       </w:pPr>
     </w:lvl>
   </w:abstractNum>
-  <w:abstractNum w:abstractNumId="3" w15:restartNumberingAfterBreak="0">
-    <w:nsid w:val="28A61512"/>
+  <w:abstractNum w:abstractNumId="4" w15:restartNumberingAfterBreak="0">
+    <w:nsid w:val="1B555304"/>
     <w:multiLevelType w:val="hybridMultilevel"/>
-    <w:tmpl w:val="F1BE8492"/>
-    <w:lvl w:ilvl="0" w:tplc="04090011">
+    <w:tmpl w:val="6C38F722"/>
+    <w:lvl w:ilvl="0" w:tplc="FA8C7978">
       <w:start w:val="1"/>
       <w:numFmt w:val="decimal"/>
       <w:lvlText w:val="%1)"/>
@@ -29895,14 +27875,14 @@
       </w:pPr>
     </w:lvl>
   </w:abstractNum>
-  <w:abstractNum w:abstractNumId="4" w15:restartNumberingAfterBreak="0">
-    <w:nsid w:val="2E970C45"/>
+  <w:abstractNum w:abstractNumId="5" w15:restartNumberingAfterBreak="0">
+    <w:nsid w:val="1D574176"/>
     <w:multiLevelType w:val="hybridMultilevel"/>
-    <w:tmpl w:val="E0BC4522"/>
-    <w:lvl w:ilvl="0" w:tplc="1ECAAD4C">
+    <w:tmpl w:val="CDF6035A"/>
+    <w:lvl w:ilvl="0" w:tplc="0409000F">
       <w:start w:val="1"/>
       <w:numFmt w:val="decimal"/>
-      <w:lvlText w:val="%1)"/>
+      <w:lvlText w:val="%1."/>
       <w:lvlJc w:val="left"/>
       <w:pPr>
         <w:ind w:left="720" w:hanging="360"/>
@@ -29984,11 +27964,11 @@
       </w:pPr>
     </w:lvl>
   </w:abstractNum>
-  <w:abstractNum w:abstractNumId="5" w15:restartNumberingAfterBreak="0">
-    <w:nsid w:val="3135062A"/>
+  <w:abstractNum w:abstractNumId="6" w15:restartNumberingAfterBreak="0">
+    <w:nsid w:val="22780BA4"/>
     <w:multiLevelType w:val="hybridMultilevel"/>
-    <w:tmpl w:val="C1ECEDFC"/>
-    <w:lvl w:ilvl="0" w:tplc="97F053AE">
+    <w:tmpl w:val="1B3AD946"/>
+    <w:lvl w:ilvl="0" w:tplc="04090011">
       <w:start w:val="1"/>
       <w:numFmt w:val="decimal"/>
       <w:lvlText w:val="%1)"/>
@@ -30073,11 +28053,11 @@
       </w:pPr>
     </w:lvl>
   </w:abstractNum>
-  <w:abstractNum w:abstractNumId="6" w15:restartNumberingAfterBreak="0">
-    <w:nsid w:val="37B30AFE"/>
+  <w:abstractNum w:abstractNumId="7" w15:restartNumberingAfterBreak="0">
+    <w:nsid w:val="241203A8"/>
     <w:multiLevelType w:val="hybridMultilevel"/>
-    <w:tmpl w:val="766EE65E"/>
-    <w:lvl w:ilvl="0" w:tplc="0DF839FA">
+    <w:tmpl w:val="9550C32E"/>
+    <w:lvl w:ilvl="0" w:tplc="04090011">
       <w:start w:val="1"/>
       <w:numFmt w:val="decimal"/>
       <w:lvlText w:val="%1)"/>
@@ -30162,11 +28142,11 @@
       </w:pPr>
     </w:lvl>
   </w:abstractNum>
-  <w:abstractNum w:abstractNumId="7" w15:restartNumberingAfterBreak="0">
-    <w:nsid w:val="55282497"/>
+  <w:abstractNum w:abstractNumId="8" w15:restartNumberingAfterBreak="0">
+    <w:nsid w:val="28A61512"/>
     <w:multiLevelType w:val="hybridMultilevel"/>
-    <w:tmpl w:val="01B275AA"/>
-    <w:lvl w:ilvl="0" w:tplc="FC665C1C">
+    <w:tmpl w:val="F1BE8492"/>
+    <w:lvl w:ilvl="0" w:tplc="04090011">
       <w:start w:val="1"/>
       <w:numFmt w:val="decimal"/>
       <w:lvlText w:val="%1)"/>
@@ -30251,11 +28231,11 @@
       </w:pPr>
     </w:lvl>
   </w:abstractNum>
-  <w:abstractNum w:abstractNumId="8" w15:restartNumberingAfterBreak="0">
-    <w:nsid w:val="59FD1207"/>
+  <w:abstractNum w:abstractNumId="9" w15:restartNumberingAfterBreak="0">
+    <w:nsid w:val="2E970C45"/>
     <w:multiLevelType w:val="hybridMultilevel"/>
-    <w:tmpl w:val="D44E59AE"/>
-    <w:lvl w:ilvl="0" w:tplc="04090011">
+    <w:tmpl w:val="E0BC4522"/>
+    <w:lvl w:ilvl="0" w:tplc="1ECAAD4C">
       <w:start w:val="1"/>
       <w:numFmt w:val="decimal"/>
       <w:lvlText w:val="%1)"/>
@@ -30340,11 +28320,11 @@
       </w:pPr>
     </w:lvl>
   </w:abstractNum>
-  <w:abstractNum w:abstractNumId="9" w15:restartNumberingAfterBreak="0">
-    <w:nsid w:val="6D3F59FE"/>
+  <w:abstractNum w:abstractNumId="10" w15:restartNumberingAfterBreak="0">
+    <w:nsid w:val="3135062A"/>
     <w:multiLevelType w:val="hybridMultilevel"/>
-    <w:tmpl w:val="8FE49FB4"/>
-    <w:lvl w:ilvl="0" w:tplc="394EC066">
+    <w:tmpl w:val="C1ECEDFC"/>
+    <w:lvl w:ilvl="0" w:tplc="97F053AE">
       <w:start w:val="1"/>
       <w:numFmt w:val="decimal"/>
       <w:lvlText w:val="%1)"/>
@@ -30429,14 +28409,14 @@
       </w:pPr>
     </w:lvl>
   </w:abstractNum>
-  <w:abstractNum w:abstractNumId="10" w15:restartNumberingAfterBreak="0">
-    <w:nsid w:val="6D8B45F1"/>
+  <w:abstractNum w:abstractNumId="11" w15:restartNumberingAfterBreak="0">
+    <w:nsid w:val="37B30AFE"/>
     <w:multiLevelType w:val="hybridMultilevel"/>
-    <w:tmpl w:val="0B2E367E"/>
-    <w:lvl w:ilvl="0" w:tplc="0409000F">
+    <w:tmpl w:val="766EE65E"/>
+    <w:lvl w:ilvl="0" w:tplc="0DF839FA">
       <w:start w:val="1"/>
       <w:numFmt w:val="decimal"/>
-      <w:lvlText w:val="%1."/>
+      <w:lvlText w:val="%1)"/>
       <w:lvlJc w:val="left"/>
       <w:pPr>
         <w:ind w:left="720" w:hanging="360"/>
@@ -30518,14 +28498,14 @@
       </w:pPr>
     </w:lvl>
   </w:abstractNum>
-  <w:abstractNum w:abstractNumId="11" w15:restartNumberingAfterBreak="0">
-    <w:nsid w:val="6EB6134C"/>
+  <w:abstractNum w:abstractNumId="12" w15:restartNumberingAfterBreak="0">
+    <w:nsid w:val="443271B3"/>
     <w:multiLevelType w:val="hybridMultilevel"/>
-    <w:tmpl w:val="8E98D386"/>
-    <w:lvl w:ilvl="0" w:tplc="0409000F">
+    <w:tmpl w:val="30941F4C"/>
+    <w:lvl w:ilvl="0" w:tplc="04090011">
       <w:start w:val="1"/>
       <w:numFmt w:val="decimal"/>
-      <w:lvlText w:val="%1."/>
+      <w:lvlText w:val="%1)"/>
       <w:lvlJc w:val="left"/>
       <w:pPr>
         <w:ind w:left="720" w:hanging="360"/>
@@ -30607,11 +28587,11 @@
       </w:pPr>
     </w:lvl>
   </w:abstractNum>
-  <w:abstractNum w:abstractNumId="12" w15:restartNumberingAfterBreak="0">
-    <w:nsid w:val="73B06DF6"/>
+  <w:abstractNum w:abstractNumId="13" w15:restartNumberingAfterBreak="0">
+    <w:nsid w:val="49463D25"/>
     <w:multiLevelType w:val="hybridMultilevel"/>
-    <w:tmpl w:val="A25C3B7C"/>
-    <w:lvl w:ilvl="0" w:tplc="F30A482E">
+    <w:tmpl w:val="67CEBFAC"/>
+    <w:lvl w:ilvl="0" w:tplc="04090011">
       <w:start w:val="1"/>
       <w:numFmt w:val="decimal"/>
       <w:lvlText w:val="%1)"/>
@@ -30696,17 +28676,17 @@
       </w:pPr>
     </w:lvl>
   </w:abstractNum>
-  <w:abstractNum w:abstractNumId="13" w15:restartNumberingAfterBreak="0">
-    <w:nsid w:val="7B634A10"/>
+  <w:abstractNum w:abstractNumId="14" w15:restartNumberingAfterBreak="0">
+    <w:nsid w:val="4E567419"/>
     <w:multiLevelType w:val="hybridMultilevel"/>
-    <w:tmpl w:val="BCDA786A"/>
-    <w:lvl w:ilvl="0" w:tplc="0409000F">
+    <w:tmpl w:val="DE5C343E"/>
+    <w:lvl w:ilvl="0" w:tplc="23A6F68C">
       <w:start w:val="1"/>
       <w:numFmt w:val="decimal"/>
-      <w:lvlText w:val="%1."/>
+      <w:lvlText w:val="%1)"/>
       <w:lvlJc w:val="left"/>
       <w:pPr>
-        <w:ind w:left="720" w:hanging="360"/>
+        <w:ind w:left="1440" w:hanging="360"/>
       </w:pPr>
       <w:rPr>
         <w:rFonts w:hint="default"/>
@@ -30718,7 +28698,7 @@
       <w:lvlText w:val="%2."/>
       <w:lvlJc w:val="left"/>
       <w:pPr>
-        <w:ind w:left="1440" w:hanging="360"/>
+        <w:ind w:left="2160" w:hanging="360"/>
       </w:pPr>
     </w:lvl>
     <w:lvl w:ilvl="2" w:tplc="0409001B" w:tentative="1">
@@ -30727,7 +28707,7 @@
       <w:lvlText w:val="%3."/>
       <w:lvlJc w:val="right"/>
       <w:pPr>
-        <w:ind w:left="2160" w:hanging="180"/>
+        <w:ind w:left="2880" w:hanging="180"/>
       </w:pPr>
     </w:lvl>
     <w:lvl w:ilvl="3" w:tplc="0409000F" w:tentative="1">
@@ -30736,7 +28716,7 @@
       <w:lvlText w:val="%4."/>
       <w:lvlJc w:val="left"/>
       <w:pPr>
-        <w:ind w:left="2880" w:hanging="360"/>
+        <w:ind w:left="3600" w:hanging="360"/>
       </w:pPr>
     </w:lvl>
     <w:lvl w:ilvl="4" w:tplc="04090019" w:tentative="1">
@@ -30745,7 +28725,7 @@
       <w:lvlText w:val="%5."/>
       <w:lvlJc w:val="left"/>
       <w:pPr>
-        <w:ind w:left="3600" w:hanging="360"/>
+        <w:ind w:left="4320" w:hanging="360"/>
       </w:pPr>
     </w:lvl>
     <w:lvl w:ilvl="5" w:tplc="0409001B" w:tentative="1">
@@ -30754,7 +28734,7 @@
       <w:lvlText w:val="%6."/>
       <w:lvlJc w:val="right"/>
       <w:pPr>
-        <w:ind w:left="4320" w:hanging="180"/>
+        <w:ind w:left="5040" w:hanging="180"/>
       </w:pPr>
     </w:lvl>
     <w:lvl w:ilvl="6" w:tplc="0409000F" w:tentative="1">
@@ -30763,7 +28743,7 @@
       <w:lvlText w:val="%7."/>
       <w:lvlJc w:val="left"/>
       <w:pPr>
-        <w:ind w:left="5040" w:hanging="360"/>
+        <w:ind w:left="5760" w:hanging="360"/>
       </w:pPr>
     </w:lvl>
     <w:lvl w:ilvl="7" w:tplc="04090019" w:tentative="1">
@@ -30772,7 +28752,7 @@
       <w:lvlText w:val="%8."/>
       <w:lvlJc w:val="left"/>
       <w:pPr>
-        <w:ind w:left="5760" w:hanging="360"/>
+        <w:ind w:left="6480" w:hanging="360"/>
       </w:pPr>
     </w:lvl>
     <w:lvl w:ilvl="8" w:tplc="0409001B" w:tentative="1">
@@ -30781,21 +28761,21 @@
       <w:lvlText w:val="%9."/>
       <w:lvlJc w:val="right"/>
       <w:pPr>
-        <w:ind w:left="6480" w:hanging="180"/>
+        <w:ind w:left="7200" w:hanging="180"/>
       </w:pPr>
     </w:lvl>
   </w:abstractNum>
-  <w:abstractNum w:abstractNumId="14" w15:restartNumberingAfterBreak="0">
-    <w:nsid w:val="7EB3625E"/>
+  <w:abstractNum w:abstractNumId="15" w15:restartNumberingAfterBreak="0">
+    <w:nsid w:val="55282497"/>
     <w:multiLevelType w:val="hybridMultilevel"/>
-    <w:tmpl w:val="E598992A"/>
-    <w:lvl w:ilvl="0" w:tplc="36CE0206">
+    <w:tmpl w:val="01B275AA"/>
+    <w:lvl w:ilvl="0" w:tplc="FC665C1C">
       <w:start w:val="1"/>
       <w:numFmt w:val="decimal"/>
       <w:lvlText w:val="%1)"/>
       <w:lvlJc w:val="left"/>
       <w:pPr>
-        <w:ind w:left="1080" w:hanging="360"/>
+        <w:ind w:left="720" w:hanging="360"/>
       </w:pPr>
       <w:rPr>
         <w:rFonts w:hint="default"/>
@@ -30807,7 +28787,7 @@
       <w:lvlText w:val="%2."/>
       <w:lvlJc w:val="left"/>
       <w:pPr>
-        <w:ind w:left="1800" w:hanging="360"/>
+        <w:ind w:left="1440" w:hanging="360"/>
       </w:pPr>
     </w:lvl>
     <w:lvl w:ilvl="2" w:tplc="0409001B" w:tentative="1">
@@ -30816,7 +28796,7 @@
       <w:lvlText w:val="%3."/>
       <w:lvlJc w:val="right"/>
       <w:pPr>
-        <w:ind w:left="2520" w:hanging="180"/>
+        <w:ind w:left="2160" w:hanging="180"/>
       </w:pPr>
     </w:lvl>
     <w:lvl w:ilvl="3" w:tplc="0409000F" w:tentative="1">
@@ -30825,7 +28805,7 @@
       <w:lvlText w:val="%4."/>
       <w:lvlJc w:val="left"/>
       <w:pPr>
-        <w:ind w:left="3240" w:hanging="360"/>
+        <w:ind w:left="2880" w:hanging="360"/>
       </w:pPr>
     </w:lvl>
     <w:lvl w:ilvl="4" w:tplc="04090019" w:tentative="1">
@@ -30834,7 +28814,7 @@
       <w:lvlText w:val="%5."/>
       <w:lvlJc w:val="left"/>
       <w:pPr>
-        <w:ind w:left="3960" w:hanging="360"/>
+        <w:ind w:left="3600" w:hanging="360"/>
       </w:pPr>
     </w:lvl>
     <w:lvl w:ilvl="5" w:tplc="0409001B" w:tentative="1">
@@ -30843,7 +28823,7 @@
       <w:lvlText w:val="%6."/>
       <w:lvlJc w:val="right"/>
       <w:pPr>
-        <w:ind w:left="4680" w:hanging="180"/>
+        <w:ind w:left="4320" w:hanging="180"/>
       </w:pPr>
     </w:lvl>
     <w:lvl w:ilvl="6" w:tplc="0409000F" w:tentative="1">
@@ -30852,7 +28832,7 @@
       <w:lvlText w:val="%7."/>
       <w:lvlJc w:val="left"/>
       <w:pPr>
-        <w:ind w:left="5400" w:hanging="360"/>
+        <w:ind w:left="5040" w:hanging="360"/>
       </w:pPr>
     </w:lvl>
     <w:lvl w:ilvl="7" w:tplc="04090019" w:tentative="1">
@@ -30861,7 +28841,7 @@
       <w:lvlText w:val="%8."/>
       <w:lvlJc w:val="left"/>
       <w:pPr>
-        <w:ind w:left="6120" w:hanging="360"/>
+        <w:ind w:left="5760" w:hanging="360"/>
       </w:pPr>
     </w:lvl>
     <w:lvl w:ilvl="8" w:tplc="0409001B" w:tentative="1">
@@ -30870,21 +28850,21 @@
       <w:lvlText w:val="%9."/>
       <w:lvlJc w:val="right"/>
       <w:pPr>
-        <w:ind w:left="6840" w:hanging="180"/>
+        <w:ind w:left="6480" w:hanging="180"/>
       </w:pPr>
     </w:lvl>
   </w:abstractNum>
-  <w:abstractNum w:abstractNumId="15" w15:restartNumberingAfterBreak="0">
-    <w:nsid w:val="7F3C01D8"/>
+  <w:abstractNum w:abstractNumId="16" w15:restartNumberingAfterBreak="0">
+    <w:nsid w:val="57F47392"/>
     <w:multiLevelType w:val="hybridMultilevel"/>
-    <w:tmpl w:val="97B20246"/>
-    <w:lvl w:ilvl="0" w:tplc="0409000F">
+    <w:tmpl w:val="48DA3AD4"/>
+    <w:lvl w:ilvl="0" w:tplc="65D4CF5A">
       <w:start w:val="1"/>
       <w:numFmt w:val="decimal"/>
-      <w:lvlText w:val="%1."/>
+      <w:lvlText w:val="%1)"/>
       <w:lvlJc w:val="left"/>
       <w:pPr>
-        <w:ind w:left="720" w:hanging="360"/>
+        <w:ind w:left="1080" w:hanging="360"/>
       </w:pPr>
       <w:rPr>
         <w:rFonts w:hint="default"/>
@@ -30896,7 +28876,7 @@
       <w:lvlText w:val="%2."/>
       <w:lvlJc w:val="left"/>
       <w:pPr>
-        <w:ind w:left="1440" w:hanging="360"/>
+        <w:ind w:left="1800" w:hanging="360"/>
       </w:pPr>
     </w:lvl>
     <w:lvl w:ilvl="2" w:tplc="0409001B" w:tentative="1">
@@ -30905,7 +28885,7 @@
       <w:lvlText w:val="%3."/>
       <w:lvlJc w:val="right"/>
       <w:pPr>
-        <w:ind w:left="2160" w:hanging="180"/>
+        <w:ind w:left="2520" w:hanging="180"/>
       </w:pPr>
     </w:lvl>
     <w:lvl w:ilvl="3" w:tplc="0409000F" w:tentative="1">
@@ -30914,7 +28894,7 @@
       <w:lvlText w:val="%4."/>
       <w:lvlJc w:val="left"/>
       <w:pPr>
-        <w:ind w:left="2880" w:hanging="360"/>
+        <w:ind w:left="3240" w:hanging="360"/>
       </w:pPr>
     </w:lvl>
     <w:lvl w:ilvl="4" w:tplc="04090019" w:tentative="1">
@@ -30923,7 +28903,7 @@
       <w:lvlText w:val="%5."/>
       <w:lvlJc w:val="left"/>
       <w:pPr>
-        <w:ind w:left="3600" w:hanging="360"/>
+        <w:ind w:left="3960" w:hanging="360"/>
       </w:pPr>
     </w:lvl>
     <w:lvl w:ilvl="5" w:tplc="0409001B" w:tentative="1">
@@ -30932,7 +28912,7 @@
       <w:lvlText w:val="%6."/>
       <w:lvlJc w:val="right"/>
       <w:pPr>
-        <w:ind w:left="4320" w:hanging="180"/>
+        <w:ind w:left="4680" w:hanging="180"/>
       </w:pPr>
     </w:lvl>
     <w:lvl w:ilvl="6" w:tplc="0409000F" w:tentative="1">
@@ -30941,7 +28921,7 @@
       <w:lvlText w:val="%7."/>
       <w:lvlJc w:val="left"/>
       <w:pPr>
-        <w:ind w:left="5040" w:hanging="360"/>
+        <w:ind w:left="5400" w:hanging="360"/>
       </w:pPr>
     </w:lvl>
     <w:lvl w:ilvl="7" w:tplc="04090019" w:tentative="1">
@@ -30950,7 +28930,7 @@
       <w:lvlText w:val="%8."/>
       <w:lvlJc w:val="left"/>
       <w:pPr>
-        <w:ind w:left="5760" w:hanging="360"/>
+        <w:ind w:left="6120" w:hanging="360"/>
       </w:pPr>
     </w:lvl>
     <w:lvl w:ilvl="8" w:tplc="0409001B" w:tentative="1">
@@ -30959,57 +28939,888 @@
       <w:lvlText w:val="%9."/>
       <w:lvlJc w:val="right"/>
       <w:pPr>
+        <w:ind w:left="6840" w:hanging="180"/>
+      </w:pPr>
+    </w:lvl>
+  </w:abstractNum>
+  <w:abstractNum w:abstractNumId="17" w15:restartNumberingAfterBreak="0">
+    <w:nsid w:val="59FD1207"/>
+    <w:multiLevelType w:val="hybridMultilevel"/>
+    <w:tmpl w:val="D44E59AE"/>
+    <w:lvl w:ilvl="0" w:tplc="04090011">
+      <w:start w:val="1"/>
+      <w:numFmt w:val="decimal"/>
+      <w:lvlText w:val="%1)"/>
+      <w:lvlJc w:val="left"/>
+      <w:pPr>
+        <w:ind w:left="720" w:hanging="360"/>
+      </w:pPr>
+      <w:rPr>
+        <w:rFonts w:hint="default"/>
+      </w:rPr>
+    </w:lvl>
+    <w:lvl w:ilvl="1" w:tplc="04090019" w:tentative="1">
+      <w:start w:val="1"/>
+      <w:numFmt w:val="lowerLetter"/>
+      <w:lvlText w:val="%2."/>
+      <w:lvlJc w:val="left"/>
+      <w:pPr>
+        <w:ind w:left="1440" w:hanging="360"/>
+      </w:pPr>
+    </w:lvl>
+    <w:lvl w:ilvl="2" w:tplc="0409001B" w:tentative="1">
+      <w:start w:val="1"/>
+      <w:numFmt w:val="lowerRoman"/>
+      <w:lvlText w:val="%3."/>
+      <w:lvlJc w:val="right"/>
+      <w:pPr>
+        <w:ind w:left="2160" w:hanging="180"/>
+      </w:pPr>
+    </w:lvl>
+    <w:lvl w:ilvl="3" w:tplc="0409000F" w:tentative="1">
+      <w:start w:val="1"/>
+      <w:numFmt w:val="decimal"/>
+      <w:lvlText w:val="%4."/>
+      <w:lvlJc w:val="left"/>
+      <w:pPr>
+        <w:ind w:left="2880" w:hanging="360"/>
+      </w:pPr>
+    </w:lvl>
+    <w:lvl w:ilvl="4" w:tplc="04090019" w:tentative="1">
+      <w:start w:val="1"/>
+      <w:numFmt w:val="lowerLetter"/>
+      <w:lvlText w:val="%5."/>
+      <w:lvlJc w:val="left"/>
+      <w:pPr>
+        <w:ind w:left="3600" w:hanging="360"/>
+      </w:pPr>
+    </w:lvl>
+    <w:lvl w:ilvl="5" w:tplc="0409001B" w:tentative="1">
+      <w:start w:val="1"/>
+      <w:numFmt w:val="lowerRoman"/>
+      <w:lvlText w:val="%6."/>
+      <w:lvlJc w:val="right"/>
+      <w:pPr>
+        <w:ind w:left="4320" w:hanging="180"/>
+      </w:pPr>
+    </w:lvl>
+    <w:lvl w:ilvl="6" w:tplc="0409000F" w:tentative="1">
+      <w:start w:val="1"/>
+      <w:numFmt w:val="decimal"/>
+      <w:lvlText w:val="%7."/>
+      <w:lvlJc w:val="left"/>
+      <w:pPr>
+        <w:ind w:left="5040" w:hanging="360"/>
+      </w:pPr>
+    </w:lvl>
+    <w:lvl w:ilvl="7" w:tplc="04090019" w:tentative="1">
+      <w:start w:val="1"/>
+      <w:numFmt w:val="lowerLetter"/>
+      <w:lvlText w:val="%8."/>
+      <w:lvlJc w:val="left"/>
+      <w:pPr>
+        <w:ind w:left="5760" w:hanging="360"/>
+      </w:pPr>
+    </w:lvl>
+    <w:lvl w:ilvl="8" w:tplc="0409001B" w:tentative="1">
+      <w:start w:val="1"/>
+      <w:numFmt w:val="lowerRoman"/>
+      <w:lvlText w:val="%9."/>
+      <w:lvlJc w:val="right"/>
+      <w:pPr>
+        <w:ind w:left="6480" w:hanging="180"/>
+      </w:pPr>
+    </w:lvl>
+  </w:abstractNum>
+  <w:abstractNum w:abstractNumId="18" w15:restartNumberingAfterBreak="0">
+    <w:nsid w:val="672A7F67"/>
+    <w:multiLevelType w:val="hybridMultilevel"/>
+    <w:tmpl w:val="1B3AD946"/>
+    <w:lvl w:ilvl="0" w:tplc="04090011">
+      <w:start w:val="1"/>
+      <w:numFmt w:val="decimal"/>
+      <w:lvlText w:val="%1)"/>
+      <w:lvlJc w:val="left"/>
+      <w:pPr>
+        <w:ind w:left="720" w:hanging="360"/>
+      </w:pPr>
+      <w:rPr>
+        <w:rFonts w:hint="default"/>
+      </w:rPr>
+    </w:lvl>
+    <w:lvl w:ilvl="1" w:tplc="04090019" w:tentative="1">
+      <w:start w:val="1"/>
+      <w:numFmt w:val="lowerLetter"/>
+      <w:lvlText w:val="%2."/>
+      <w:lvlJc w:val="left"/>
+      <w:pPr>
+        <w:ind w:left="1440" w:hanging="360"/>
+      </w:pPr>
+    </w:lvl>
+    <w:lvl w:ilvl="2" w:tplc="0409001B" w:tentative="1">
+      <w:start w:val="1"/>
+      <w:numFmt w:val="lowerRoman"/>
+      <w:lvlText w:val="%3."/>
+      <w:lvlJc w:val="right"/>
+      <w:pPr>
+        <w:ind w:left="2160" w:hanging="180"/>
+      </w:pPr>
+    </w:lvl>
+    <w:lvl w:ilvl="3" w:tplc="0409000F" w:tentative="1">
+      <w:start w:val="1"/>
+      <w:numFmt w:val="decimal"/>
+      <w:lvlText w:val="%4."/>
+      <w:lvlJc w:val="left"/>
+      <w:pPr>
+        <w:ind w:left="2880" w:hanging="360"/>
+      </w:pPr>
+    </w:lvl>
+    <w:lvl w:ilvl="4" w:tplc="04090019" w:tentative="1">
+      <w:start w:val="1"/>
+      <w:numFmt w:val="lowerLetter"/>
+      <w:lvlText w:val="%5."/>
+      <w:lvlJc w:val="left"/>
+      <w:pPr>
+        <w:ind w:left="3600" w:hanging="360"/>
+      </w:pPr>
+    </w:lvl>
+    <w:lvl w:ilvl="5" w:tplc="0409001B" w:tentative="1">
+      <w:start w:val="1"/>
+      <w:numFmt w:val="lowerRoman"/>
+      <w:lvlText w:val="%6."/>
+      <w:lvlJc w:val="right"/>
+      <w:pPr>
+        <w:ind w:left="4320" w:hanging="180"/>
+      </w:pPr>
+    </w:lvl>
+    <w:lvl w:ilvl="6" w:tplc="0409000F" w:tentative="1">
+      <w:start w:val="1"/>
+      <w:numFmt w:val="decimal"/>
+      <w:lvlText w:val="%7."/>
+      <w:lvlJc w:val="left"/>
+      <w:pPr>
+        <w:ind w:left="5040" w:hanging="360"/>
+      </w:pPr>
+    </w:lvl>
+    <w:lvl w:ilvl="7" w:tplc="04090019" w:tentative="1">
+      <w:start w:val="1"/>
+      <w:numFmt w:val="lowerLetter"/>
+      <w:lvlText w:val="%8."/>
+      <w:lvlJc w:val="left"/>
+      <w:pPr>
+        <w:ind w:left="5760" w:hanging="360"/>
+      </w:pPr>
+    </w:lvl>
+    <w:lvl w:ilvl="8" w:tplc="0409001B" w:tentative="1">
+      <w:start w:val="1"/>
+      <w:numFmt w:val="lowerRoman"/>
+      <w:lvlText w:val="%9."/>
+      <w:lvlJc w:val="right"/>
+      <w:pPr>
+        <w:ind w:left="6480" w:hanging="180"/>
+      </w:pPr>
+    </w:lvl>
+  </w:abstractNum>
+  <w:abstractNum w:abstractNumId="19" w15:restartNumberingAfterBreak="0">
+    <w:nsid w:val="6D3F59FE"/>
+    <w:multiLevelType w:val="hybridMultilevel"/>
+    <w:tmpl w:val="8FE49FB4"/>
+    <w:lvl w:ilvl="0" w:tplc="394EC066">
+      <w:start w:val="1"/>
+      <w:numFmt w:val="decimal"/>
+      <w:lvlText w:val="%1)"/>
+      <w:lvlJc w:val="left"/>
+      <w:pPr>
+        <w:ind w:left="720" w:hanging="360"/>
+      </w:pPr>
+      <w:rPr>
+        <w:rFonts w:hint="default"/>
+      </w:rPr>
+    </w:lvl>
+    <w:lvl w:ilvl="1" w:tplc="04090019" w:tentative="1">
+      <w:start w:val="1"/>
+      <w:numFmt w:val="lowerLetter"/>
+      <w:lvlText w:val="%2."/>
+      <w:lvlJc w:val="left"/>
+      <w:pPr>
+        <w:ind w:left="1440" w:hanging="360"/>
+      </w:pPr>
+    </w:lvl>
+    <w:lvl w:ilvl="2" w:tplc="0409001B" w:tentative="1">
+      <w:start w:val="1"/>
+      <w:numFmt w:val="lowerRoman"/>
+      <w:lvlText w:val="%3."/>
+      <w:lvlJc w:val="right"/>
+      <w:pPr>
+        <w:ind w:left="2160" w:hanging="180"/>
+      </w:pPr>
+    </w:lvl>
+    <w:lvl w:ilvl="3" w:tplc="0409000F" w:tentative="1">
+      <w:start w:val="1"/>
+      <w:numFmt w:val="decimal"/>
+      <w:lvlText w:val="%4."/>
+      <w:lvlJc w:val="left"/>
+      <w:pPr>
+        <w:ind w:left="2880" w:hanging="360"/>
+      </w:pPr>
+    </w:lvl>
+    <w:lvl w:ilvl="4" w:tplc="04090019" w:tentative="1">
+      <w:start w:val="1"/>
+      <w:numFmt w:val="lowerLetter"/>
+      <w:lvlText w:val="%5."/>
+      <w:lvlJc w:val="left"/>
+      <w:pPr>
+        <w:ind w:left="3600" w:hanging="360"/>
+      </w:pPr>
+    </w:lvl>
+    <w:lvl w:ilvl="5" w:tplc="0409001B" w:tentative="1">
+      <w:start w:val="1"/>
+      <w:numFmt w:val="lowerRoman"/>
+      <w:lvlText w:val="%6."/>
+      <w:lvlJc w:val="right"/>
+      <w:pPr>
+        <w:ind w:left="4320" w:hanging="180"/>
+      </w:pPr>
+    </w:lvl>
+    <w:lvl w:ilvl="6" w:tplc="0409000F" w:tentative="1">
+      <w:start w:val="1"/>
+      <w:numFmt w:val="decimal"/>
+      <w:lvlText w:val="%7."/>
+      <w:lvlJc w:val="left"/>
+      <w:pPr>
+        <w:ind w:left="5040" w:hanging="360"/>
+      </w:pPr>
+    </w:lvl>
+    <w:lvl w:ilvl="7" w:tplc="04090019" w:tentative="1">
+      <w:start w:val="1"/>
+      <w:numFmt w:val="lowerLetter"/>
+      <w:lvlText w:val="%8."/>
+      <w:lvlJc w:val="left"/>
+      <w:pPr>
+        <w:ind w:left="5760" w:hanging="360"/>
+      </w:pPr>
+    </w:lvl>
+    <w:lvl w:ilvl="8" w:tplc="0409001B" w:tentative="1">
+      <w:start w:val="1"/>
+      <w:numFmt w:val="lowerRoman"/>
+      <w:lvlText w:val="%9."/>
+      <w:lvlJc w:val="right"/>
+      <w:pPr>
+        <w:ind w:left="6480" w:hanging="180"/>
+      </w:pPr>
+    </w:lvl>
+  </w:abstractNum>
+  <w:abstractNum w:abstractNumId="20" w15:restartNumberingAfterBreak="0">
+    <w:nsid w:val="6D8B45F1"/>
+    <w:multiLevelType w:val="hybridMultilevel"/>
+    <w:tmpl w:val="0B2E367E"/>
+    <w:lvl w:ilvl="0" w:tplc="0409000F">
+      <w:start w:val="1"/>
+      <w:numFmt w:val="decimal"/>
+      <w:lvlText w:val="%1."/>
+      <w:lvlJc w:val="left"/>
+      <w:pPr>
+        <w:ind w:left="720" w:hanging="360"/>
+      </w:pPr>
+      <w:rPr>
+        <w:rFonts w:hint="default"/>
+      </w:rPr>
+    </w:lvl>
+    <w:lvl w:ilvl="1" w:tplc="04090019" w:tentative="1">
+      <w:start w:val="1"/>
+      <w:numFmt w:val="lowerLetter"/>
+      <w:lvlText w:val="%2."/>
+      <w:lvlJc w:val="left"/>
+      <w:pPr>
+        <w:ind w:left="1440" w:hanging="360"/>
+      </w:pPr>
+    </w:lvl>
+    <w:lvl w:ilvl="2" w:tplc="0409001B" w:tentative="1">
+      <w:start w:val="1"/>
+      <w:numFmt w:val="lowerRoman"/>
+      <w:lvlText w:val="%3."/>
+      <w:lvlJc w:val="right"/>
+      <w:pPr>
+        <w:ind w:left="2160" w:hanging="180"/>
+      </w:pPr>
+    </w:lvl>
+    <w:lvl w:ilvl="3" w:tplc="0409000F" w:tentative="1">
+      <w:start w:val="1"/>
+      <w:numFmt w:val="decimal"/>
+      <w:lvlText w:val="%4."/>
+      <w:lvlJc w:val="left"/>
+      <w:pPr>
+        <w:ind w:left="2880" w:hanging="360"/>
+      </w:pPr>
+    </w:lvl>
+    <w:lvl w:ilvl="4" w:tplc="04090019" w:tentative="1">
+      <w:start w:val="1"/>
+      <w:numFmt w:val="lowerLetter"/>
+      <w:lvlText w:val="%5."/>
+      <w:lvlJc w:val="left"/>
+      <w:pPr>
+        <w:ind w:left="3600" w:hanging="360"/>
+      </w:pPr>
+    </w:lvl>
+    <w:lvl w:ilvl="5" w:tplc="0409001B" w:tentative="1">
+      <w:start w:val="1"/>
+      <w:numFmt w:val="lowerRoman"/>
+      <w:lvlText w:val="%6."/>
+      <w:lvlJc w:val="right"/>
+      <w:pPr>
+        <w:ind w:left="4320" w:hanging="180"/>
+      </w:pPr>
+    </w:lvl>
+    <w:lvl w:ilvl="6" w:tplc="0409000F" w:tentative="1">
+      <w:start w:val="1"/>
+      <w:numFmt w:val="decimal"/>
+      <w:lvlText w:val="%7."/>
+      <w:lvlJc w:val="left"/>
+      <w:pPr>
+        <w:ind w:left="5040" w:hanging="360"/>
+      </w:pPr>
+    </w:lvl>
+    <w:lvl w:ilvl="7" w:tplc="04090019" w:tentative="1">
+      <w:start w:val="1"/>
+      <w:numFmt w:val="lowerLetter"/>
+      <w:lvlText w:val="%8."/>
+      <w:lvlJc w:val="left"/>
+      <w:pPr>
+        <w:ind w:left="5760" w:hanging="360"/>
+      </w:pPr>
+    </w:lvl>
+    <w:lvl w:ilvl="8" w:tplc="0409001B" w:tentative="1">
+      <w:start w:val="1"/>
+      <w:numFmt w:val="lowerRoman"/>
+      <w:lvlText w:val="%9."/>
+      <w:lvlJc w:val="right"/>
+      <w:pPr>
+        <w:ind w:left="6480" w:hanging="180"/>
+      </w:pPr>
+    </w:lvl>
+  </w:abstractNum>
+  <w:abstractNum w:abstractNumId="21" w15:restartNumberingAfterBreak="0">
+    <w:nsid w:val="6EB6134C"/>
+    <w:multiLevelType w:val="hybridMultilevel"/>
+    <w:tmpl w:val="8E98D386"/>
+    <w:lvl w:ilvl="0" w:tplc="0409000F">
+      <w:start w:val="1"/>
+      <w:numFmt w:val="decimal"/>
+      <w:lvlText w:val="%1."/>
+      <w:lvlJc w:val="left"/>
+      <w:pPr>
+        <w:ind w:left="720" w:hanging="360"/>
+      </w:pPr>
+      <w:rPr>
+        <w:rFonts w:hint="default"/>
+      </w:rPr>
+    </w:lvl>
+    <w:lvl w:ilvl="1" w:tplc="04090019" w:tentative="1">
+      <w:start w:val="1"/>
+      <w:numFmt w:val="lowerLetter"/>
+      <w:lvlText w:val="%2."/>
+      <w:lvlJc w:val="left"/>
+      <w:pPr>
+        <w:ind w:left="1440" w:hanging="360"/>
+      </w:pPr>
+    </w:lvl>
+    <w:lvl w:ilvl="2" w:tplc="0409001B" w:tentative="1">
+      <w:start w:val="1"/>
+      <w:numFmt w:val="lowerRoman"/>
+      <w:lvlText w:val="%3."/>
+      <w:lvlJc w:val="right"/>
+      <w:pPr>
+        <w:ind w:left="2160" w:hanging="180"/>
+      </w:pPr>
+    </w:lvl>
+    <w:lvl w:ilvl="3" w:tplc="0409000F" w:tentative="1">
+      <w:start w:val="1"/>
+      <w:numFmt w:val="decimal"/>
+      <w:lvlText w:val="%4."/>
+      <w:lvlJc w:val="left"/>
+      <w:pPr>
+        <w:ind w:left="2880" w:hanging="360"/>
+      </w:pPr>
+    </w:lvl>
+    <w:lvl w:ilvl="4" w:tplc="04090019" w:tentative="1">
+      <w:start w:val="1"/>
+      <w:numFmt w:val="lowerLetter"/>
+      <w:lvlText w:val="%5."/>
+      <w:lvlJc w:val="left"/>
+      <w:pPr>
+        <w:ind w:left="3600" w:hanging="360"/>
+      </w:pPr>
+    </w:lvl>
+    <w:lvl w:ilvl="5" w:tplc="0409001B" w:tentative="1">
+      <w:start w:val="1"/>
+      <w:numFmt w:val="lowerRoman"/>
+      <w:lvlText w:val="%6."/>
+      <w:lvlJc w:val="right"/>
+      <w:pPr>
+        <w:ind w:left="4320" w:hanging="180"/>
+      </w:pPr>
+    </w:lvl>
+    <w:lvl w:ilvl="6" w:tplc="0409000F" w:tentative="1">
+      <w:start w:val="1"/>
+      <w:numFmt w:val="decimal"/>
+      <w:lvlText w:val="%7."/>
+      <w:lvlJc w:val="left"/>
+      <w:pPr>
+        <w:ind w:left="5040" w:hanging="360"/>
+      </w:pPr>
+    </w:lvl>
+    <w:lvl w:ilvl="7" w:tplc="04090019" w:tentative="1">
+      <w:start w:val="1"/>
+      <w:numFmt w:val="lowerLetter"/>
+      <w:lvlText w:val="%8."/>
+      <w:lvlJc w:val="left"/>
+      <w:pPr>
+        <w:ind w:left="5760" w:hanging="360"/>
+      </w:pPr>
+    </w:lvl>
+    <w:lvl w:ilvl="8" w:tplc="0409001B" w:tentative="1">
+      <w:start w:val="1"/>
+      <w:numFmt w:val="lowerRoman"/>
+      <w:lvlText w:val="%9."/>
+      <w:lvlJc w:val="right"/>
+      <w:pPr>
+        <w:ind w:left="6480" w:hanging="180"/>
+      </w:pPr>
+    </w:lvl>
+  </w:abstractNum>
+  <w:abstractNum w:abstractNumId="22" w15:restartNumberingAfterBreak="0">
+    <w:nsid w:val="73B06DF6"/>
+    <w:multiLevelType w:val="hybridMultilevel"/>
+    <w:tmpl w:val="A25C3B7C"/>
+    <w:lvl w:ilvl="0" w:tplc="F30A482E">
+      <w:start w:val="1"/>
+      <w:numFmt w:val="decimal"/>
+      <w:lvlText w:val="%1)"/>
+      <w:lvlJc w:val="left"/>
+      <w:pPr>
+        <w:ind w:left="720" w:hanging="360"/>
+      </w:pPr>
+      <w:rPr>
+        <w:rFonts w:hint="default"/>
+      </w:rPr>
+    </w:lvl>
+    <w:lvl w:ilvl="1" w:tplc="04090019" w:tentative="1">
+      <w:start w:val="1"/>
+      <w:numFmt w:val="lowerLetter"/>
+      <w:lvlText w:val="%2."/>
+      <w:lvlJc w:val="left"/>
+      <w:pPr>
+        <w:ind w:left="1440" w:hanging="360"/>
+      </w:pPr>
+    </w:lvl>
+    <w:lvl w:ilvl="2" w:tplc="0409001B" w:tentative="1">
+      <w:start w:val="1"/>
+      <w:numFmt w:val="lowerRoman"/>
+      <w:lvlText w:val="%3."/>
+      <w:lvlJc w:val="right"/>
+      <w:pPr>
+        <w:ind w:left="2160" w:hanging="180"/>
+      </w:pPr>
+    </w:lvl>
+    <w:lvl w:ilvl="3" w:tplc="0409000F" w:tentative="1">
+      <w:start w:val="1"/>
+      <w:numFmt w:val="decimal"/>
+      <w:lvlText w:val="%4."/>
+      <w:lvlJc w:val="left"/>
+      <w:pPr>
+        <w:ind w:left="2880" w:hanging="360"/>
+      </w:pPr>
+    </w:lvl>
+    <w:lvl w:ilvl="4" w:tplc="04090019" w:tentative="1">
+      <w:start w:val="1"/>
+      <w:numFmt w:val="lowerLetter"/>
+      <w:lvlText w:val="%5."/>
+      <w:lvlJc w:val="left"/>
+      <w:pPr>
+        <w:ind w:left="3600" w:hanging="360"/>
+      </w:pPr>
+    </w:lvl>
+    <w:lvl w:ilvl="5" w:tplc="0409001B" w:tentative="1">
+      <w:start w:val="1"/>
+      <w:numFmt w:val="lowerRoman"/>
+      <w:lvlText w:val="%6."/>
+      <w:lvlJc w:val="right"/>
+      <w:pPr>
+        <w:ind w:left="4320" w:hanging="180"/>
+      </w:pPr>
+    </w:lvl>
+    <w:lvl w:ilvl="6" w:tplc="0409000F" w:tentative="1">
+      <w:start w:val="1"/>
+      <w:numFmt w:val="decimal"/>
+      <w:lvlText w:val="%7."/>
+      <w:lvlJc w:val="left"/>
+      <w:pPr>
+        <w:ind w:left="5040" w:hanging="360"/>
+      </w:pPr>
+    </w:lvl>
+    <w:lvl w:ilvl="7" w:tplc="04090019" w:tentative="1">
+      <w:start w:val="1"/>
+      <w:numFmt w:val="lowerLetter"/>
+      <w:lvlText w:val="%8."/>
+      <w:lvlJc w:val="left"/>
+      <w:pPr>
+        <w:ind w:left="5760" w:hanging="360"/>
+      </w:pPr>
+    </w:lvl>
+    <w:lvl w:ilvl="8" w:tplc="0409001B" w:tentative="1">
+      <w:start w:val="1"/>
+      <w:numFmt w:val="lowerRoman"/>
+      <w:lvlText w:val="%9."/>
+      <w:lvlJc w:val="right"/>
+      <w:pPr>
+        <w:ind w:left="6480" w:hanging="180"/>
+      </w:pPr>
+    </w:lvl>
+  </w:abstractNum>
+  <w:abstractNum w:abstractNumId="23" w15:restartNumberingAfterBreak="0">
+    <w:nsid w:val="7B634A10"/>
+    <w:multiLevelType w:val="hybridMultilevel"/>
+    <w:tmpl w:val="BCDA786A"/>
+    <w:lvl w:ilvl="0" w:tplc="0409000F">
+      <w:start w:val="1"/>
+      <w:numFmt w:val="decimal"/>
+      <w:lvlText w:val="%1."/>
+      <w:lvlJc w:val="left"/>
+      <w:pPr>
+        <w:ind w:left="720" w:hanging="360"/>
+      </w:pPr>
+      <w:rPr>
+        <w:rFonts w:hint="default"/>
+      </w:rPr>
+    </w:lvl>
+    <w:lvl w:ilvl="1" w:tplc="04090019" w:tentative="1">
+      <w:start w:val="1"/>
+      <w:numFmt w:val="lowerLetter"/>
+      <w:lvlText w:val="%2."/>
+      <w:lvlJc w:val="left"/>
+      <w:pPr>
+        <w:ind w:left="1440" w:hanging="360"/>
+      </w:pPr>
+    </w:lvl>
+    <w:lvl w:ilvl="2" w:tplc="0409001B" w:tentative="1">
+      <w:start w:val="1"/>
+      <w:numFmt w:val="lowerRoman"/>
+      <w:lvlText w:val="%3."/>
+      <w:lvlJc w:val="right"/>
+      <w:pPr>
+        <w:ind w:left="2160" w:hanging="180"/>
+      </w:pPr>
+    </w:lvl>
+    <w:lvl w:ilvl="3" w:tplc="0409000F" w:tentative="1">
+      <w:start w:val="1"/>
+      <w:numFmt w:val="decimal"/>
+      <w:lvlText w:val="%4."/>
+      <w:lvlJc w:val="left"/>
+      <w:pPr>
+        <w:ind w:left="2880" w:hanging="360"/>
+      </w:pPr>
+    </w:lvl>
+    <w:lvl w:ilvl="4" w:tplc="04090019" w:tentative="1">
+      <w:start w:val="1"/>
+      <w:numFmt w:val="lowerLetter"/>
+      <w:lvlText w:val="%5."/>
+      <w:lvlJc w:val="left"/>
+      <w:pPr>
+        <w:ind w:left="3600" w:hanging="360"/>
+      </w:pPr>
+    </w:lvl>
+    <w:lvl w:ilvl="5" w:tplc="0409001B" w:tentative="1">
+      <w:start w:val="1"/>
+      <w:numFmt w:val="lowerRoman"/>
+      <w:lvlText w:val="%6."/>
+      <w:lvlJc w:val="right"/>
+      <w:pPr>
+        <w:ind w:left="4320" w:hanging="180"/>
+      </w:pPr>
+    </w:lvl>
+    <w:lvl w:ilvl="6" w:tplc="0409000F" w:tentative="1">
+      <w:start w:val="1"/>
+      <w:numFmt w:val="decimal"/>
+      <w:lvlText w:val="%7."/>
+      <w:lvlJc w:val="left"/>
+      <w:pPr>
+        <w:ind w:left="5040" w:hanging="360"/>
+      </w:pPr>
+    </w:lvl>
+    <w:lvl w:ilvl="7" w:tplc="04090019" w:tentative="1">
+      <w:start w:val="1"/>
+      <w:numFmt w:val="lowerLetter"/>
+      <w:lvlText w:val="%8."/>
+      <w:lvlJc w:val="left"/>
+      <w:pPr>
+        <w:ind w:left="5760" w:hanging="360"/>
+      </w:pPr>
+    </w:lvl>
+    <w:lvl w:ilvl="8" w:tplc="0409001B" w:tentative="1">
+      <w:start w:val="1"/>
+      <w:numFmt w:val="lowerRoman"/>
+      <w:lvlText w:val="%9."/>
+      <w:lvlJc w:val="right"/>
+      <w:pPr>
+        <w:ind w:left="6480" w:hanging="180"/>
+      </w:pPr>
+    </w:lvl>
+  </w:abstractNum>
+  <w:abstractNum w:abstractNumId="24" w15:restartNumberingAfterBreak="0">
+    <w:nsid w:val="7EB3625E"/>
+    <w:multiLevelType w:val="hybridMultilevel"/>
+    <w:tmpl w:val="E598992A"/>
+    <w:lvl w:ilvl="0" w:tplc="36CE0206">
+      <w:start w:val="1"/>
+      <w:numFmt w:val="decimal"/>
+      <w:lvlText w:val="%1)"/>
+      <w:lvlJc w:val="left"/>
+      <w:pPr>
+        <w:ind w:left="1080" w:hanging="360"/>
+      </w:pPr>
+      <w:rPr>
+        <w:rFonts w:hint="default"/>
+      </w:rPr>
+    </w:lvl>
+    <w:lvl w:ilvl="1" w:tplc="04090019" w:tentative="1">
+      <w:start w:val="1"/>
+      <w:numFmt w:val="lowerLetter"/>
+      <w:lvlText w:val="%2."/>
+      <w:lvlJc w:val="left"/>
+      <w:pPr>
+        <w:ind w:left="1800" w:hanging="360"/>
+      </w:pPr>
+    </w:lvl>
+    <w:lvl w:ilvl="2" w:tplc="0409001B" w:tentative="1">
+      <w:start w:val="1"/>
+      <w:numFmt w:val="lowerRoman"/>
+      <w:lvlText w:val="%3."/>
+      <w:lvlJc w:val="right"/>
+      <w:pPr>
+        <w:ind w:left="2520" w:hanging="180"/>
+      </w:pPr>
+    </w:lvl>
+    <w:lvl w:ilvl="3" w:tplc="0409000F" w:tentative="1">
+      <w:start w:val="1"/>
+      <w:numFmt w:val="decimal"/>
+      <w:lvlText w:val="%4."/>
+      <w:lvlJc w:val="left"/>
+      <w:pPr>
+        <w:ind w:left="3240" w:hanging="360"/>
+      </w:pPr>
+    </w:lvl>
+    <w:lvl w:ilvl="4" w:tplc="04090019" w:tentative="1">
+      <w:start w:val="1"/>
+      <w:numFmt w:val="lowerLetter"/>
+      <w:lvlText w:val="%5."/>
+      <w:lvlJc w:val="left"/>
+      <w:pPr>
+        <w:ind w:left="3960" w:hanging="360"/>
+      </w:pPr>
+    </w:lvl>
+    <w:lvl w:ilvl="5" w:tplc="0409001B" w:tentative="1">
+      <w:start w:val="1"/>
+      <w:numFmt w:val="lowerRoman"/>
+      <w:lvlText w:val="%6."/>
+      <w:lvlJc w:val="right"/>
+      <w:pPr>
+        <w:ind w:left="4680" w:hanging="180"/>
+      </w:pPr>
+    </w:lvl>
+    <w:lvl w:ilvl="6" w:tplc="0409000F" w:tentative="1">
+      <w:start w:val="1"/>
+      <w:numFmt w:val="decimal"/>
+      <w:lvlText w:val="%7."/>
+      <w:lvlJc w:val="left"/>
+      <w:pPr>
+        <w:ind w:left="5400" w:hanging="360"/>
+      </w:pPr>
+    </w:lvl>
+    <w:lvl w:ilvl="7" w:tplc="04090019" w:tentative="1">
+      <w:start w:val="1"/>
+      <w:numFmt w:val="lowerLetter"/>
+      <w:lvlText w:val="%8."/>
+      <w:lvlJc w:val="left"/>
+      <w:pPr>
+        <w:ind w:left="6120" w:hanging="360"/>
+      </w:pPr>
+    </w:lvl>
+    <w:lvl w:ilvl="8" w:tplc="0409001B" w:tentative="1">
+      <w:start w:val="1"/>
+      <w:numFmt w:val="lowerRoman"/>
+      <w:lvlText w:val="%9."/>
+      <w:lvlJc w:val="right"/>
+      <w:pPr>
+        <w:ind w:left="6840" w:hanging="180"/>
+      </w:pPr>
+    </w:lvl>
+  </w:abstractNum>
+  <w:abstractNum w:abstractNumId="25" w15:restartNumberingAfterBreak="0">
+    <w:nsid w:val="7F3C01D8"/>
+    <w:multiLevelType w:val="hybridMultilevel"/>
+    <w:tmpl w:val="97B20246"/>
+    <w:lvl w:ilvl="0" w:tplc="0409000F">
+      <w:start w:val="1"/>
+      <w:numFmt w:val="decimal"/>
+      <w:lvlText w:val="%1."/>
+      <w:lvlJc w:val="left"/>
+      <w:pPr>
+        <w:ind w:left="720" w:hanging="360"/>
+      </w:pPr>
+      <w:rPr>
+        <w:rFonts w:hint="default"/>
+      </w:rPr>
+    </w:lvl>
+    <w:lvl w:ilvl="1" w:tplc="04090019" w:tentative="1">
+      <w:start w:val="1"/>
+      <w:numFmt w:val="lowerLetter"/>
+      <w:lvlText w:val="%2."/>
+      <w:lvlJc w:val="left"/>
+      <w:pPr>
+        <w:ind w:left="1440" w:hanging="360"/>
+      </w:pPr>
+    </w:lvl>
+    <w:lvl w:ilvl="2" w:tplc="0409001B" w:tentative="1">
+      <w:start w:val="1"/>
+      <w:numFmt w:val="lowerRoman"/>
+      <w:lvlText w:val="%3."/>
+      <w:lvlJc w:val="right"/>
+      <w:pPr>
+        <w:ind w:left="2160" w:hanging="180"/>
+      </w:pPr>
+    </w:lvl>
+    <w:lvl w:ilvl="3" w:tplc="0409000F" w:tentative="1">
+      <w:start w:val="1"/>
+      <w:numFmt w:val="decimal"/>
+      <w:lvlText w:val="%4."/>
+      <w:lvlJc w:val="left"/>
+      <w:pPr>
+        <w:ind w:left="2880" w:hanging="360"/>
+      </w:pPr>
+    </w:lvl>
+    <w:lvl w:ilvl="4" w:tplc="04090019" w:tentative="1">
+      <w:start w:val="1"/>
+      <w:numFmt w:val="lowerLetter"/>
+      <w:lvlText w:val="%5."/>
+      <w:lvlJc w:val="left"/>
+      <w:pPr>
+        <w:ind w:left="3600" w:hanging="360"/>
+      </w:pPr>
+    </w:lvl>
+    <w:lvl w:ilvl="5" w:tplc="0409001B" w:tentative="1">
+      <w:start w:val="1"/>
+      <w:numFmt w:val="lowerRoman"/>
+      <w:lvlText w:val="%6."/>
+      <w:lvlJc w:val="right"/>
+      <w:pPr>
+        <w:ind w:left="4320" w:hanging="180"/>
+      </w:pPr>
+    </w:lvl>
+    <w:lvl w:ilvl="6" w:tplc="0409000F" w:tentative="1">
+      <w:start w:val="1"/>
+      <w:numFmt w:val="decimal"/>
+      <w:lvlText w:val="%7."/>
+      <w:lvlJc w:val="left"/>
+      <w:pPr>
+        <w:ind w:left="5040" w:hanging="360"/>
+      </w:pPr>
+    </w:lvl>
+    <w:lvl w:ilvl="7" w:tplc="04090019" w:tentative="1">
+      <w:start w:val="1"/>
+      <w:numFmt w:val="lowerLetter"/>
+      <w:lvlText w:val="%8."/>
+      <w:lvlJc w:val="left"/>
+      <w:pPr>
+        <w:ind w:left="5760" w:hanging="360"/>
+      </w:pPr>
+    </w:lvl>
+    <w:lvl w:ilvl="8" w:tplc="0409001B" w:tentative="1">
+      <w:start w:val="1"/>
+      <w:numFmt w:val="lowerRoman"/>
+      <w:lvlText w:val="%9."/>
+      <w:lvlJc w:val="right"/>
+      <w:pPr>
         <w:ind w:left="6480" w:hanging="180"/>
       </w:pPr>
     </w:lvl>
   </w:abstractNum>
   <w:num w:numId="1">
+    <w:abstractNumId w:val="21"/>
+  </w:num>
+  <w:num w:numId="2">
+    <w:abstractNumId w:val="5"/>
+  </w:num>
+  <w:num w:numId="3">
+    <w:abstractNumId w:val="3"/>
+  </w:num>
+  <w:num w:numId="4">
+    <w:abstractNumId w:val="23"/>
+  </w:num>
+  <w:num w:numId="5">
+    <w:abstractNumId w:val="20"/>
+  </w:num>
+  <w:num w:numId="6">
+    <w:abstractNumId w:val="25"/>
+  </w:num>
+  <w:num w:numId="7">
+    <w:abstractNumId w:val="8"/>
+  </w:num>
+  <w:num w:numId="8">
+    <w:abstractNumId w:val="17"/>
+  </w:num>
+  <w:num w:numId="9">
+    <w:abstractNumId w:val="24"/>
+  </w:num>
+  <w:num w:numId="10">
+    <w:abstractNumId w:val="19"/>
+  </w:num>
+  <w:num w:numId="11">
+    <w:abstractNumId w:val="15"/>
+  </w:num>
+  <w:num w:numId="12">
     <w:abstractNumId w:val="11"/>
   </w:num>
-  <w:num w:numId="2">
+  <w:num w:numId="13">
+    <w:abstractNumId w:val="10"/>
+  </w:num>
+  <w:num w:numId="14">
+    <w:abstractNumId w:val="22"/>
+  </w:num>
+  <w:num w:numId="15">
+    <w:abstractNumId w:val="4"/>
+  </w:num>
+  <w:num w:numId="16">
+    <w:abstractNumId w:val="9"/>
+  </w:num>
+  <w:num w:numId="17">
+    <w:abstractNumId w:val="6"/>
+  </w:num>
+  <w:num w:numId="18">
+    <w:abstractNumId w:val="18"/>
+  </w:num>
+  <w:num w:numId="19">
     <w:abstractNumId w:val="2"/>
   </w:num>
-  <w:num w:numId="3">
+  <w:num w:numId="20">
     <w:abstractNumId w:val="0"/>
   </w:num>
-  <w:num w:numId="4">
-    <w:abstractNumId w:val="13"/>
+  <w:num w:numId="21">
+    <w:abstractNumId w:val="16"/>
   </w:num>
-  <w:num w:numId="5">
-    <w:abstractNumId w:val="10"/>
+  <w:num w:numId="22">
+    <w:abstractNumId w:val="1"/>
   </w:num>
-  <w:num w:numId="6">
-    <w:abstractNumId w:val="15"/>
-  </w:num>
-  <w:num w:numId="7">
-    <w:abstractNumId w:val="3"/>
-  </w:num>
-  <w:num w:numId="8">
-    <w:abstractNumId w:val="8"/>
-  </w:num>
-  <w:num w:numId="9">
+  <w:num w:numId="23">
     <w:abstractNumId w:val="14"/>
   </w:num>
-  <w:num w:numId="10">
-    <w:abstractNumId w:val="9"/>
-  </w:num>
-  <w:num w:numId="11">
+  <w:num w:numId="24">
     <w:abstractNumId w:val="7"/>
   </w:num>
-  <w:num w:numId="12">
-    <w:abstractNumId w:val="6"/>
-  </w:num>
-  <w:num w:numId="13">
-    <w:abstractNumId w:val="5"/>
-  </w:num>
-  <w:num w:numId="14">
+  <w:num w:numId="25">
     <w:abstractNumId w:val="12"/>
   </w:num>
-  <w:num w:numId="15">
-    <w:abstractNumId w:val="1"/>
-  </w:num>
-  <w:num w:numId="16">
-    <w:abstractNumId w:val="4"/>
+  <w:num w:numId="26">
+    <w:abstractNumId w:val="13"/>
   </w:num>
 </w:numbering>
 </file>
@@ -31545,7 +30356,6 @@
     <w:basedOn w:val="Normal"/>
     <w:link w:val="HTMLPreformattedChar"/>
     <w:uiPriority w:val="99"/>
-    <w:semiHidden/>
     <w:unhideWhenUsed/>
     <w:rsid w:val="000E7A3E"/>
     <w:pPr>
@@ -31580,7 +30390,6 @@
     <w:basedOn w:val="DefaultParagraphFont"/>
     <w:link w:val="HTMLPreformatted"/>
     <w:uiPriority w:val="99"/>
-    <w:semiHidden/>
     <w:rsid w:val="000E7A3E"/>
     <w:rPr>
       <w:rFonts w:ascii="Courier New" w:eastAsia="Times New Roman" w:hAnsi="Courier New" w:cs="Courier New"/>
@@ -31641,6 +30450,17 @@
       <w:rFonts w:ascii="Segoe UI" w:hAnsi="Segoe UI" w:cs="Segoe UI"/>
       <w:sz w:val="18"/>
       <w:szCs w:val="18"/>
+    </w:rPr>
+  </w:style>
+  <w:style w:type="character" w:styleId="Emphasis">
+    <w:name w:val="Emphasis"/>
+    <w:basedOn w:val="DefaultParagraphFont"/>
+    <w:uiPriority w:val="20"/>
+    <w:qFormat/>
+    <w:rsid w:val="003756FF"/>
+    <w:rPr>
+      <w:i/>
+      <w:iCs/>
     </w:rPr>
   </w:style>
 </w:styles>
@@ -31912,7 +30732,7 @@
 </file>
 
 <file path=customXml/itemProps1.xml><?xml version="1.0" encoding="utf-8"?>
-<ds:datastoreItem xmlns:ds="http://schemas.openxmlformats.org/officeDocument/2006/customXml" ds:itemID="{6CB1660A-A6D5-4C81-BE27-3645A220D48A}">
+<ds:datastoreItem xmlns:ds="http://schemas.openxmlformats.org/officeDocument/2006/customXml" ds:itemID="{123EC6B8-9DA1-4024-BB26-351ED7F6733B}">
   <ds:schemaRefs>
     <ds:schemaRef ds:uri="http://schemas.openxmlformats.org/officeDocument/2006/bibliography"/>
   </ds:schemaRefs>

</xml_diff>

<commit_message>
[~] lesson 1 lesson 2
</commit_message>
<xml_diff>
--- a/LESSON_1.docx
+++ b/LESSON_1.docx
@@ -243,7 +243,6 @@
         </w:rPr>
         <w:t xml:space="preserve"> (</w:t>
       </w:r>
-      <w:proofErr w:type="spellStart"/>
       <w:r>
         <w:rPr>
           <w:rFonts w:ascii="Arial" w:hAnsi="Arial" w:cs="Arial"/>
@@ -254,7 +253,6 @@
         </w:rPr>
         <w:t>javac</w:t>
       </w:r>
-      <w:proofErr w:type="spellEnd"/>
       <w:r>
         <w:rPr>
           <w:rFonts w:ascii="Arial" w:hAnsi="Arial" w:cs="Arial"/>
@@ -768,35 +766,7 @@
           <w:shd w:val="clear" w:color="auto" w:fill="FFFFFF"/>
           <w:lang w:val="ru-RU"/>
         </w:rPr>
-        <w:t xml:space="preserve"> стоит на </w:t>
-      </w:r>
-      <w:proofErr w:type="spellStart"/>
-      <w:r>
-        <w:rPr>
-          <w:rFonts w:ascii="Arial" w:hAnsi="Arial" w:cs="Arial"/>
-          <w:i/>
-          <w:color w:val="000000"/>
-          <w:sz w:val="20"/>
-          <w:szCs w:val="20"/>
-          <w:u w:val="single"/>
-          <w:shd w:val="clear" w:color="auto" w:fill="FFFFFF"/>
-          <w:lang w:val="ru-RU"/>
-        </w:rPr>
-        <w:t>пк</w:t>
-      </w:r>
-      <w:proofErr w:type="spellEnd"/>
-      <w:r>
-        <w:rPr>
-          <w:rFonts w:ascii="Arial" w:hAnsi="Arial" w:cs="Arial"/>
-          <w:i/>
-          <w:color w:val="000000"/>
-          <w:sz w:val="20"/>
-          <w:szCs w:val="20"/>
-          <w:u w:val="single"/>
-          <w:shd w:val="clear" w:color="auto" w:fill="FFFFFF"/>
-          <w:lang w:val="ru-RU"/>
-        </w:rPr>
-        <w:t xml:space="preserve">? </w:t>
+        <w:t xml:space="preserve"> стоит на пк? </w:t>
       </w:r>
     </w:p>
     <w:p>
@@ -825,27 +795,15 @@
         </w:rPr>
         <w:t xml:space="preserve">Через </w:t>
       </w:r>
-      <w:proofErr w:type="spellStart"/>
-      <w:r>
-        <w:rPr>
-          <w:rFonts w:ascii="Arial" w:hAnsi="Arial" w:cs="Arial"/>
-          <w:color w:val="000000" w:themeColor="text1"/>
-          <w:sz w:val="20"/>
-          <w:szCs w:val="20"/>
-          <w:shd w:val="clear" w:color="auto" w:fill="FFFFFF"/>
-        </w:rPr>
-        <w:t>cmd</w:t>
-      </w:r>
-      <w:proofErr w:type="spellEnd"/>
-      <w:r>
-        <w:rPr>
-          <w:rFonts w:ascii="Arial" w:hAnsi="Arial" w:cs="Arial"/>
-          <w:color w:val="000000" w:themeColor="text1"/>
-          <w:sz w:val="20"/>
-          <w:szCs w:val="20"/>
-          <w:shd w:val="clear" w:color="auto" w:fill="FFFFFF"/>
-        </w:rPr>
-        <w:t>: java -version</w:t>
+      <w:r>
+        <w:rPr>
+          <w:rFonts w:ascii="Arial" w:hAnsi="Arial" w:cs="Arial"/>
+          <w:color w:val="000000" w:themeColor="text1"/>
+          <w:sz w:val="20"/>
+          <w:szCs w:val="20"/>
+          <w:shd w:val="clear" w:color="auto" w:fill="FFFFFF"/>
+        </w:rPr>
+        <w:t>cmd: java -version</w:t>
       </w:r>
     </w:p>
     <w:p>
@@ -1132,19 +1090,7 @@
           <w:shd w:val="clear" w:color="auto" w:fill="FFFFFF"/>
           <w:lang w:val="ru-RU"/>
         </w:rPr>
-        <w:t xml:space="preserve">Панель управления </w:t>
-      </w:r>
-      <w:proofErr w:type="gramStart"/>
-      <w:r>
-        <w:rPr>
-          <w:rFonts w:ascii="Arial" w:hAnsi="Arial" w:cs="Arial"/>
-          <w:color w:val="000000" w:themeColor="text1"/>
-          <w:sz w:val="20"/>
-          <w:szCs w:val="20"/>
-          <w:shd w:val="clear" w:color="auto" w:fill="FFFFFF"/>
-          <w:lang w:val="ru-RU"/>
-        </w:rPr>
-        <w:t>–</w:t>
+        <w:t>Панель управления –</w:t>
       </w:r>
       <w:r>
         <w:rPr>
@@ -1166,19 +1112,7 @@
           <w:shd w:val="clear" w:color="auto" w:fill="FFFFFF"/>
           <w:lang w:val="ru-RU"/>
         </w:rPr>
-        <w:t>Программы</w:t>
-      </w:r>
-      <w:proofErr w:type="gramEnd"/>
-      <w:r>
-        <w:rPr>
-          <w:rFonts w:ascii="Arial" w:hAnsi="Arial" w:cs="Arial"/>
-          <w:color w:val="000000" w:themeColor="text1"/>
-          <w:sz w:val="20"/>
-          <w:szCs w:val="20"/>
-          <w:shd w:val="clear" w:color="auto" w:fill="FFFFFF"/>
-          <w:lang w:val="ru-RU"/>
-        </w:rPr>
-        <w:t xml:space="preserve"> –</w:t>
+        <w:t>Программы –</w:t>
       </w:r>
       <w:r>
         <w:rPr>
@@ -1223,29 +1157,16 @@
         </w:rPr>
         <w:t xml:space="preserve"> –&gt; </w:t>
       </w:r>
-      <w:proofErr w:type="spellStart"/>
-      <w:r>
-        <w:rPr>
-          <w:rFonts w:ascii="Arial" w:hAnsi="Arial" w:cs="Arial"/>
-          <w:color w:val="000000" w:themeColor="text1"/>
-          <w:sz w:val="20"/>
-          <w:szCs w:val="20"/>
-          <w:shd w:val="clear" w:color="auto" w:fill="FFFFFF"/>
-          <w:lang w:val="ru-RU"/>
-        </w:rPr>
-        <w:t>Вкадка</w:t>
-      </w:r>
-      <w:proofErr w:type="spellEnd"/>
-      <w:r>
-        <w:rPr>
-          <w:rFonts w:ascii="Arial" w:hAnsi="Arial" w:cs="Arial"/>
-          <w:color w:val="000000" w:themeColor="text1"/>
-          <w:sz w:val="20"/>
-          <w:szCs w:val="20"/>
-          <w:shd w:val="clear" w:color="auto" w:fill="FFFFFF"/>
-          <w:lang w:val="ru-RU"/>
-        </w:rPr>
-        <w:t xml:space="preserve"> </w:t>
+      <w:r>
+        <w:rPr>
+          <w:rFonts w:ascii="Arial" w:hAnsi="Arial" w:cs="Arial"/>
+          <w:color w:val="000000" w:themeColor="text1"/>
+          <w:sz w:val="20"/>
+          <w:szCs w:val="20"/>
+          <w:shd w:val="clear" w:color="auto" w:fill="FFFFFF"/>
+          <w:lang w:val="ru-RU"/>
+        </w:rPr>
+        <w:t xml:space="preserve">Вкадка </w:t>
       </w:r>
       <w:r>
         <w:rPr>
@@ -1826,7 +1747,6 @@
         </w:rPr>
         <w:t xml:space="preserve">программ. Поэтому, скачав </w:t>
       </w:r>
-      <w:proofErr w:type="spellStart"/>
       <w:r>
         <w:rPr>
           <w:rFonts w:ascii="Arial" w:hAnsi="Arial" w:cs="Arial"/>
@@ -1837,7 +1757,6 @@
         </w:rPr>
         <w:t>jre</w:t>
       </w:r>
-      <w:proofErr w:type="spellEnd"/>
       <w:r>
         <w:rPr>
           <w:rFonts w:ascii="Arial" w:hAnsi="Arial" w:cs="Arial"/>
@@ -1849,29 +1768,16 @@
         </w:rPr>
         <w:t xml:space="preserve"> (</w:t>
       </w:r>
-      <w:proofErr w:type="gramStart"/>
-      <w:r>
-        <w:rPr>
-          <w:rFonts w:ascii="Arial" w:hAnsi="Arial" w:cs="Arial"/>
-          <w:color w:val="000000"/>
-          <w:sz w:val="20"/>
-          <w:szCs w:val="20"/>
-          <w:shd w:val="clear" w:color="auto" w:fill="FFFFFF"/>
-          <w:lang w:val="ru-RU"/>
-        </w:rPr>
-        <w:t>например</w:t>
-      </w:r>
-      <w:proofErr w:type="gramEnd"/>
-      <w:r>
-        <w:rPr>
-          <w:rFonts w:ascii="Arial" w:hAnsi="Arial" w:cs="Arial"/>
-          <w:color w:val="000000"/>
-          <w:sz w:val="20"/>
-          <w:szCs w:val="20"/>
-          <w:shd w:val="clear" w:color="auto" w:fill="FFFFFF"/>
-          <w:lang w:val="ru-RU"/>
-        </w:rPr>
-        <w:t xml:space="preserve"> с </w:t>
+      <w:r>
+        <w:rPr>
+          <w:rFonts w:ascii="Arial" w:hAnsi="Arial" w:cs="Arial"/>
+          <w:color w:val="000000"/>
+          <w:sz w:val="20"/>
+          <w:szCs w:val="20"/>
+          <w:shd w:val="clear" w:color="auto" w:fill="FFFFFF"/>
+          <w:lang w:val="ru-RU"/>
+        </w:rPr>
+        <w:t xml:space="preserve">например с </w:t>
       </w:r>
       <w:r>
         <w:rPr>
@@ -2265,7 +2171,6 @@
         </w:rPr>
         <w:t xml:space="preserve"> (</w:t>
       </w:r>
-      <w:proofErr w:type="spellStart"/>
       <w:r>
         <w:rPr>
           <w:rFonts w:ascii="Arial" w:hAnsi="Arial" w:cs="Arial"/>
@@ -2276,7 +2181,6 @@
         </w:rPr>
         <w:t>javac</w:t>
       </w:r>
-      <w:proofErr w:type="spellEnd"/>
       <w:r>
         <w:rPr>
           <w:rFonts w:ascii="Arial" w:hAnsi="Arial" w:cs="Arial"/>
@@ -2505,31 +2409,7 @@
           <w:szCs w:val="20"/>
           <w:shd w:val="clear" w:color="auto" w:fill="FFFFFF"/>
         </w:rPr>
-        <w:t xml:space="preserve">Java Development Kit (JDK) is a superset of a JRE and contains tools for Java programmers, e.g. a </w:t>
-      </w:r>
-      <w:proofErr w:type="spellStart"/>
-      <w:r>
-        <w:rPr>
-          <w:rFonts w:ascii="Arial" w:hAnsi="Arial" w:cs="Arial"/>
-          <w:i/>
-          <w:color w:val="000000"/>
-          <w:sz w:val="20"/>
-          <w:szCs w:val="20"/>
-          <w:shd w:val="clear" w:color="auto" w:fill="FFFFFF"/>
-        </w:rPr>
-        <w:t>javac</w:t>
-      </w:r>
-      <w:proofErr w:type="spellEnd"/>
-      <w:r>
-        <w:rPr>
-          <w:rFonts w:ascii="Arial" w:hAnsi="Arial" w:cs="Arial"/>
-          <w:i/>
-          <w:color w:val="000000"/>
-          <w:sz w:val="20"/>
-          <w:szCs w:val="20"/>
-          <w:shd w:val="clear" w:color="auto" w:fill="FFFFFF"/>
-        </w:rPr>
-        <w:t xml:space="preserve"> compiler.</w:t>
+        <w:t>Java Development Kit (JDK) is a superset of a JRE and contains tools for Java programmers, e.g. a javac compiler.</w:t>
       </w:r>
     </w:p>
     <w:p>
@@ -2665,21 +2545,8 @@
           <w:shd w:val="clear" w:color="auto" w:fill="FFFFFF"/>
           <w:lang w:val="ru-RU"/>
         </w:rPr>
-        <w:t xml:space="preserve">иблиотеки классов предоставляют большую часть функциональных возможностей, обеспечиваемых средой </w:t>
-      </w:r>
-      <w:proofErr w:type="spellStart"/>
-      <w:r>
-        <w:rPr>
-          <w:rFonts w:ascii="Arial" w:hAnsi="Arial" w:cs="Arial"/>
-          <w:color w:val="000000" w:themeColor="text1"/>
-          <w:sz w:val="20"/>
-          <w:szCs w:val="20"/>
-          <w:shd w:val="clear" w:color="auto" w:fill="FFFFFF"/>
-          <w:lang w:val="ru-RU"/>
-        </w:rPr>
-        <w:t>Java</w:t>
-      </w:r>
-      <w:proofErr w:type="spellEnd"/>
+        <w:t>иблиотеки классов предоставляют большую часть функциональных возможностей, обеспечиваемых средой Java</w:t>
+      </w:r>
       <w:r>
         <w:rPr>
           <w:rFonts w:ascii="Arial" w:hAnsi="Arial" w:cs="Arial"/>
@@ -2934,7 +2801,6 @@
                 <w:shd w:val="clear" w:color="auto" w:fill="FFFFFF"/>
               </w:rPr>
             </w:pPr>
-            <w:proofErr w:type="spellStart"/>
             <w:r>
               <w:rPr>
                 <w:rFonts w:ascii="Arial" w:hAnsi="Arial" w:cs="Arial"/>
@@ -2943,18 +2809,7 @@
                 <w:szCs w:val="20"/>
                 <w:shd w:val="clear" w:color="auto" w:fill="FFFFFF"/>
               </w:rPr>
-              <w:t>Jre</w:t>
-            </w:r>
-            <w:proofErr w:type="spellEnd"/>
-            <w:r>
-              <w:rPr>
-                <w:rFonts w:ascii="Arial" w:hAnsi="Arial" w:cs="Arial"/>
-                <w:color w:val="000000" w:themeColor="text1"/>
-                <w:sz w:val="20"/>
-                <w:szCs w:val="20"/>
-                <w:shd w:val="clear" w:color="auto" w:fill="FFFFFF"/>
-              </w:rPr>
-              <w:t>/lib</w:t>
+              <w:t>Jre/lib</w:t>
             </w:r>
           </w:p>
         </w:tc>
@@ -2999,7 +2854,6 @@
               </w:rPr>
               <w:t>.</w:t>
             </w:r>
-            <w:proofErr w:type="spellStart"/>
             <w:r>
               <w:rPr>
                 <w:rFonts w:ascii="Arial" w:hAnsi="Arial" w:cs="Arial"/>
@@ -3010,7 +2864,6 @@
               </w:rPr>
               <w:t>lang</w:t>
             </w:r>
-            <w:proofErr w:type="spellEnd"/>
             <w:r>
               <w:rPr>
                 <w:rFonts w:ascii="Arial" w:hAnsi="Arial" w:cs="Arial"/>
@@ -3022,7 +2875,6 @@
               </w:rPr>
               <w:t xml:space="preserve">   </w:t>
             </w:r>
-            <w:proofErr w:type="gramStart"/>
             <w:r>
               <w:rPr>
                 <w:rFonts w:ascii="Arial" w:hAnsi="Arial" w:cs="Arial"/>
@@ -3043,19 +2895,7 @@
                 <w:shd w:val="clear" w:color="auto" w:fill="FFFFFF"/>
                 <w:lang w:val="ru-RU"/>
               </w:rPr>
-              <w:t>включает</w:t>
-            </w:r>
-            <w:proofErr w:type="gramEnd"/>
-            <w:r>
-              <w:rPr>
-                <w:rFonts w:ascii="Arial" w:hAnsi="Arial" w:cs="Arial"/>
-                <w:color w:val="000000" w:themeColor="text1"/>
-                <w:sz w:val="20"/>
-                <w:szCs w:val="20"/>
-                <w:shd w:val="clear" w:color="auto" w:fill="FFFFFF"/>
-                <w:lang w:val="ru-RU"/>
-              </w:rPr>
-              <w:t xml:space="preserve"> </w:t>
+              <w:t xml:space="preserve">включает </w:t>
             </w:r>
             <w:r>
               <w:rPr>
@@ -3163,7 +3003,6 @@
               </w:rPr>
               <w:t>.</w:t>
             </w:r>
-            <w:proofErr w:type="spellStart"/>
             <w:r>
               <w:rPr>
                 <w:rFonts w:ascii="Arial" w:hAnsi="Arial" w:cs="Arial"/>
@@ -3174,7 +3013,6 @@
               </w:rPr>
               <w:t>util</w:t>
             </w:r>
-            <w:proofErr w:type="spellEnd"/>
             <w:r>
               <w:rPr>
                 <w:rFonts w:ascii="Arial" w:hAnsi="Arial" w:cs="Arial"/>
@@ -3184,9 +3022,8 @@
                 <w:shd w:val="clear" w:color="auto" w:fill="FFFFFF"/>
                 <w:lang w:val="ru-RU"/>
               </w:rPr>
-              <w:t xml:space="preserve">   </w:t>
-            </w:r>
-            <w:proofErr w:type="gramStart"/>
+              <w:t xml:space="preserve">   (</w:t>
+            </w:r>
             <w:r>
               <w:rPr>
                 <w:rFonts w:ascii="Arial" w:hAnsi="Arial" w:cs="Arial"/>
@@ -3196,7 +3033,7 @@
                 <w:shd w:val="clear" w:color="auto" w:fill="FFFFFF"/>
                 <w:lang w:val="ru-RU"/>
               </w:rPr>
-              <w:t>(</w:t>
+              <w:t xml:space="preserve"> включает </w:t>
             </w:r>
             <w:r>
               <w:rPr>
@@ -3207,78 +3044,7 @@
                 <w:shd w:val="clear" w:color="auto" w:fill="FFFFFF"/>
                 <w:lang w:val="ru-RU"/>
               </w:rPr>
-              <w:t xml:space="preserve"> включает</w:t>
-            </w:r>
-            <w:proofErr w:type="gramEnd"/>
-            <w:r>
-              <w:rPr>
-                <w:rFonts w:ascii="Arial" w:hAnsi="Arial" w:cs="Arial"/>
-                <w:color w:val="000000" w:themeColor="text1"/>
-                <w:sz w:val="20"/>
-                <w:szCs w:val="20"/>
-                <w:shd w:val="clear" w:color="auto" w:fill="FFFFFF"/>
-                <w:lang w:val="ru-RU"/>
-              </w:rPr>
-              <w:t xml:space="preserve"> </w:t>
-            </w:r>
-            <w:r>
-              <w:rPr>
-                <w:rFonts w:ascii="Arial" w:hAnsi="Arial" w:cs="Arial"/>
-                <w:color w:val="000000" w:themeColor="text1"/>
-                <w:sz w:val="20"/>
-                <w:szCs w:val="20"/>
-                <w:shd w:val="clear" w:color="auto" w:fill="FFFFFF"/>
-                <w:lang w:val="ru-RU"/>
-              </w:rPr>
-              <w:t xml:space="preserve">классы, имеющие отношение к вводу и выводу данных через потоки. Заметим, что с использованием этих классов можно работать не только с потоками байт, но также и с потоками данных других типов, </w:t>
-            </w:r>
-            <w:proofErr w:type="gramStart"/>
-            <w:r>
-              <w:rPr>
-                <w:rFonts w:ascii="Arial" w:hAnsi="Arial" w:cs="Arial"/>
-                <w:color w:val="000000" w:themeColor="text1"/>
-                <w:sz w:val="20"/>
-                <w:szCs w:val="20"/>
-                <w:shd w:val="clear" w:color="auto" w:fill="FFFFFF"/>
-                <w:lang w:val="ru-RU"/>
-              </w:rPr>
-              <w:t>например</w:t>
-            </w:r>
-            <w:proofErr w:type="gramEnd"/>
-            <w:r>
-              <w:rPr>
-                <w:rFonts w:ascii="Arial" w:hAnsi="Arial" w:cs="Arial"/>
-                <w:color w:val="000000" w:themeColor="text1"/>
-                <w:sz w:val="20"/>
-                <w:szCs w:val="20"/>
-                <w:shd w:val="clear" w:color="auto" w:fill="FFFFFF"/>
-                <w:lang w:val="ru-RU"/>
-              </w:rPr>
-              <w:t xml:space="preserve"> числами </w:t>
-            </w:r>
-            <w:proofErr w:type="spellStart"/>
-            <w:r>
-              <w:rPr>
-                <w:rFonts w:ascii="Arial" w:hAnsi="Arial" w:cs="Arial"/>
-                <w:color w:val="000000" w:themeColor="text1"/>
-                <w:sz w:val="20"/>
-                <w:szCs w:val="20"/>
-                <w:shd w:val="clear" w:color="auto" w:fill="FFFFFF"/>
-                <w:lang w:val="ru-RU"/>
-              </w:rPr>
-              <w:t>int</w:t>
-            </w:r>
-            <w:proofErr w:type="spellEnd"/>
-            <w:r>
-              <w:rPr>
-                <w:rFonts w:ascii="Arial" w:hAnsi="Arial" w:cs="Arial"/>
-                <w:color w:val="000000" w:themeColor="text1"/>
-                <w:sz w:val="20"/>
-                <w:szCs w:val="20"/>
-                <w:shd w:val="clear" w:color="auto" w:fill="FFFFFF"/>
-                <w:lang w:val="ru-RU"/>
-              </w:rPr>
-              <w:t xml:space="preserve"> или текстовыми строками)</w:t>
+              <w:t>классы, имеющие отношение к вводу и выводу данных через потоки. Заметим, что с использованием этих классов можно работать не только с потоками байт, но также и с потоками данных других типов, например числами int или текстовыми строками)</w:t>
             </w:r>
           </w:p>
           <w:p>
@@ -3417,7 +3183,6 @@
                 <w:lang w:val="ru-RU"/>
               </w:rPr>
             </w:pPr>
-            <w:proofErr w:type="gramStart"/>
             <w:r>
               <w:rPr>
                 <w:rFonts w:ascii="Arial" w:hAnsi="Arial" w:cs="Arial"/>
@@ -3440,7 +3205,6 @@
               </w:rPr>
               <w:t xml:space="preserve">  (</w:t>
             </w:r>
-            <w:proofErr w:type="gramEnd"/>
             <w:r>
               <w:rPr>
                 <w:rFonts w:ascii="Arial" w:hAnsi="Arial" w:cs="Arial"/>
@@ -3527,8 +3291,6 @@
                 <w:lang w:val="ru-RU"/>
               </w:rPr>
             </w:pPr>
-            <w:proofErr w:type="spellStart"/>
-            <w:proofErr w:type="gramStart"/>
             <w:r>
               <w:rPr>
                 <w:rFonts w:ascii="Arial" w:hAnsi="Arial" w:cs="Arial"/>
@@ -3540,7 +3302,6 @@
               </w:rPr>
               <w:t>java.awt</w:t>
             </w:r>
-            <w:proofErr w:type="spellEnd"/>
             <w:r>
               <w:rPr>
                 <w:rFonts w:ascii="Arial" w:hAnsi="Arial" w:cs="Arial"/>
@@ -3550,9 +3311,8 @@
                 <w:shd w:val="clear" w:color="auto" w:fill="FFFFFF"/>
                 <w:lang w:val="ru-RU"/>
               </w:rPr>
-              <w:t xml:space="preserve">  (</w:t>
-            </w:r>
-            <w:proofErr w:type="gramEnd"/>
+              <w:t xml:space="preserve">  ( д</w:t>
+            </w:r>
             <w:r>
               <w:rPr>
                 <w:rFonts w:ascii="Arial" w:hAnsi="Arial" w:cs="Arial"/>
@@ -3562,7 +3322,7 @@
                 <w:shd w:val="clear" w:color="auto" w:fill="FFFFFF"/>
                 <w:lang w:val="ru-RU"/>
               </w:rPr>
-              <w:t xml:space="preserve"> д</w:t>
+              <w:t>ля создания пользовательского интерфейса аплеты Java могут и должны использовать библиотеку классов java.awt. AWT - это сокращение от Abstract Window Toolkit (инструментарий дл</w:t>
             </w:r>
             <w:r>
               <w:rPr>
@@ -3573,176 +3333,8 @@
                 <w:shd w:val="clear" w:color="auto" w:fill="FFFFFF"/>
                 <w:lang w:val="ru-RU"/>
               </w:rPr>
-              <w:t xml:space="preserve">ля создания пользовательского интерфейса </w:t>
-            </w:r>
-            <w:proofErr w:type="spellStart"/>
-            <w:r>
-              <w:rPr>
-                <w:rFonts w:ascii="Arial" w:hAnsi="Arial" w:cs="Arial"/>
-                <w:color w:val="000000" w:themeColor="text1"/>
-                <w:sz w:val="20"/>
-                <w:szCs w:val="20"/>
-                <w:shd w:val="clear" w:color="auto" w:fill="FFFFFF"/>
-                <w:lang w:val="ru-RU"/>
-              </w:rPr>
-              <w:t>аплеты</w:t>
-            </w:r>
-            <w:proofErr w:type="spellEnd"/>
-            <w:r>
-              <w:rPr>
-                <w:rFonts w:ascii="Arial" w:hAnsi="Arial" w:cs="Arial"/>
-                <w:color w:val="000000" w:themeColor="text1"/>
-                <w:sz w:val="20"/>
-                <w:szCs w:val="20"/>
-                <w:shd w:val="clear" w:color="auto" w:fill="FFFFFF"/>
-                <w:lang w:val="ru-RU"/>
-              </w:rPr>
-              <w:t xml:space="preserve"> </w:t>
-            </w:r>
-            <w:proofErr w:type="spellStart"/>
-            <w:r>
-              <w:rPr>
-                <w:rFonts w:ascii="Arial" w:hAnsi="Arial" w:cs="Arial"/>
-                <w:color w:val="000000" w:themeColor="text1"/>
-                <w:sz w:val="20"/>
-                <w:szCs w:val="20"/>
-                <w:shd w:val="clear" w:color="auto" w:fill="FFFFFF"/>
-                <w:lang w:val="ru-RU"/>
-              </w:rPr>
-              <w:t>Java</w:t>
-            </w:r>
-            <w:proofErr w:type="spellEnd"/>
-            <w:r>
-              <w:rPr>
-                <w:rFonts w:ascii="Arial" w:hAnsi="Arial" w:cs="Arial"/>
-                <w:color w:val="000000" w:themeColor="text1"/>
-                <w:sz w:val="20"/>
-                <w:szCs w:val="20"/>
-                <w:shd w:val="clear" w:color="auto" w:fill="FFFFFF"/>
-                <w:lang w:val="ru-RU"/>
-              </w:rPr>
-              <w:t xml:space="preserve"> могут и должны использовать библиотеку классов </w:t>
-            </w:r>
-            <w:proofErr w:type="spellStart"/>
-            <w:r>
-              <w:rPr>
-                <w:rFonts w:ascii="Arial" w:hAnsi="Arial" w:cs="Arial"/>
-                <w:color w:val="000000" w:themeColor="text1"/>
-                <w:sz w:val="20"/>
-                <w:szCs w:val="20"/>
-                <w:shd w:val="clear" w:color="auto" w:fill="FFFFFF"/>
-                <w:lang w:val="ru-RU"/>
-              </w:rPr>
-              <w:t>java.awt</w:t>
-            </w:r>
-            <w:proofErr w:type="spellEnd"/>
-            <w:r>
-              <w:rPr>
-                <w:rFonts w:ascii="Arial" w:hAnsi="Arial" w:cs="Arial"/>
-                <w:color w:val="000000" w:themeColor="text1"/>
-                <w:sz w:val="20"/>
-                <w:szCs w:val="20"/>
-                <w:shd w:val="clear" w:color="auto" w:fill="FFFFFF"/>
-                <w:lang w:val="ru-RU"/>
-              </w:rPr>
-              <w:t xml:space="preserve">. AWT - это сокращение от </w:t>
-            </w:r>
-            <w:proofErr w:type="spellStart"/>
-            <w:r>
-              <w:rPr>
-                <w:rFonts w:ascii="Arial" w:hAnsi="Arial" w:cs="Arial"/>
-                <w:color w:val="000000" w:themeColor="text1"/>
-                <w:sz w:val="20"/>
-                <w:szCs w:val="20"/>
-                <w:shd w:val="clear" w:color="auto" w:fill="FFFFFF"/>
-                <w:lang w:val="ru-RU"/>
-              </w:rPr>
-              <w:t>Abstract</w:t>
-            </w:r>
-            <w:proofErr w:type="spellEnd"/>
-            <w:r>
-              <w:rPr>
-                <w:rFonts w:ascii="Arial" w:hAnsi="Arial" w:cs="Arial"/>
-                <w:color w:val="000000" w:themeColor="text1"/>
-                <w:sz w:val="20"/>
-                <w:szCs w:val="20"/>
-                <w:shd w:val="clear" w:color="auto" w:fill="FFFFFF"/>
-                <w:lang w:val="ru-RU"/>
-              </w:rPr>
-              <w:t xml:space="preserve"> </w:t>
-            </w:r>
-            <w:proofErr w:type="spellStart"/>
-            <w:r>
-              <w:rPr>
-                <w:rFonts w:ascii="Arial" w:hAnsi="Arial" w:cs="Arial"/>
-                <w:color w:val="000000" w:themeColor="text1"/>
-                <w:sz w:val="20"/>
-                <w:szCs w:val="20"/>
-                <w:shd w:val="clear" w:color="auto" w:fill="FFFFFF"/>
-                <w:lang w:val="ru-RU"/>
-              </w:rPr>
-              <w:t>Window</w:t>
-            </w:r>
-            <w:proofErr w:type="spellEnd"/>
-            <w:r>
-              <w:rPr>
-                <w:rFonts w:ascii="Arial" w:hAnsi="Arial" w:cs="Arial"/>
-                <w:color w:val="000000" w:themeColor="text1"/>
-                <w:sz w:val="20"/>
-                <w:szCs w:val="20"/>
-                <w:shd w:val="clear" w:color="auto" w:fill="FFFFFF"/>
-                <w:lang w:val="ru-RU"/>
-              </w:rPr>
-              <w:t xml:space="preserve"> </w:t>
-            </w:r>
-            <w:proofErr w:type="spellStart"/>
-            <w:r>
-              <w:rPr>
-                <w:rFonts w:ascii="Arial" w:hAnsi="Arial" w:cs="Arial"/>
-                <w:color w:val="000000" w:themeColor="text1"/>
-                <w:sz w:val="20"/>
-                <w:szCs w:val="20"/>
-                <w:shd w:val="clear" w:color="auto" w:fill="FFFFFF"/>
-                <w:lang w:val="ru-RU"/>
-              </w:rPr>
-              <w:t>Toolkit</w:t>
-            </w:r>
-            <w:proofErr w:type="spellEnd"/>
-            <w:r>
-              <w:rPr>
-                <w:rFonts w:ascii="Arial" w:hAnsi="Arial" w:cs="Arial"/>
-                <w:color w:val="000000" w:themeColor="text1"/>
-                <w:sz w:val="20"/>
-                <w:szCs w:val="20"/>
-                <w:shd w:val="clear" w:color="auto" w:fill="FFFFFF"/>
-                <w:lang w:val="ru-RU"/>
-              </w:rPr>
-              <w:t xml:space="preserve"> (инструментарий дл</w:t>
-            </w:r>
-            <w:r>
-              <w:rPr>
-                <w:rFonts w:ascii="Arial" w:hAnsi="Arial" w:cs="Arial"/>
-                <w:color w:val="000000" w:themeColor="text1"/>
-                <w:sz w:val="20"/>
-                <w:szCs w:val="20"/>
-                <w:shd w:val="clear" w:color="auto" w:fill="FFFFFF"/>
-                <w:lang w:val="ru-RU"/>
-              </w:rPr>
-              <w:t>я работы с абстрактными окнами</w:t>
-            </w:r>
-            <w:proofErr w:type="gramStart"/>
-            <w:r>
-              <w:rPr>
-                <w:rFonts w:ascii="Arial" w:hAnsi="Arial" w:cs="Arial"/>
-                <w:color w:val="000000" w:themeColor="text1"/>
-                <w:sz w:val="20"/>
-                <w:szCs w:val="20"/>
-                <w:shd w:val="clear" w:color="auto" w:fill="FFFFFF"/>
-                <w:lang w:val="ru-RU"/>
-              </w:rPr>
-              <w:t>) )</w:t>
-            </w:r>
-            <w:proofErr w:type="gramEnd"/>
+              <w:t>я работы с абстрактными окнами) )</w:t>
+            </w:r>
           </w:p>
         </w:tc>
       </w:tr>
@@ -4055,73 +3647,7 @@
           <w:szCs w:val="20"/>
           <w:shd w:val="clear" w:color="auto" w:fill="FFFFFF"/>
         </w:rPr>
-        <w:t xml:space="preserve">contains all the classes provided in the Java Runtime Environment. If you don't have it on your </w:t>
-      </w:r>
-      <w:proofErr w:type="spellStart"/>
-      <w:r>
-        <w:rPr>
-          <w:rFonts w:ascii="Arial" w:eastAsiaTheme="minorHAnsi" w:hAnsi="Arial" w:cs="Arial"/>
-          <w:color w:val="000000" w:themeColor="text1"/>
-          <w:sz w:val="20"/>
-          <w:szCs w:val="20"/>
-          <w:shd w:val="clear" w:color="auto" w:fill="FFFFFF"/>
-        </w:rPr>
-        <w:t>classpath</w:t>
-      </w:r>
-      <w:proofErr w:type="spellEnd"/>
-      <w:r>
-        <w:rPr>
-          <w:rFonts w:ascii="Arial" w:eastAsiaTheme="minorHAnsi" w:hAnsi="Arial" w:cs="Arial"/>
-          <w:color w:val="000000" w:themeColor="text1"/>
-          <w:sz w:val="20"/>
-          <w:szCs w:val="20"/>
-          <w:shd w:val="clear" w:color="auto" w:fill="FFFFFF"/>
-        </w:rPr>
-        <w:t xml:space="preserve"> you will not have access to any of those classes you need to use like </w:t>
-      </w:r>
-      <w:proofErr w:type="spellStart"/>
-      <w:r>
-        <w:rPr>
-          <w:rFonts w:ascii="Arial" w:eastAsiaTheme="minorHAnsi" w:hAnsi="Arial" w:cs="Arial"/>
-          <w:color w:val="000000" w:themeColor="text1"/>
-          <w:sz w:val="20"/>
-          <w:szCs w:val="20"/>
-          <w:shd w:val="clear" w:color="auto" w:fill="FFFFFF"/>
-        </w:rPr>
-        <w:t>java.lang.String</w:t>
-      </w:r>
-      <w:proofErr w:type="spellEnd"/>
-      <w:r>
-        <w:rPr>
-          <w:rFonts w:ascii="Arial" w:eastAsiaTheme="minorHAnsi" w:hAnsi="Arial" w:cs="Arial"/>
-          <w:color w:val="000000" w:themeColor="text1"/>
-          <w:sz w:val="20"/>
-          <w:szCs w:val="20"/>
-          <w:shd w:val="clear" w:color="auto" w:fill="FFFFFF"/>
-        </w:rPr>
-        <w:t xml:space="preserve"> or </w:t>
-      </w:r>
-      <w:proofErr w:type="spellStart"/>
-      <w:r>
-        <w:rPr>
-          <w:rFonts w:ascii="Arial" w:eastAsiaTheme="minorHAnsi" w:hAnsi="Arial" w:cs="Arial"/>
-          <w:color w:val="000000" w:themeColor="text1"/>
-          <w:sz w:val="20"/>
-          <w:szCs w:val="20"/>
-          <w:shd w:val="clear" w:color="auto" w:fill="FFFFFF"/>
-        </w:rPr>
-        <w:t>java.io.File</w:t>
-      </w:r>
-      <w:proofErr w:type="spellEnd"/>
-      <w:r>
-        <w:rPr>
-          <w:rFonts w:ascii="Arial" w:eastAsiaTheme="minorHAnsi" w:hAnsi="Arial" w:cs="Arial"/>
-          <w:color w:val="000000" w:themeColor="text1"/>
-          <w:sz w:val="20"/>
-          <w:szCs w:val="20"/>
-          <w:shd w:val="clear" w:color="auto" w:fill="FFFFFF"/>
-        </w:rPr>
-        <w:t>.</w:t>
+        <w:t>contains all the classes provided in the Java Runtime Environment. If you don't have it on your classpath you will not have access to any of those classes you need to use like java.lang.String or java.io.File.</w:t>
       </w:r>
     </w:p>
     <w:p>
@@ -4220,7 +3746,6 @@
         <w:lastRenderedPageBreak/>
         <w:t xml:space="preserve">Сколько версий </w:t>
       </w:r>
-      <w:proofErr w:type="spellStart"/>
       <w:r>
         <w:rPr>
           <w:rFonts w:ascii="Arial" w:hAnsi="Arial" w:cs="Arial"/>
@@ -4233,7 +3758,6 @@
         </w:rPr>
         <w:t>jdk</w:t>
       </w:r>
-      <w:proofErr w:type="spellEnd"/>
       <w:r>
         <w:rPr>
           <w:rFonts w:ascii="Arial" w:hAnsi="Arial" w:cs="Arial"/>
@@ -4353,7 +3877,6 @@
         </w:rPr>
         <w:t xml:space="preserve">Через командную строку зайти в папку с нужной </w:t>
       </w:r>
-      <w:proofErr w:type="spellStart"/>
       <w:r>
         <w:rPr>
           <w:rFonts w:ascii="Arial" w:hAnsi="Arial" w:cs="Arial"/>
@@ -4364,7 +3887,6 @@
         </w:rPr>
         <w:t>jre</w:t>
       </w:r>
-      <w:proofErr w:type="spellEnd"/>
       <w:r>
         <w:rPr>
           <w:rFonts w:ascii="Arial" w:hAnsi="Arial" w:cs="Arial"/>
@@ -4414,7 +3936,6 @@
         </w:rPr>
         <w:t xml:space="preserve">Что есть в </w:t>
       </w:r>
-      <w:proofErr w:type="gramStart"/>
       <w:r>
         <w:rPr>
           <w:rFonts w:ascii="Arial" w:hAnsi="Arial" w:cs="Arial"/>
@@ -4440,7 +3961,6 @@
         </w:rPr>
         <w:t xml:space="preserve"> ?</w:t>
       </w:r>
-      <w:proofErr w:type="gramEnd"/>
     </w:p>
     <w:p>
       <w:pPr>
@@ -4562,7 +4082,6 @@
         </w:rPr>
         <w:t xml:space="preserve">, </w:t>
       </w:r>
-      <w:proofErr w:type="spellStart"/>
       <w:r>
         <w:rPr>
           <w:rFonts w:ascii="Arial" w:hAnsi="Arial" w:cs="Arial"/>
@@ -4573,7 +4092,6 @@
         </w:rPr>
         <w:t>javac</w:t>
       </w:r>
-      <w:proofErr w:type="spellEnd"/>
       <w:r>
         <w:rPr>
           <w:rFonts w:ascii="Arial" w:hAnsi="Arial" w:cs="Arial"/>
@@ -4627,7 +4145,6 @@
         </w:rPr>
         <w:t xml:space="preserve">, </w:t>
       </w:r>
-      <w:proofErr w:type="spellStart"/>
       <w:r>
         <w:rPr>
           <w:rFonts w:ascii="Arial" w:hAnsi="Arial" w:cs="Arial"/>
@@ -4638,7 +4155,6 @@
         </w:rPr>
         <w:t>jdb</w:t>
       </w:r>
-      <w:proofErr w:type="spellEnd"/>
       <w:r>
         <w:rPr>
           <w:rFonts w:ascii="Arial" w:hAnsi="Arial" w:cs="Arial"/>
@@ -4879,7 +4395,6 @@
         </w:rPr>
         <w:t xml:space="preserve">Могут ли параллельно быть запущены несколько </w:t>
       </w:r>
-      <w:proofErr w:type="spellStart"/>
       <w:r>
         <w:rPr>
           <w:rFonts w:ascii="Arial" w:hAnsi="Arial" w:cs="Arial"/>
@@ -4892,7 +4407,6 @@
         </w:rPr>
         <w:t>jvm</w:t>
       </w:r>
-      <w:proofErr w:type="spellEnd"/>
       <w:r>
         <w:rPr>
           <w:rFonts w:ascii="Arial" w:hAnsi="Arial" w:cs="Arial"/>
@@ -4942,7 +4456,6 @@
         </w:rPr>
         <w:t xml:space="preserve">Могут, сколько позволит память, ведь </w:t>
       </w:r>
-      <w:proofErr w:type="spellStart"/>
       <w:r>
         <w:rPr>
           <w:rFonts w:ascii="Arial" w:hAnsi="Arial" w:cs="Arial"/>
@@ -4953,7 +4466,6 @@
         </w:rPr>
         <w:t>jvm</w:t>
       </w:r>
-      <w:proofErr w:type="spellEnd"/>
       <w:r>
         <w:rPr>
           <w:rFonts w:ascii="Arial" w:hAnsi="Arial" w:cs="Arial"/>
@@ -5148,7 +4660,6 @@
         </w:rPr>
         <w:t xml:space="preserve"> </w:t>
       </w:r>
-      <w:proofErr w:type="spellStart"/>
       <w:r>
         <w:rPr>
           <w:rFonts w:ascii="Arial" w:hAnsi="Arial" w:cs="Arial"/>
@@ -5159,7 +4670,6 @@
         </w:rPr>
         <w:t>vm</w:t>
       </w:r>
-      <w:proofErr w:type="spellEnd"/>
     </w:p>
     <w:p>
       <w:pPr>
@@ -5187,7 +4697,6 @@
         </w:rPr>
         <w:t xml:space="preserve">Когда </w:t>
       </w:r>
-      <w:proofErr w:type="spellStart"/>
       <w:r>
         <w:rPr>
           <w:rFonts w:ascii="Arial" w:hAnsi="Arial" w:cs="Arial"/>
@@ -5200,7 +4709,6 @@
         </w:rPr>
         <w:t>jvm</w:t>
       </w:r>
-      <w:proofErr w:type="spellEnd"/>
       <w:r>
         <w:rPr>
           <w:rFonts w:ascii="Arial" w:hAnsi="Arial" w:cs="Arial"/>
@@ -5239,7 +4747,6 @@
           <w:lang w:val="ru-RU"/>
         </w:rPr>
       </w:pPr>
-      <w:proofErr w:type="spellStart"/>
       <w:r>
         <w:rPr>
           <w:rFonts w:ascii="Arial" w:hAnsi="Arial" w:cs="Arial"/>
@@ -5250,7 +4757,6 @@
         </w:rPr>
         <w:t>Jvm</w:t>
       </w:r>
-      <w:proofErr w:type="spellEnd"/>
       <w:r>
         <w:rPr>
           <w:rFonts w:ascii="Arial" w:hAnsi="Arial" w:cs="Arial"/>
@@ -5300,7 +4806,6 @@
         </w:rPr>
         <w:t xml:space="preserve">Как пощупать </w:t>
       </w:r>
-      <w:proofErr w:type="spellStart"/>
       <w:r>
         <w:rPr>
           <w:rFonts w:ascii="Arial" w:hAnsi="Arial" w:cs="Arial"/>
@@ -5313,7 +4818,6 @@
         </w:rPr>
         <w:t>jvm</w:t>
       </w:r>
-      <w:proofErr w:type="spellEnd"/>
       <w:r>
         <w:rPr>
           <w:rFonts w:ascii="Arial" w:hAnsi="Arial" w:cs="Arial"/>
@@ -5338,7 +4842,6 @@
           <w:shd w:val="clear" w:color="auto" w:fill="FFFFFF"/>
         </w:rPr>
       </w:pPr>
-      <w:proofErr w:type="spellStart"/>
       <w:r>
         <w:rPr>
           <w:rFonts w:ascii="Arial" w:hAnsi="Arial" w:cs="Arial"/>
@@ -5349,7 +4852,6 @@
         </w:rPr>
         <w:t>Jvm</w:t>
       </w:r>
-      <w:proofErr w:type="spellEnd"/>
       <w:r>
         <w:rPr>
           <w:rFonts w:ascii="Arial" w:hAnsi="Arial" w:cs="Arial"/>
@@ -5458,7 +4960,6 @@
         </w:rPr>
         <w:t xml:space="preserve">Находится в </w:t>
       </w:r>
-      <w:proofErr w:type="spellStart"/>
       <w:r>
         <w:rPr>
           <w:rFonts w:ascii="Arial" w:hAnsi="Arial" w:cs="Arial"/>
@@ -5469,7 +4970,6 @@
         </w:rPr>
         <w:t>jre</w:t>
       </w:r>
-      <w:proofErr w:type="spellEnd"/>
       <w:r>
         <w:rPr>
           <w:rFonts w:ascii="Arial" w:hAnsi="Arial" w:cs="Arial"/>
@@ -5502,7 +5002,6 @@
         </w:rPr>
         <w:t xml:space="preserve"> -&gt; </w:t>
       </w:r>
-      <w:proofErr w:type="gramStart"/>
       <w:r>
         <w:rPr>
           <w:rFonts w:ascii="Arial" w:hAnsi="Arial" w:cs="Arial"/>
@@ -5543,19 +5042,7 @@
           <w:shd w:val="clear" w:color="auto" w:fill="FFFFFF"/>
           <w:lang w:val="ru-RU"/>
         </w:rPr>
-        <w:t xml:space="preserve"> .</w:t>
-      </w:r>
-      <w:proofErr w:type="gramEnd"/>
-      <w:r>
-        <w:rPr>
-          <w:rFonts w:ascii="Arial" w:hAnsi="Arial" w:cs="Arial"/>
-          <w:color w:val="000000" w:themeColor="text1"/>
-          <w:sz w:val="20"/>
-          <w:szCs w:val="20"/>
-          <w:shd w:val="clear" w:color="auto" w:fill="FFFFFF"/>
-          <w:lang w:val="ru-RU"/>
-        </w:rPr>
-        <w:t xml:space="preserve"> </w:t>
+        <w:t xml:space="preserve"> . </w:t>
       </w:r>
       <w:r>
         <w:rPr>
@@ -5576,20 +5063,8 @@
           <w:szCs w:val="20"/>
           <w:shd w:val="clear" w:color="auto" w:fill="FFFFFF"/>
         </w:rPr>
-        <w:t xml:space="preserve">visual </w:t>
-      </w:r>
-      <w:proofErr w:type="spellStart"/>
-      <w:r>
-        <w:rPr>
-          <w:rFonts w:ascii="Arial" w:hAnsi="Arial" w:cs="Arial"/>
-          <w:color w:val="000000" w:themeColor="text1"/>
-          <w:sz w:val="20"/>
-          <w:szCs w:val="20"/>
-          <w:shd w:val="clear" w:color="auto" w:fill="FFFFFF"/>
-        </w:rPr>
-        <w:t>vm</w:t>
-      </w:r>
-      <w:proofErr w:type="spellEnd"/>
+        <w:t>visual vm</w:t>
+      </w:r>
     </w:p>
     <w:p>
       <w:pPr>
@@ -5834,7 +5309,6 @@
         <w:lastRenderedPageBreak/>
         <w:t xml:space="preserve">Параметры </w:t>
       </w:r>
-      <w:proofErr w:type="spellStart"/>
       <w:r>
         <w:rPr>
           <w:rFonts w:ascii="Arial" w:hAnsi="Arial" w:cs="Arial"/>
@@ -5847,7 +5321,6 @@
         </w:rPr>
         <w:t>javac</w:t>
       </w:r>
-      <w:proofErr w:type="spellEnd"/>
     </w:p>
     <w:p>
       <w:pPr>
@@ -6144,31 +5617,7 @@
           <w:shd w:val="clear" w:color="auto" w:fill="FFFFFF"/>
           <w:lang w:val="ru-RU"/>
         </w:rPr>
-        <w:t xml:space="preserve">Для обеспечения кроссплатформенности сначала идёт компиляция программы в язык низкого уровня – </w:t>
-      </w:r>
-      <w:proofErr w:type="spellStart"/>
-      <w:r>
-        <w:rPr>
-          <w:rFonts w:ascii="Arial" w:hAnsi="Arial" w:cs="Arial"/>
-          <w:color w:val="000000" w:themeColor="text1"/>
-          <w:sz w:val="20"/>
-          <w:szCs w:val="20"/>
-          <w:shd w:val="clear" w:color="auto" w:fill="FFFFFF"/>
-          <w:lang w:val="ru-RU"/>
-        </w:rPr>
-        <w:t>байткод</w:t>
-      </w:r>
-      <w:proofErr w:type="spellEnd"/>
-      <w:r>
-        <w:rPr>
-          <w:rFonts w:ascii="Arial" w:hAnsi="Arial" w:cs="Arial"/>
-          <w:color w:val="000000" w:themeColor="text1"/>
-          <w:sz w:val="20"/>
-          <w:szCs w:val="20"/>
-          <w:shd w:val="clear" w:color="auto" w:fill="FFFFFF"/>
-          <w:lang w:val="ru-RU"/>
-        </w:rPr>
-        <w:t>.</w:t>
+        <w:t>Для обеспечения кроссплатформенности сначала идёт компиляция программы в язык низкого уровня – байткод.</w:t>
       </w:r>
     </w:p>
     <w:p>
@@ -6424,29 +5873,7 @@
                 <w:szCs w:val="20"/>
                 <w:shd w:val="clear" w:color="auto" w:fill="FFFFFF"/>
               </w:rPr>
-              <w:t xml:space="preserve"> If install </w:t>
-            </w:r>
-            <w:proofErr w:type="spellStart"/>
-            <w:r>
-              <w:rPr>
-                <w:rFonts w:ascii="Arial" w:hAnsi="Arial" w:cs="Arial"/>
-                <w:color w:val="000000"/>
-                <w:sz w:val="20"/>
-                <w:szCs w:val="20"/>
-                <w:shd w:val="clear" w:color="auto" w:fill="FFFFFF"/>
-              </w:rPr>
-              <w:t>jdk</w:t>
-            </w:r>
-            <w:proofErr w:type="spellEnd"/>
-            <w:r>
-              <w:rPr>
-                <w:rFonts w:ascii="Arial" w:hAnsi="Arial" w:cs="Arial"/>
-                <w:color w:val="000000"/>
-                <w:sz w:val="20"/>
-                <w:szCs w:val="20"/>
-                <w:shd w:val="clear" w:color="auto" w:fill="FFFFFF"/>
-              </w:rPr>
-              <w:t xml:space="preserve">  you’ll be setting this variable</w:t>
+              <w:t xml:space="preserve"> If install jdk  you’ll be setting this variable</w:t>
             </w:r>
           </w:p>
         </w:tc>
@@ -6529,29 +5956,7 @@
                 <w:szCs w:val="20"/>
                 <w:shd w:val="clear" w:color="auto" w:fill="FFFFFF"/>
               </w:rPr>
-              <w:t xml:space="preserve"> If install </w:t>
-            </w:r>
-            <w:proofErr w:type="spellStart"/>
-            <w:r>
-              <w:rPr>
-                <w:rFonts w:ascii="Arial" w:hAnsi="Arial" w:cs="Arial"/>
-                <w:color w:val="000000"/>
-                <w:sz w:val="20"/>
-                <w:szCs w:val="20"/>
-                <w:shd w:val="clear" w:color="auto" w:fill="FFFFFF"/>
-              </w:rPr>
-              <w:t>jre</w:t>
-            </w:r>
-            <w:proofErr w:type="spellEnd"/>
-            <w:r>
-              <w:rPr>
-                <w:rFonts w:ascii="Arial" w:hAnsi="Arial" w:cs="Arial"/>
-                <w:color w:val="000000"/>
-                <w:sz w:val="20"/>
-                <w:szCs w:val="20"/>
-                <w:shd w:val="clear" w:color="auto" w:fill="FFFFFF"/>
-              </w:rPr>
-              <w:t xml:space="preserve">  you’ll be setting this variable</w:t>
+              <w:t xml:space="preserve"> If install jre  you’ll be setting this variable</w:t>
             </w:r>
           </w:p>
         </w:tc>
@@ -6616,7 +6021,6 @@
         </w:rPr>
         <w:t xml:space="preserve">Чтобы установить значение переменной, например </w:t>
       </w:r>
-      <w:proofErr w:type="gramStart"/>
       <w:r>
         <w:rPr>
           <w:rFonts w:ascii="Arial" w:hAnsi="Arial" w:cs="Arial"/>
@@ -6647,19 +6051,7 @@
           <w:shd w:val="clear" w:color="auto" w:fill="FFFFFF"/>
           <w:lang w:val="ru-RU"/>
         </w:rPr>
-        <w:t>:</w:t>
-      </w:r>
-      <w:proofErr w:type="gramEnd"/>
-      <w:r>
-        <w:rPr>
-          <w:rFonts w:ascii="Arial" w:hAnsi="Arial" w:cs="Arial"/>
-          <w:color w:val="000000"/>
-          <w:sz w:val="20"/>
-          <w:szCs w:val="20"/>
-          <w:shd w:val="clear" w:color="auto" w:fill="FFFFFF"/>
-          <w:lang w:val="ru-RU"/>
-        </w:rPr>
-        <w:t xml:space="preserve"> </w:t>
+        <w:t xml:space="preserve">: </w:t>
       </w:r>
       <w:r>
         <w:rPr>
@@ -6723,7 +6115,6 @@
           <w:lang w:val="ru-RU"/>
         </w:rPr>
       </w:pPr>
-      <w:proofErr w:type="spellStart"/>
       <w:r>
         <w:rPr>
           <w:rFonts w:ascii="Arial" w:hAnsi="Arial" w:cs="Arial"/>
@@ -6737,7 +6128,6 @@
         <w:lastRenderedPageBreak/>
         <w:t>Байткод</w:t>
       </w:r>
-      <w:proofErr w:type="spellEnd"/>
     </w:p>
     <w:p>
       <w:pPr>
@@ -6772,7 +6162,6 @@
         </w:rPr>
         <w:t xml:space="preserve"> </w:t>
       </w:r>
-      <w:proofErr w:type="spellStart"/>
       <w:r>
         <w:rPr>
           <w:rFonts w:ascii="Arial" w:hAnsi="Arial" w:cs="Arial"/>
@@ -6793,19 +6182,7 @@
           <w:shd w:val="clear" w:color="auto" w:fill="FFFFFF"/>
           <w:lang w:val="ru-RU"/>
         </w:rPr>
-        <w:t>код</w:t>
-      </w:r>
-      <w:proofErr w:type="spellEnd"/>
-      <w:r>
-        <w:rPr>
-          <w:rFonts w:ascii="Arial" w:hAnsi="Arial" w:cs="Arial"/>
-          <w:color w:val="000000"/>
-          <w:sz w:val="20"/>
-          <w:szCs w:val="20"/>
-          <w:shd w:val="clear" w:color="auto" w:fill="FFFFFF"/>
-          <w:lang w:val="ru-RU"/>
-        </w:rPr>
-        <w:t xml:space="preserve"> – это машинно-независимый код, который генерирует </w:t>
+        <w:t xml:space="preserve">код – это машинно-независимый код, который генерирует </w:t>
       </w:r>
       <w:r>
         <w:rPr>
@@ -6870,199 +6247,7 @@
           <w:shd w:val="clear" w:color="auto" w:fill="FFFFFF"/>
           <w:lang w:val="ru-RU"/>
         </w:rPr>
-        <w:t xml:space="preserve">Каждому классу в </w:t>
-      </w:r>
-      <w:proofErr w:type="spellStart"/>
-      <w:r>
-        <w:rPr>
-          <w:rFonts w:ascii="Arial" w:hAnsi="Arial" w:cs="Arial"/>
-          <w:color w:val="000000"/>
-          <w:sz w:val="20"/>
-          <w:szCs w:val="20"/>
-          <w:shd w:val="clear" w:color="auto" w:fill="FFFFFF"/>
-          <w:lang w:val="ru-RU"/>
-        </w:rPr>
-        <w:t>java</w:t>
-      </w:r>
-      <w:proofErr w:type="spellEnd"/>
-      <w:r>
-        <w:rPr>
-          <w:rFonts w:ascii="Arial" w:hAnsi="Arial" w:cs="Arial"/>
-          <w:color w:val="000000"/>
-          <w:sz w:val="20"/>
-          <w:szCs w:val="20"/>
-          <w:shd w:val="clear" w:color="auto" w:fill="FFFFFF"/>
-          <w:lang w:val="ru-RU"/>
-        </w:rPr>
-        <w:t xml:space="preserve"> соответствует один откомпилированный файл. Это справедливо даже для подклассов или анонимным классов. Такой файл содержит информацию об имени класса, его родителе, </w:t>
-      </w:r>
-      <w:proofErr w:type="gramStart"/>
-      <w:r>
-        <w:rPr>
-          <w:rFonts w:ascii="Arial" w:hAnsi="Arial" w:cs="Arial"/>
-          <w:color w:val="000000"/>
-          <w:sz w:val="20"/>
-          <w:szCs w:val="20"/>
-          <w:shd w:val="clear" w:color="auto" w:fill="FFFFFF"/>
-          <w:lang w:val="ru-RU"/>
-        </w:rPr>
-        <w:t>список интерфейсов</w:t>
-      </w:r>
-      <w:proofErr w:type="gramEnd"/>
-      <w:r>
-        <w:rPr>
-          <w:rFonts w:ascii="Arial" w:hAnsi="Arial" w:cs="Arial"/>
-          <w:color w:val="000000"/>
-          <w:sz w:val="20"/>
-          <w:szCs w:val="20"/>
-          <w:shd w:val="clear" w:color="auto" w:fill="FFFFFF"/>
-          <w:lang w:val="ru-RU"/>
-        </w:rPr>
-        <w:t xml:space="preserve"> которые он реализует, перечисление его полей и методов. Важно отметить, что после компиляции информации, которая содержит директива </w:t>
-      </w:r>
-      <w:proofErr w:type="spellStart"/>
-      <w:r>
-        <w:rPr>
-          <w:rFonts w:ascii="Arial" w:hAnsi="Arial" w:cs="Arial"/>
-          <w:color w:val="000000"/>
-          <w:sz w:val="20"/>
-          <w:szCs w:val="20"/>
-          <w:shd w:val="clear" w:color="auto" w:fill="FFFFFF"/>
-          <w:lang w:val="ru-RU"/>
-        </w:rPr>
-        <w:t>import</w:t>
-      </w:r>
-      <w:proofErr w:type="spellEnd"/>
-      <w:r>
-        <w:rPr>
-          <w:rFonts w:ascii="Arial" w:hAnsi="Arial" w:cs="Arial"/>
-          <w:color w:val="000000"/>
-          <w:sz w:val="20"/>
-          <w:szCs w:val="20"/>
-          <w:shd w:val="clear" w:color="auto" w:fill="FFFFFF"/>
-          <w:lang w:val="ru-RU"/>
-        </w:rPr>
-        <w:t xml:space="preserve">, теряется и все классы именуются теперь через полный путь. </w:t>
-      </w:r>
-      <w:proofErr w:type="gramStart"/>
-      <w:r>
-        <w:rPr>
-          <w:rFonts w:ascii="Arial" w:hAnsi="Arial" w:cs="Arial"/>
-          <w:color w:val="000000"/>
-          <w:sz w:val="20"/>
-          <w:szCs w:val="20"/>
-          <w:shd w:val="clear" w:color="auto" w:fill="FFFFFF"/>
-          <w:lang w:val="ru-RU"/>
-        </w:rPr>
-        <w:t>Например</w:t>
-      </w:r>
-      <w:proofErr w:type="gramEnd"/>
-      <w:r>
-        <w:rPr>
-          <w:rFonts w:ascii="Arial" w:hAnsi="Arial" w:cs="Arial"/>
-          <w:color w:val="000000"/>
-          <w:sz w:val="20"/>
-          <w:szCs w:val="20"/>
-          <w:shd w:val="clear" w:color="auto" w:fill="FFFFFF"/>
-          <w:lang w:val="ru-RU"/>
-        </w:rPr>
-        <w:t xml:space="preserve"> в место </w:t>
-      </w:r>
-      <w:proofErr w:type="spellStart"/>
-      <w:r>
-        <w:rPr>
-          <w:rFonts w:ascii="Arial" w:hAnsi="Arial" w:cs="Arial"/>
-          <w:color w:val="000000"/>
-          <w:sz w:val="20"/>
-          <w:szCs w:val="20"/>
-          <w:shd w:val="clear" w:color="auto" w:fill="FFFFFF"/>
-          <w:lang w:val="ru-RU"/>
-        </w:rPr>
-        <w:t>String</w:t>
-      </w:r>
-      <w:proofErr w:type="spellEnd"/>
-      <w:r>
-        <w:rPr>
-          <w:rFonts w:ascii="Arial" w:hAnsi="Arial" w:cs="Arial"/>
-          <w:color w:val="000000"/>
-          <w:sz w:val="20"/>
-          <w:szCs w:val="20"/>
-          <w:shd w:val="clear" w:color="auto" w:fill="FFFFFF"/>
-          <w:lang w:val="ru-RU"/>
-        </w:rPr>
-        <w:t xml:space="preserve"> будет записано </w:t>
-      </w:r>
-      <w:proofErr w:type="spellStart"/>
-      <w:r>
-        <w:rPr>
-          <w:rFonts w:ascii="Arial" w:hAnsi="Arial" w:cs="Arial"/>
-          <w:color w:val="000000"/>
-          <w:sz w:val="20"/>
-          <w:szCs w:val="20"/>
-          <w:shd w:val="clear" w:color="auto" w:fill="FFFFFF"/>
-          <w:lang w:val="ru-RU"/>
-        </w:rPr>
-        <w:t>java</w:t>
-      </w:r>
-      <w:proofErr w:type="spellEnd"/>
-      <w:r>
-        <w:rPr>
-          <w:rFonts w:ascii="Arial" w:hAnsi="Arial" w:cs="Arial"/>
-          <w:color w:val="000000"/>
-          <w:sz w:val="20"/>
-          <w:szCs w:val="20"/>
-          <w:shd w:val="clear" w:color="auto" w:fill="FFFFFF"/>
-          <w:lang w:val="ru-RU"/>
-        </w:rPr>
-        <w:t>/</w:t>
-      </w:r>
-      <w:proofErr w:type="spellStart"/>
-      <w:r>
-        <w:rPr>
-          <w:rFonts w:ascii="Arial" w:hAnsi="Arial" w:cs="Arial"/>
-          <w:color w:val="000000"/>
-          <w:sz w:val="20"/>
-          <w:szCs w:val="20"/>
-          <w:shd w:val="clear" w:color="auto" w:fill="FFFFFF"/>
-          <w:lang w:val="ru-RU"/>
-        </w:rPr>
-        <w:t>lang</w:t>
-      </w:r>
-      <w:proofErr w:type="spellEnd"/>
-      <w:r>
-        <w:rPr>
-          <w:rFonts w:ascii="Arial" w:hAnsi="Arial" w:cs="Arial"/>
-          <w:color w:val="000000"/>
-          <w:sz w:val="20"/>
-          <w:szCs w:val="20"/>
-          <w:shd w:val="clear" w:color="auto" w:fill="FFFFFF"/>
-          <w:lang w:val="ru-RU"/>
-        </w:rPr>
-        <w:t>/</w:t>
-      </w:r>
-      <w:proofErr w:type="spellStart"/>
-      <w:r>
-        <w:rPr>
-          <w:rFonts w:ascii="Arial" w:hAnsi="Arial" w:cs="Arial"/>
-          <w:color w:val="000000"/>
-          <w:sz w:val="20"/>
-          <w:szCs w:val="20"/>
-          <w:shd w:val="clear" w:color="auto" w:fill="FFFFFF"/>
-          <w:lang w:val="ru-RU"/>
-        </w:rPr>
-        <w:t>String</w:t>
-      </w:r>
-      <w:proofErr w:type="spellEnd"/>
-      <w:r>
-        <w:rPr>
-          <w:rFonts w:ascii="Arial" w:hAnsi="Arial" w:cs="Arial"/>
-          <w:color w:val="000000"/>
-          <w:sz w:val="20"/>
-          <w:szCs w:val="20"/>
-          <w:shd w:val="clear" w:color="auto" w:fill="FFFFFF"/>
-          <w:lang w:val="ru-RU"/>
-        </w:rPr>
-        <w:t>.</w:t>
+        <w:t>Каждому классу в java соответствует один откомпилированный файл. Это справедливо даже для подклассов или анонимным классов. Такой файл содержит информацию об имени класса, его родителе, список интерфейсов которые он реализует, перечисление его полей и методов. Важно отметить, что после компиляции информации, которая содержит директива import, теряется и все классы именуются теперь через полный путь. Например в место String будет записано java/lang/String.</w:t>
       </w:r>
     </w:p>
     <w:p>
@@ -7107,79 +6292,7 @@
           <w:shd w:val="clear" w:color="auto" w:fill="FFFFFF"/>
           <w:lang w:val="ru-RU"/>
         </w:rPr>
-        <w:t xml:space="preserve">код </w:t>
-      </w:r>
-      <w:proofErr w:type="spellStart"/>
-      <w:r>
-        <w:rPr>
-          <w:rFonts w:ascii="Arial" w:hAnsi="Arial" w:cs="Arial"/>
-          <w:color w:val="000000"/>
-          <w:sz w:val="20"/>
-          <w:szCs w:val="20"/>
-          <w:shd w:val="clear" w:color="auto" w:fill="FFFFFF"/>
-          <w:lang w:val="ru-RU"/>
-        </w:rPr>
-        <w:t>стеко</w:t>
-      </w:r>
-      <w:proofErr w:type="spellEnd"/>
-      <w:r>
-        <w:rPr>
-          <w:rFonts w:ascii="Arial" w:hAnsi="Arial" w:cs="Arial"/>
-          <w:color w:val="000000"/>
-          <w:sz w:val="20"/>
-          <w:szCs w:val="20"/>
-          <w:shd w:val="clear" w:color="auto" w:fill="FFFFFF"/>
-          <w:lang w:val="ru-RU"/>
-        </w:rPr>
-        <w:t xml:space="preserve">-ориентированный язык, похожий по своей структуре на ассемблер. Что бы произвести операции с данными их сначала нужно положить на стек. Мы хотим взять поле у объекта. Что бы это сделать нужно его положить в стек. В байт-коде нет имен переменных, у них есть номера. Нулевой номер у ссылки на текущий объект или </w:t>
-      </w:r>
-      <w:proofErr w:type="gramStart"/>
-      <w:r>
-        <w:rPr>
-          <w:rFonts w:ascii="Arial" w:hAnsi="Arial" w:cs="Arial"/>
-          <w:color w:val="000000"/>
-          <w:sz w:val="20"/>
-          <w:szCs w:val="20"/>
-          <w:shd w:val="clear" w:color="auto" w:fill="FFFFFF"/>
-          <w:lang w:val="ru-RU"/>
-        </w:rPr>
-        <w:t>у переменой</w:t>
-      </w:r>
-      <w:proofErr w:type="gramEnd"/>
-      <w:r>
-        <w:rPr>
-          <w:rFonts w:ascii="Arial" w:hAnsi="Arial" w:cs="Arial"/>
-          <w:color w:val="000000"/>
-          <w:sz w:val="20"/>
-          <w:szCs w:val="20"/>
-          <w:shd w:val="clear" w:color="auto" w:fill="FFFFFF"/>
-          <w:lang w:val="ru-RU"/>
-        </w:rPr>
-        <w:t xml:space="preserve"> </w:t>
-      </w:r>
-      <w:proofErr w:type="spellStart"/>
-      <w:r>
-        <w:rPr>
-          <w:rFonts w:ascii="Arial" w:hAnsi="Arial" w:cs="Arial"/>
-          <w:color w:val="000000"/>
-          <w:sz w:val="20"/>
-          <w:szCs w:val="20"/>
-          <w:shd w:val="clear" w:color="auto" w:fill="FFFFFF"/>
-          <w:lang w:val="ru-RU"/>
-        </w:rPr>
-        <w:t>this</w:t>
-      </w:r>
-      <w:proofErr w:type="spellEnd"/>
-      <w:r>
-        <w:rPr>
-          <w:rFonts w:ascii="Arial" w:hAnsi="Arial" w:cs="Arial"/>
-          <w:color w:val="000000"/>
-          <w:sz w:val="20"/>
-          <w:szCs w:val="20"/>
-          <w:shd w:val="clear" w:color="auto" w:fill="FFFFFF"/>
-          <w:lang w:val="ru-RU"/>
-        </w:rPr>
-        <w:t>. Потом идут параметры исполняемого метода. Затем остальные переменные.</w:t>
+        <w:t>код стеко-ориентированный язык, похожий по своей структуре на ассемблер. Что бы произвести операции с данными их сначала нужно положить на стек. Мы хотим взять поле у объекта. Что бы это сделать нужно его положить в стек. В байт-коде нет имен переменных, у них есть номера. Нулевой номер у ссылки на текущий объект или у переменой this. Потом идут параметры исполняемого метода. Затем остальные переменные.</w:t>
       </w:r>
     </w:p>
     <w:p>
@@ -7236,7 +6349,6 @@
           <w:lang w:val="ru-RU"/>
         </w:rPr>
       </w:pPr>
-      <w:proofErr w:type="spellStart"/>
       <w:r>
         <w:rPr>
           <w:rFonts w:ascii="Arial" w:hAnsi="Arial" w:cs="Arial"/>
@@ -7247,7 +6359,6 @@
         </w:rPr>
         <w:t>Enum</w:t>
       </w:r>
-      <w:proofErr w:type="spellEnd"/>
       <w:r>
         <w:rPr>
           <w:rFonts w:ascii="Arial" w:hAnsi="Arial" w:cs="Arial"/>
@@ -8638,23 +7749,7 @@
                   <w:rFonts w:ascii="Arial" w:eastAsia="Times New Roman" w:hAnsi="Arial" w:cs="Arial"/>
                   <w:color w:val="663366"/>
                 </w:rPr>
-                <w:t xml:space="preserve">The </w:t>
-              </w:r>
-              <w:proofErr w:type="spellStart"/>
-              <w:r>
-                <w:rPr>
-                  <w:rFonts w:ascii="Arial" w:eastAsia="Times New Roman" w:hAnsi="Arial" w:cs="Arial"/>
-                  <w:color w:val="663366"/>
-                </w:rPr>
-                <w:t>JavaTM</w:t>
-              </w:r>
-              <w:proofErr w:type="spellEnd"/>
-              <w:r>
-                <w:rPr>
-                  <w:rFonts w:ascii="Arial" w:eastAsia="Times New Roman" w:hAnsi="Arial" w:cs="Arial"/>
-                  <w:color w:val="663366"/>
-                </w:rPr>
-                <w:t xml:space="preserve"> Virtual Machine Specification 2nd edition</w:t>
+                <w:t>The JavaTM Virtual Machine Specification 2nd edition</w:t>
               </w:r>
             </w:hyperlink>
           </w:p>
@@ -9094,7 +8189,6 @@
                 <w:color w:val="000000"/>
               </w:rPr>
             </w:pPr>
-            <w:proofErr w:type="spellStart"/>
             <w:r>
               <w:rPr>
                 <w:rFonts w:ascii="Arial" w:eastAsia="Times New Roman" w:hAnsi="Arial" w:cs="Arial"/>
@@ -9104,7 +8198,6 @@
               </w:rPr>
               <w:t>cpsize</w:t>
             </w:r>
-            <w:proofErr w:type="spellEnd"/>
             <w:r>
               <w:rPr>
                 <w:rFonts w:ascii="Arial" w:eastAsia="Times New Roman" w:hAnsi="Arial" w:cs="Arial"/>
@@ -10759,7 +9852,6 @@
                 <w:color w:val="000000"/>
               </w:rPr>
             </w:pPr>
-            <w:proofErr w:type="spellStart"/>
             <w:r>
               <w:rPr>
                 <w:rFonts w:ascii="Arial" w:eastAsia="Times New Roman" w:hAnsi="Arial" w:cs="Arial"/>
@@ -10769,7 +9861,6 @@
               </w:rPr>
               <w:t>isize</w:t>
             </w:r>
-            <w:proofErr w:type="spellEnd"/>
             <w:r>
               <w:rPr>
                 <w:rFonts w:ascii="Arial" w:eastAsia="Times New Roman" w:hAnsi="Arial" w:cs="Arial"/>
@@ -11583,7 +10674,6 @@
                 <w:color w:val="000000"/>
               </w:rPr>
             </w:pPr>
-            <w:proofErr w:type="spellStart"/>
             <w:r>
               <w:rPr>
                 <w:rFonts w:ascii="Arial" w:eastAsia="Times New Roman" w:hAnsi="Arial" w:cs="Arial"/>
@@ -11593,7 +10683,6 @@
               </w:rPr>
               <w:t>fsize</w:t>
             </w:r>
-            <w:proofErr w:type="spellEnd"/>
             <w:r>
               <w:rPr>
                 <w:rFonts w:ascii="Arial" w:eastAsia="Times New Roman" w:hAnsi="Arial" w:cs="Arial"/>
@@ -12456,7 +11545,6 @@
                 <w:color w:val="000000"/>
               </w:rPr>
             </w:pPr>
-            <w:proofErr w:type="spellStart"/>
             <w:r>
               <w:rPr>
                 <w:rFonts w:ascii="Arial" w:eastAsia="Times New Roman" w:hAnsi="Arial" w:cs="Arial"/>
@@ -12466,7 +11554,6 @@
               </w:rPr>
               <w:t>msize</w:t>
             </w:r>
-            <w:proofErr w:type="spellEnd"/>
             <w:r>
               <w:rPr>
                 <w:rFonts w:ascii="Arial" w:eastAsia="Times New Roman" w:hAnsi="Arial" w:cs="Arial"/>
@@ -13480,7 +12567,6 @@
                 <w:szCs w:val="21"/>
               </w:rPr>
             </w:pPr>
-            <w:proofErr w:type="spellStart"/>
             <w:r>
               <w:rPr>
                 <w:rFonts w:ascii="Arial" w:eastAsia="Times New Roman" w:hAnsi="Arial" w:cs="Arial"/>
@@ -13492,7 +12578,6 @@
               </w:rPr>
               <w:t>asize</w:t>
             </w:r>
-            <w:proofErr w:type="spellEnd"/>
             <w:r>
               <w:rPr>
                 <w:rFonts w:ascii="Arial" w:eastAsia="Times New Roman" w:hAnsi="Arial" w:cs="Arial"/>
@@ -13734,31 +12819,7 @@
           <w:shd w:val="clear" w:color="auto" w:fill="FFFFFF"/>
           <w:lang w:val="ru-RU"/>
         </w:rPr>
-        <w:t xml:space="preserve">Трансляция (лат. </w:t>
-      </w:r>
-      <w:proofErr w:type="spellStart"/>
-      <w:r>
-        <w:rPr>
-          <w:rFonts w:ascii="Arial" w:hAnsi="Arial" w:cs="Arial"/>
-          <w:color w:val="000000" w:themeColor="text1"/>
-          <w:sz w:val="20"/>
-          <w:szCs w:val="20"/>
-          <w:shd w:val="clear" w:color="auto" w:fill="FFFFFF"/>
-          <w:lang w:val="ru-RU"/>
-        </w:rPr>
-        <w:t>translatio</w:t>
-      </w:r>
-      <w:proofErr w:type="spellEnd"/>
-      <w:r>
-        <w:rPr>
-          <w:rFonts w:ascii="Arial" w:hAnsi="Arial" w:cs="Arial"/>
-          <w:color w:val="000000" w:themeColor="text1"/>
-          <w:sz w:val="20"/>
-          <w:szCs w:val="20"/>
-          <w:shd w:val="clear" w:color="auto" w:fill="FFFFFF"/>
-          <w:lang w:val="ru-RU"/>
-        </w:rPr>
-        <w:t xml:space="preserve"> — перевод) - преобразование программы с одного языка программирования на другой, который понятен процессору или программе-интерпретатору.</w:t>
+        <w:t>Трансляция (лат. translatio — перевод) - преобразование программы с одного языка программирования на другой, который понятен процессору или программе-интерпретатору.</w:t>
       </w:r>
     </w:p>
     <w:p>
@@ -13891,19 +12952,7 @@
           <w:shd w:val="clear" w:color="auto" w:fill="FFFFFF"/>
           <w:lang w:val="ru-RU"/>
         </w:rPr>
-        <w:t xml:space="preserve">JIT-компиляция </w:t>
-      </w:r>
-      <w:proofErr w:type="gramStart"/>
-      <w:r>
-        <w:rPr>
-          <w:rFonts w:ascii="Arial" w:hAnsi="Arial" w:cs="Arial"/>
-          <w:color w:val="000000" w:themeColor="text1"/>
-          <w:sz w:val="20"/>
-          <w:szCs w:val="20"/>
-          <w:shd w:val="clear" w:color="auto" w:fill="FFFFFF"/>
-          <w:lang w:val="ru-RU"/>
-        </w:rPr>
-        <w:t>(</w:t>
+        <w:t>JIT-компиляция (</w:t>
       </w:r>
       <w:r>
         <w:rPr>
@@ -13916,113 +12965,16 @@
         </w:rPr>
         <w:t xml:space="preserve"> </w:t>
       </w:r>
-      <w:proofErr w:type="spellStart"/>
-      <w:r>
-        <w:rPr>
-          <w:rFonts w:ascii="Arial" w:hAnsi="Arial" w:cs="Arial"/>
-          <w:color w:val="000000" w:themeColor="text1"/>
-          <w:sz w:val="20"/>
-          <w:szCs w:val="20"/>
-          <w:shd w:val="clear" w:color="auto" w:fill="FFFFFF"/>
-          <w:lang w:val="ru-RU"/>
-        </w:rPr>
-        <w:t>Just</w:t>
-      </w:r>
-      <w:proofErr w:type="gramEnd"/>
-      <w:r>
-        <w:rPr>
-          <w:rFonts w:ascii="Arial" w:hAnsi="Arial" w:cs="Arial"/>
-          <w:color w:val="000000" w:themeColor="text1"/>
-          <w:sz w:val="20"/>
-          <w:szCs w:val="20"/>
-          <w:shd w:val="clear" w:color="auto" w:fill="FFFFFF"/>
-          <w:lang w:val="ru-RU"/>
-        </w:rPr>
-        <w:t>-in-time</w:t>
-      </w:r>
-      <w:proofErr w:type="spellEnd"/>
-      <w:r>
-        <w:rPr>
-          <w:rFonts w:ascii="Arial" w:hAnsi="Arial" w:cs="Arial"/>
-          <w:color w:val="000000" w:themeColor="text1"/>
-          <w:sz w:val="20"/>
-          <w:szCs w:val="20"/>
-          <w:shd w:val="clear" w:color="auto" w:fill="FFFFFF"/>
-          <w:lang w:val="ru-RU"/>
-        </w:rPr>
-        <w:t xml:space="preserve"> </w:t>
-      </w:r>
-      <w:proofErr w:type="spellStart"/>
-      <w:r>
-        <w:rPr>
-          <w:rFonts w:ascii="Arial" w:hAnsi="Arial" w:cs="Arial"/>
-          <w:color w:val="000000" w:themeColor="text1"/>
-          <w:sz w:val="20"/>
-          <w:szCs w:val="20"/>
-          <w:shd w:val="clear" w:color="auto" w:fill="FFFFFF"/>
-          <w:lang w:val="ru-RU"/>
-        </w:rPr>
-        <w:t>compilation</w:t>
-      </w:r>
-      <w:proofErr w:type="spellEnd"/>
-      <w:r>
-        <w:rPr>
-          <w:rFonts w:ascii="Arial" w:hAnsi="Arial" w:cs="Arial"/>
-          <w:color w:val="000000" w:themeColor="text1"/>
-          <w:sz w:val="20"/>
-          <w:szCs w:val="20"/>
-          <w:shd w:val="clear" w:color="auto" w:fill="FFFFFF"/>
-          <w:lang w:val="ru-RU"/>
-        </w:rPr>
-        <w:t xml:space="preserve">, компиляция «на лету»), динамическая компиляция (англ. </w:t>
-      </w:r>
-      <w:proofErr w:type="spellStart"/>
-      <w:r>
-        <w:rPr>
-          <w:rFonts w:ascii="Arial" w:hAnsi="Arial" w:cs="Arial"/>
-          <w:color w:val="000000" w:themeColor="text1"/>
-          <w:sz w:val="20"/>
-          <w:szCs w:val="20"/>
-          <w:shd w:val="clear" w:color="auto" w:fill="FFFFFF"/>
-          <w:lang w:val="ru-RU"/>
-        </w:rPr>
-        <w:t>dynamic</w:t>
-      </w:r>
-      <w:proofErr w:type="spellEnd"/>
-      <w:r>
-        <w:rPr>
-          <w:rFonts w:ascii="Arial" w:hAnsi="Arial" w:cs="Arial"/>
-          <w:color w:val="000000" w:themeColor="text1"/>
-          <w:sz w:val="20"/>
-          <w:szCs w:val="20"/>
-          <w:shd w:val="clear" w:color="auto" w:fill="FFFFFF"/>
-          <w:lang w:val="ru-RU"/>
-        </w:rPr>
-        <w:t xml:space="preserve"> </w:t>
-      </w:r>
-      <w:proofErr w:type="spellStart"/>
-      <w:r>
-        <w:rPr>
-          <w:rFonts w:ascii="Arial" w:hAnsi="Arial" w:cs="Arial"/>
-          <w:color w:val="000000" w:themeColor="text1"/>
-          <w:sz w:val="20"/>
-          <w:szCs w:val="20"/>
-          <w:shd w:val="clear" w:color="auto" w:fill="FFFFFF"/>
-          <w:lang w:val="ru-RU"/>
-        </w:rPr>
-        <w:t>translation</w:t>
-      </w:r>
-      <w:proofErr w:type="spellEnd"/>
-      <w:r>
-        <w:rPr>
-          <w:rFonts w:ascii="Arial" w:hAnsi="Arial" w:cs="Arial"/>
-          <w:color w:val="000000" w:themeColor="text1"/>
-          <w:sz w:val="20"/>
-          <w:szCs w:val="20"/>
-          <w:shd w:val="clear" w:color="auto" w:fill="FFFFFF"/>
-          <w:lang w:val="ru-RU"/>
-        </w:rPr>
-        <w:t>) — технология увеличения производительности программных систем, использующих байт-код, путём компиляции байт-кода в машинный код или в другой формат непосредственно во время работы программы. Таким образом достигается высокая скорость выполнения по сравнению с интерпретируемым байт-кодом (сравнимая с компилируемыми языками) за счёт увеличения потребления памяти (для хранения результатов компиляции) и затрат времени на компиляцию.</w:t>
+      <w:r>
+        <w:rPr>
+          <w:rFonts w:ascii="Arial" w:hAnsi="Arial" w:cs="Arial"/>
+          <w:color w:val="000000" w:themeColor="text1"/>
+          <w:sz w:val="20"/>
+          <w:szCs w:val="20"/>
+          <w:shd w:val="clear" w:color="auto" w:fill="FFFFFF"/>
+          <w:lang w:val="ru-RU"/>
+        </w:rPr>
+        <w:t>Just-in-time compilation, компиляция «на лету»), динамическая компиляция (англ. dynamic translation) — технология увеличения производительности программных систем, использующих байт-код, путём компиляции байт-кода в машинный код или в другой формат непосредственно во время работы программы. Таким образом достигается высокая скорость выполнения по сравнению с интерпретируемым байт-кодом (сравнимая с компилируемыми языками) за счёт увеличения потребления памяти (для хранения результатов компиляции) и затрат времени на компиляцию.</w:t>
       </w:r>
     </w:p>
     <w:p>
@@ -14073,31 +13025,7 @@
           <w:shd w:val="clear" w:color="auto" w:fill="FFFFFF"/>
           <w:lang w:val="ru-RU"/>
         </w:rPr>
-        <w:t>Загрузка .</w:t>
-      </w:r>
-      <w:proofErr w:type="spellStart"/>
-      <w:r>
-        <w:rPr>
-          <w:rFonts w:ascii="Arial" w:hAnsi="Arial" w:cs="Arial"/>
-          <w:color w:val="000000"/>
-          <w:sz w:val="20"/>
-          <w:szCs w:val="20"/>
-          <w:shd w:val="clear" w:color="auto" w:fill="FFFFFF"/>
-          <w:lang w:val="ru-RU"/>
-        </w:rPr>
-        <w:t>class</w:t>
-      </w:r>
-      <w:proofErr w:type="spellEnd"/>
-      <w:r>
-        <w:rPr>
-          <w:rFonts w:ascii="Arial" w:hAnsi="Arial" w:cs="Arial"/>
-          <w:color w:val="000000"/>
-          <w:sz w:val="20"/>
-          <w:szCs w:val="20"/>
-          <w:shd w:val="clear" w:color="auto" w:fill="FFFFFF"/>
-          <w:lang w:val="ru-RU"/>
-        </w:rPr>
-        <w:t xml:space="preserve"> файлов (выполняется с помощью “Загрузчика классов”, загрузчик класса делает проверку защиты, если файлы используются в сети)</w:t>
+        <w:t>Загрузка .class файлов (выполняется с помощью “Загрузчика классов”, загрузчик класса делает проверку защиты, если файлы используются в сети)</w:t>
       </w:r>
     </w:p>
     <w:p>
@@ -14449,7 +13377,6 @@
         </w:rPr>
         <w:t xml:space="preserve">скачиваем </w:t>
       </w:r>
-      <w:proofErr w:type="spellStart"/>
       <w:r>
         <w:rPr>
           <w:rFonts w:ascii="Arial" w:hAnsi="Arial" w:cs="Arial"/>
@@ -14460,7 +13387,6 @@
         </w:rPr>
         <w:t>jdk</w:t>
       </w:r>
-      <w:proofErr w:type="spellEnd"/>
       <w:r>
         <w:rPr>
           <w:rFonts w:ascii="Arial" w:hAnsi="Arial" w:cs="Arial"/>
@@ -14603,7 +13529,6 @@
         </w:rPr>
         <w:t xml:space="preserve">указываем путь к </w:t>
       </w:r>
-      <w:proofErr w:type="spellStart"/>
       <w:r>
         <w:rPr>
           <w:rFonts w:ascii="Arial" w:hAnsi="Arial" w:cs="Arial"/>
@@ -14614,7 +13539,6 @@
         </w:rPr>
         <w:t>jdk</w:t>
       </w:r>
-      <w:proofErr w:type="spellEnd"/>
       <w:r>
         <w:rPr>
           <w:rFonts w:ascii="Arial" w:hAnsi="Arial" w:cs="Arial"/>
@@ -14809,7 +13733,6 @@
         </w:rPr>
         <w:t xml:space="preserve">и </w:t>
       </w:r>
-      <w:proofErr w:type="spellStart"/>
       <w:r>
         <w:rPr>
           <w:rFonts w:ascii="Arial" w:hAnsi="Arial" w:cs="Arial"/>
@@ -14820,7 +13743,6 @@
         </w:rPr>
         <w:t>src</w:t>
       </w:r>
-      <w:proofErr w:type="spellEnd"/>
       <w:r>
         <w:rPr>
           <w:rFonts w:ascii="Arial" w:hAnsi="Arial" w:cs="Arial"/>
@@ -14843,7 +13765,6 @@
         </w:rPr>
         <w:t xml:space="preserve">В </w:t>
       </w:r>
-      <w:proofErr w:type="spellStart"/>
       <w:r>
         <w:rPr>
           <w:rFonts w:ascii="Arial" w:hAnsi="Arial" w:cs="Arial"/>
@@ -14854,7 +13775,6 @@
         </w:rPr>
         <w:t>src</w:t>
       </w:r>
-      <w:proofErr w:type="spellEnd"/>
       <w:r>
         <w:rPr>
           <w:rFonts w:ascii="Arial" w:hAnsi="Arial" w:cs="Arial"/>
@@ -14961,31 +13881,7 @@
           <w:shd w:val="clear" w:color="auto" w:fill="FFFFFF"/>
           <w:lang w:val="ru-RU"/>
         </w:rPr>
-        <w:t xml:space="preserve">их </w:t>
-      </w:r>
-      <w:proofErr w:type="spellStart"/>
-      <w:r>
-        <w:rPr>
-          <w:rFonts w:ascii="Arial" w:hAnsi="Arial" w:cs="Arial"/>
-          <w:color w:val="000000" w:themeColor="text1"/>
-          <w:sz w:val="20"/>
-          <w:szCs w:val="20"/>
-          <w:shd w:val="clear" w:color="auto" w:fill="FFFFFF"/>
-          <w:lang w:val="ru-RU"/>
-        </w:rPr>
-        <w:t>байткод</w:t>
-      </w:r>
-      <w:proofErr w:type="spellEnd"/>
-      <w:r>
-        <w:rPr>
-          <w:rFonts w:ascii="Arial" w:hAnsi="Arial" w:cs="Arial"/>
-          <w:color w:val="000000" w:themeColor="text1"/>
-          <w:sz w:val="20"/>
-          <w:szCs w:val="20"/>
-          <w:shd w:val="clear" w:color="auto" w:fill="FFFFFF"/>
-          <w:lang w:val="ru-RU"/>
-        </w:rPr>
-        <w:t xml:space="preserve"> с расширением </w:t>
+        <w:t xml:space="preserve">их байткод с расширением </w:t>
       </w:r>
       <w:r>
         <w:rPr>
@@ -15083,27 +13979,15 @@
         </w:rPr>
         <w:t xml:space="preserve"> в папку </w:t>
       </w:r>
-      <w:proofErr w:type="spellStart"/>
-      <w:r>
-        <w:rPr>
-          <w:rFonts w:ascii="Arial" w:hAnsi="Arial" w:cs="Arial"/>
-          <w:color w:val="000000" w:themeColor="text1"/>
-          <w:sz w:val="20"/>
-          <w:szCs w:val="20"/>
-          <w:shd w:val="clear" w:color="auto" w:fill="FFFFFF"/>
-        </w:rPr>
-        <w:t>src</w:t>
-      </w:r>
-      <w:proofErr w:type="spellEnd"/>
-      <w:r>
-        <w:rPr>
-          <w:rFonts w:ascii="Arial" w:hAnsi="Arial" w:cs="Arial"/>
-          <w:color w:val="000000" w:themeColor="text1"/>
-          <w:sz w:val="20"/>
-          <w:szCs w:val="20"/>
-          <w:shd w:val="clear" w:color="auto" w:fill="FFFFFF"/>
-        </w:rPr>
-        <w:t>.</w:t>
+      <w:r>
+        <w:rPr>
+          <w:rFonts w:ascii="Arial" w:hAnsi="Arial" w:cs="Arial"/>
+          <w:color w:val="000000" w:themeColor="text1"/>
+          <w:sz w:val="20"/>
+          <w:szCs w:val="20"/>
+          <w:shd w:val="clear" w:color="auto" w:fill="FFFFFF"/>
+        </w:rPr>
+        <w:t>src.</w:t>
       </w:r>
     </w:p>
     <w:p>
@@ -15204,7 +14088,6 @@
         </w:rPr>
         <w:t xml:space="preserve">Через командную строку заходим в корневую папку (на папку выше чем </w:t>
       </w:r>
-      <w:proofErr w:type="spellStart"/>
       <w:r>
         <w:rPr>
           <w:rFonts w:ascii="Arial" w:hAnsi="Arial" w:cs="Arial"/>
@@ -15215,7 +14098,6 @@
         </w:rPr>
         <w:t>src</w:t>
       </w:r>
-      <w:proofErr w:type="spellEnd"/>
       <w:r>
         <w:rPr>
           <w:rFonts w:ascii="Arial" w:hAnsi="Arial" w:cs="Arial"/>
@@ -15259,7 +14141,6 @@
         </w:rPr>
         <w:t xml:space="preserve">Компилируем наш файл в папку </w:t>
       </w:r>
-      <w:proofErr w:type="gramStart"/>
       <w:r>
         <w:rPr>
           <w:rFonts w:ascii="Arial" w:hAnsi="Arial" w:cs="Arial"/>
@@ -15290,21 +14171,8 @@
           <w:shd w:val="clear" w:color="auto" w:fill="FFFFFF"/>
           <w:lang w:val="ru-RU"/>
         </w:rPr>
-        <w:t xml:space="preserve">  </w:t>
-      </w:r>
-      <w:proofErr w:type="gramEnd"/>
-      <w:r>
-        <w:rPr>
-          <w:rFonts w:ascii="Arial" w:hAnsi="Arial" w:cs="Arial"/>
-          <w:color w:val="000000" w:themeColor="text1"/>
-          <w:sz w:val="20"/>
-          <w:szCs w:val="20"/>
-          <w:shd w:val="clear" w:color="auto" w:fill="FFFFFF"/>
-          <w:lang w:val="ru-RU"/>
-        </w:rPr>
-        <w:t xml:space="preserve">             </w:t>
-      </w:r>
-      <w:proofErr w:type="spellStart"/>
+        <w:t xml:space="preserve">               </w:t>
+      </w:r>
       <w:r>
         <w:rPr>
           <w:rFonts w:ascii="Arial" w:hAnsi="Arial" w:cs="Arial"/>
@@ -15315,9 +14183,8 @@
           <w:shd w:val="clear" w:color="auto" w:fill="FFFFFF"/>
           <w:lang w:val="ru-RU"/>
         </w:rPr>
-        <w:t>javac</w:t>
-      </w:r>
-      <w:proofErr w:type="spellEnd"/>
+        <w:t xml:space="preserve">javac –d </w:t>
+      </w:r>
       <w:r>
         <w:rPr>
           <w:rFonts w:ascii="Arial" w:hAnsi="Arial" w:cs="Arial"/>
@@ -15326,9 +14193,8 @@
           <w:sz w:val="20"/>
           <w:szCs w:val="20"/>
           <w:shd w:val="clear" w:color="auto" w:fill="FFFFFF"/>
-          <w:lang w:val="ru-RU"/>
-        </w:rPr>
-        <w:t xml:space="preserve"> –d </w:t>
+        </w:rPr>
+        <w:t>bin</w:t>
       </w:r>
       <w:r>
         <w:rPr>
@@ -15338,8 +14204,9 @@
           <w:sz w:val="20"/>
           <w:szCs w:val="20"/>
           <w:shd w:val="clear" w:color="auto" w:fill="FFFFFF"/>
-        </w:rPr>
-        <w:t>bin</w:t>
+          <w:lang w:val="ru-RU"/>
+        </w:rPr>
+        <w:t xml:space="preserve"> </w:t>
       </w:r>
       <w:r>
         <w:rPr>
@@ -15349,23 +14216,9 @@
           <w:sz w:val="20"/>
           <w:szCs w:val="20"/>
           <w:shd w:val="clear" w:color="auto" w:fill="FFFFFF"/>
-          <w:lang w:val="ru-RU"/>
-        </w:rPr>
-        <w:t xml:space="preserve"> </w:t>
-      </w:r>
-      <w:proofErr w:type="spellStart"/>
-      <w:r>
-        <w:rPr>
-          <w:rFonts w:ascii="Arial" w:hAnsi="Arial" w:cs="Arial"/>
-          <w:b/>
-          <w:color w:val="000000" w:themeColor="text1"/>
-          <w:sz w:val="20"/>
-          <w:szCs w:val="20"/>
-          <w:shd w:val="clear" w:color="auto" w:fill="FFFFFF"/>
         </w:rPr>
         <w:t>src</w:t>
       </w:r>
-      <w:proofErr w:type="spellEnd"/>
       <w:r>
         <w:rPr>
           <w:rFonts w:ascii="Arial" w:hAnsi="Arial" w:cs="Arial"/>
@@ -15474,7 +14327,6 @@
         </w:rPr>
         <w:t xml:space="preserve"> -</w:t>
       </w:r>
-      <w:proofErr w:type="spellStart"/>
       <w:r>
         <w:rPr>
           <w:rFonts w:ascii="Arial" w:hAnsi="Arial" w:cs="Arial"/>
@@ -15486,7 +14338,6 @@
         </w:rPr>
         <w:t>classpath</w:t>
       </w:r>
-      <w:proofErr w:type="spellEnd"/>
       <w:r>
         <w:rPr>
           <w:rFonts w:ascii="Arial" w:hAnsi="Arial" w:cs="Arial"/>
@@ -15594,7 +14445,6 @@
         </w:rPr>
         <w:t xml:space="preserve">можно с помощью команды: </w:t>
       </w:r>
-      <w:proofErr w:type="spellStart"/>
       <w:r>
         <w:rPr>
           <w:rFonts w:ascii="Arial" w:hAnsi="Arial" w:cs="Arial"/>
@@ -15606,7 +14456,6 @@
         </w:rPr>
         <w:t>javap</w:t>
       </w:r>
-      <w:proofErr w:type="spellEnd"/>
       <w:r>
         <w:rPr>
           <w:rFonts w:ascii="Arial" w:hAnsi="Arial" w:cs="Arial"/>
@@ -15942,31 +14791,7 @@
           <w:shd w:val="clear" w:color="auto" w:fill="FFFFFF"/>
           <w:lang w:val="ru-RU"/>
         </w:rPr>
-        <w:t xml:space="preserve">ля русских </w:t>
-      </w:r>
-      <w:proofErr w:type="spellStart"/>
-      <w:r>
-        <w:rPr>
-          <w:rFonts w:ascii="Arial" w:hAnsi="Arial" w:cs="Arial"/>
-          <w:color w:val="000000" w:themeColor="text1"/>
-          <w:sz w:val="20"/>
-          <w:szCs w:val="20"/>
-          <w:shd w:val="clear" w:color="auto" w:fill="FFFFFF"/>
-          <w:lang w:val="ru-RU"/>
-        </w:rPr>
-        <w:t>виндов</w:t>
-      </w:r>
-      <w:proofErr w:type="spellEnd"/>
-      <w:r>
-        <w:rPr>
-          <w:rFonts w:ascii="Arial" w:hAnsi="Arial" w:cs="Arial"/>
-          <w:color w:val="000000" w:themeColor="text1"/>
-          <w:sz w:val="20"/>
-          <w:szCs w:val="20"/>
-          <w:shd w:val="clear" w:color="auto" w:fill="FFFFFF"/>
-          <w:lang w:val="ru-RU"/>
-        </w:rPr>
-        <w:t xml:space="preserve"> принята кодировка Cp1251</w:t>
+        <w:t>ля русских виндов принята кодировка Cp1251</w:t>
       </w:r>
       <w:r>
         <w:rPr>
@@ -16678,7 +15503,6 @@
         </w:rPr>
         <w:t xml:space="preserve">файла компилятором </w:t>
       </w:r>
-      <w:proofErr w:type="spellStart"/>
       <w:r>
         <w:rPr>
           <w:rFonts w:ascii="Arial" w:hAnsi="Arial" w:cs="Arial"/>
@@ -16689,7 +15513,6 @@
         </w:rPr>
         <w:t>javac</w:t>
       </w:r>
-      <w:proofErr w:type="spellEnd"/>
       <w:r>
         <w:rPr>
           <w:rFonts w:ascii="Arial" w:hAnsi="Arial" w:cs="Arial"/>
@@ -16791,7 +15614,6 @@
           <w:lang w:val="ru-RU"/>
         </w:rPr>
       </w:pPr>
-      <w:proofErr w:type="gramStart"/>
       <w:r>
         <w:rPr>
           <w:rFonts w:ascii="Arial" w:hAnsi="Arial" w:cs="Arial"/>
@@ -16818,7 +15640,6 @@
         </w:rPr>
         <w:t xml:space="preserve"> .</w:t>
       </w:r>
-      <w:proofErr w:type="gramEnd"/>
       <w:r>
         <w:rPr>
           <w:rFonts w:ascii="Arial" w:hAnsi="Arial" w:cs="Arial"/>
@@ -17510,19 +16331,7 @@
           <w:shd w:val="clear" w:color="auto" w:fill="FFFFFF"/>
           <w:lang w:val="ru-RU"/>
         </w:rPr>
-        <w:t xml:space="preserve"> Число классов не ограничено (при компиляции создастся столько </w:t>
-      </w:r>
-      <w:proofErr w:type="gramStart"/>
-      <w:r>
-        <w:rPr>
-          <w:rFonts w:ascii="Arial" w:hAnsi="Arial" w:cs="Arial"/>
-          <w:color w:val="000000" w:themeColor="text1"/>
-          <w:sz w:val="20"/>
-          <w:szCs w:val="20"/>
-          <w:shd w:val="clear" w:color="auto" w:fill="FFFFFF"/>
-          <w:lang w:val="ru-RU"/>
-        </w:rPr>
-        <w:t xml:space="preserve">файлов </w:t>
+        <w:t xml:space="preserve"> Число классов не ограничено (при компиляции создастся столько файлов </w:t>
       </w:r>
       <w:r>
         <w:rPr>
@@ -17545,7 +16354,6 @@
         </w:rPr>
         <w:t>class</w:t>
       </w:r>
-      <w:proofErr w:type="gramEnd"/>
       <w:r>
         <w:rPr>
           <w:rFonts w:ascii="Arial" w:hAnsi="Arial" w:cs="Arial"/>
@@ -18133,7 +16941,6 @@
         </w:rPr>
         <w:t xml:space="preserve"> </w:t>
       </w:r>
-      <w:proofErr w:type="spellStart"/>
       <w:r>
         <w:rPr>
           <w:rFonts w:ascii="Arial" w:hAnsi="Arial" w:cs="Arial"/>
@@ -18145,7 +16952,6 @@
         </w:rPr>
         <w:t>сериализовано</w:t>
       </w:r>
-      <w:proofErr w:type="spellEnd"/>
       <w:r>
         <w:rPr>
           <w:rFonts w:ascii="Arial" w:hAnsi="Arial" w:cs="Arial"/>
@@ -18188,7 +16994,6 @@
           <w:lang w:val="ru-RU"/>
         </w:rPr>
       </w:pPr>
-      <w:proofErr w:type="gramStart"/>
       <w:r>
         <w:rPr>
           <w:rFonts w:ascii="Arial" w:hAnsi="Arial" w:cs="Arial"/>
@@ -18199,7 +17004,6 @@
         </w:rPr>
         <w:t>final</w:t>
       </w:r>
-      <w:proofErr w:type="gramEnd"/>
       <w:r>
         <w:rPr>
           <w:rFonts w:ascii="Arial" w:hAnsi="Arial" w:cs="Arial"/>
@@ -18335,29 +17139,16 @@
         <w:lastRenderedPageBreak/>
         <w:t xml:space="preserve">Если константа объявлена как поле класса, то она может быть проинициализирована либо при объявлении, либо </w:t>
       </w:r>
-      <w:proofErr w:type="gramStart"/>
-      <w:r>
-        <w:rPr>
-          <w:rFonts w:ascii="Arial" w:hAnsi="Arial" w:cs="Arial"/>
-          <w:color w:val="000000" w:themeColor="text1"/>
-          <w:sz w:val="20"/>
-          <w:szCs w:val="20"/>
-          <w:shd w:val="clear" w:color="auto" w:fill="FFFFFF"/>
-          <w:lang w:val="ru-RU"/>
-        </w:rPr>
-        <w:t>в с</w:t>
-      </w:r>
-      <w:proofErr w:type="gramEnd"/>
-      <w:r>
-        <w:rPr>
-          <w:rFonts w:ascii="Arial" w:hAnsi="Arial" w:cs="Arial"/>
-          <w:color w:val="000000" w:themeColor="text1"/>
-          <w:sz w:val="20"/>
-          <w:szCs w:val="20"/>
-          <w:shd w:val="clear" w:color="auto" w:fill="FFFFFF"/>
-          <w:lang w:val="ru-RU"/>
-        </w:rPr>
-        <w:t xml:space="preserve"> статическом блоке.</w:t>
+      <w:r>
+        <w:rPr>
+          <w:rFonts w:ascii="Arial" w:hAnsi="Arial" w:cs="Arial"/>
+          <w:color w:val="000000" w:themeColor="text1"/>
+          <w:sz w:val="20"/>
+          <w:szCs w:val="20"/>
+          <w:shd w:val="clear" w:color="auto" w:fill="FFFFFF"/>
+          <w:lang w:val="ru-RU"/>
+        </w:rPr>
+        <w:t>в с статическом блоке.</w:t>
       </w:r>
     </w:p>
     <w:p>
@@ -18540,29 +17331,7 @@
           <w:szCs w:val="20"/>
           <w:shd w:val="clear" w:color="auto" w:fill="FFFFFF"/>
         </w:rPr>
-        <w:t xml:space="preserve">private, public, protected, friendly, abstract, static, final, native, synchronized, </w:t>
-      </w:r>
-      <w:proofErr w:type="spellStart"/>
-      <w:r>
-        <w:rPr>
-          <w:rFonts w:ascii="Arial" w:hAnsi="Arial" w:cs="Arial"/>
-          <w:color w:val="000000" w:themeColor="text1"/>
-          <w:sz w:val="20"/>
-          <w:szCs w:val="20"/>
-          <w:shd w:val="clear" w:color="auto" w:fill="FFFFFF"/>
-        </w:rPr>
-        <w:t>strictfp</w:t>
-      </w:r>
-      <w:proofErr w:type="spellEnd"/>
-      <w:r>
-        <w:rPr>
-          <w:rFonts w:ascii="Arial" w:hAnsi="Arial" w:cs="Arial"/>
-          <w:color w:val="000000" w:themeColor="text1"/>
-          <w:sz w:val="20"/>
-          <w:szCs w:val="20"/>
-          <w:shd w:val="clear" w:color="auto" w:fill="FFFFFF"/>
-        </w:rPr>
-        <w:t>.</w:t>
+        <w:t>private, public, protected, friendly, abstract, static, final, native, synchronized, strictfp.</w:t>
       </w:r>
     </w:p>
     <w:p>
@@ -18585,45 +17354,8 @@
           <w:shd w:val="clear" w:color="auto" w:fill="FFFFFF"/>
           <w:lang w:val="ru-RU"/>
         </w:rPr>
-        <w:t xml:space="preserve">Методы могут выбрасывать исключения: </w:t>
-      </w:r>
-      <w:proofErr w:type="spellStart"/>
-      <w:r>
-        <w:rPr>
-          <w:rFonts w:ascii="Arial" w:hAnsi="Arial" w:cs="Arial"/>
-          <w:color w:val="000000" w:themeColor="text1"/>
-          <w:sz w:val="20"/>
-          <w:szCs w:val="20"/>
-          <w:shd w:val="clear" w:color="auto" w:fill="FFFFFF"/>
-          <w:lang w:val="ru-RU"/>
-        </w:rPr>
-        <w:t>throws</w:t>
-      </w:r>
-      <w:proofErr w:type="spellEnd"/>
-      <w:r>
-        <w:rPr>
-          <w:rFonts w:ascii="Arial" w:hAnsi="Arial" w:cs="Arial"/>
-          <w:color w:val="000000" w:themeColor="text1"/>
-          <w:sz w:val="20"/>
-          <w:szCs w:val="20"/>
-          <w:shd w:val="clear" w:color="auto" w:fill="FFFFFF"/>
-          <w:lang w:val="ru-RU"/>
-        </w:rPr>
-        <w:t xml:space="preserve"> </w:t>
-      </w:r>
-      <w:proofErr w:type="spellStart"/>
-      <w:r>
-        <w:rPr>
-          <w:rFonts w:ascii="Arial" w:hAnsi="Arial" w:cs="Arial"/>
-          <w:color w:val="000000" w:themeColor="text1"/>
-          <w:sz w:val="20"/>
-          <w:szCs w:val="20"/>
-          <w:shd w:val="clear" w:color="auto" w:fill="FFFFFF"/>
-          <w:lang w:val="ru-RU"/>
-        </w:rPr>
-        <w:t>список_ошибок_через_запятую</w:t>
-      </w:r>
-      <w:proofErr w:type="spellEnd"/>
+        <w:t>Методы могут выбрасывать исключения: throws список_ошибок_через_запятую</w:t>
+      </w:r>
     </w:p>
     <w:p>
       <w:pPr>
@@ -18771,69 +17503,8 @@
           <w:shd w:val="clear" w:color="auto" w:fill="FFFFFF"/>
           <w:lang w:val="ru-RU"/>
         </w:rPr>
-        <w:t xml:space="preserve"> может быть </w:t>
-      </w:r>
-      <w:proofErr w:type="spellStart"/>
-      <w:r>
-        <w:rPr>
-          <w:rFonts w:ascii="Arial" w:hAnsi="Arial" w:cs="Arial"/>
-          <w:color w:val="000000" w:themeColor="text1"/>
-          <w:sz w:val="20"/>
-          <w:szCs w:val="20"/>
-          <w:shd w:val="clear" w:color="auto" w:fill="FFFFFF"/>
-          <w:lang w:val="ru-RU"/>
-        </w:rPr>
-        <w:t>static</w:t>
-      </w:r>
-      <w:proofErr w:type="spellEnd"/>
-      <w:r>
-        <w:rPr>
-          <w:rFonts w:ascii="Arial" w:hAnsi="Arial" w:cs="Arial"/>
-          <w:color w:val="000000" w:themeColor="text1"/>
-          <w:sz w:val="20"/>
-          <w:szCs w:val="20"/>
-          <w:shd w:val="clear" w:color="auto" w:fill="FFFFFF"/>
-          <w:lang w:val="ru-RU"/>
-        </w:rPr>
-        <w:t xml:space="preserve">, </w:t>
-      </w:r>
-      <w:proofErr w:type="spellStart"/>
-      <w:r>
-        <w:rPr>
-          <w:rFonts w:ascii="Arial" w:hAnsi="Arial" w:cs="Arial"/>
-          <w:color w:val="000000" w:themeColor="text1"/>
-          <w:sz w:val="20"/>
-          <w:szCs w:val="20"/>
-          <w:shd w:val="clear" w:color="auto" w:fill="FFFFFF"/>
-          <w:lang w:val="ru-RU"/>
-        </w:rPr>
-        <w:t>abstract</w:t>
-      </w:r>
-      <w:proofErr w:type="spellEnd"/>
-      <w:r>
-        <w:rPr>
-          <w:rFonts w:ascii="Arial" w:hAnsi="Arial" w:cs="Arial"/>
-          <w:color w:val="000000" w:themeColor="text1"/>
-          <w:sz w:val="20"/>
-          <w:szCs w:val="20"/>
-          <w:shd w:val="clear" w:color="auto" w:fill="FFFFFF"/>
-          <w:lang w:val="ru-RU"/>
-        </w:rPr>
-        <w:t xml:space="preserve"> или </w:t>
-      </w:r>
-      <w:proofErr w:type="spellStart"/>
-      <w:r>
-        <w:rPr>
-          <w:rFonts w:ascii="Arial" w:hAnsi="Arial" w:cs="Arial"/>
-          <w:color w:val="000000" w:themeColor="text1"/>
-          <w:sz w:val="20"/>
-          <w:szCs w:val="20"/>
-          <w:shd w:val="clear" w:color="auto" w:fill="FFFFFF"/>
-          <w:lang w:val="ru-RU"/>
-        </w:rPr>
-        <w:t>final</w:t>
-      </w:r>
-      <w:proofErr w:type="spellEnd"/>
+        <w:t xml:space="preserve"> может быть static, abstract или final</w:t>
+      </w:r>
       <w:r>
         <w:rPr>
           <w:rFonts w:ascii="Arial" w:hAnsi="Arial" w:cs="Arial"/>
@@ -20006,6 +18677,19 @@
               </w:rPr>
               <w:t>Только внутри класса (глубже вложенности нет).</w:t>
             </w:r>
+            <w:r>
+              <w:rPr>
+                <w:rFonts w:ascii="Arial" w:hAnsi="Arial" w:cs="Arial"/>
+                <w:color w:val="000000" w:themeColor="text1"/>
+                <w:sz w:val="20"/>
+                <w:szCs w:val="20"/>
+                <w:shd w:val="clear" w:color="auto" w:fill="FFFFFF"/>
+                <w:lang w:val="ru-RU"/>
+              </w:rPr>
+              <w:t xml:space="preserve"> Внутри статического вложенного. </w:t>
+            </w:r>
+            <w:bookmarkStart w:id="0" w:name="_GoBack"/>
+            <w:bookmarkEnd w:id="0"/>
           </w:p>
           <w:p>
             <w:pPr>
@@ -20063,7 +18747,6 @@
         </w:rPr>
         <w:t xml:space="preserve"> в логических и статических блоках нельзя вызывать </w:t>
       </w:r>
-      <w:proofErr w:type="gramStart"/>
       <w:r>
         <w:rPr>
           <w:b/>
@@ -20081,17 +18764,7 @@
           <w:szCs w:val="18"/>
           <w:lang w:val="ru-RU"/>
         </w:rPr>
-        <w:t>(</w:t>
-      </w:r>
-      <w:proofErr w:type="gramEnd"/>
-      <w:r>
-        <w:rPr>
-          <w:color w:val="000000"/>
-          <w:sz w:val="18"/>
-          <w:szCs w:val="18"/>
-          <w:lang w:val="ru-RU"/>
-        </w:rPr>
-        <w:t>);</w:t>
+        <w:t>();</w:t>
       </w:r>
       <w:r>
         <w:rPr>
@@ -21333,7 +20006,6 @@
                 <w:lang w:val="ru-RU"/>
               </w:rPr>
             </w:pPr>
-            <w:proofErr w:type="spellStart"/>
             <w:r>
               <w:rPr>
                 <w:rFonts w:ascii="Arial" w:hAnsi="Arial" w:cs="Arial"/>
@@ -21345,7 +20017,6 @@
               </w:rPr>
               <w:t>Конст</w:t>
             </w:r>
-            <w:proofErr w:type="spellEnd"/>
           </w:p>
           <w:p>
             <w:pPr>
@@ -21358,7 +20029,6 @@
                 <w:lang w:val="ru-RU"/>
               </w:rPr>
             </w:pPr>
-            <w:proofErr w:type="spellStart"/>
             <w:r>
               <w:rPr>
                 <w:rFonts w:ascii="Arial" w:hAnsi="Arial" w:cs="Arial"/>
@@ -21370,7 +20040,6 @@
               </w:rPr>
               <w:t>руктор</w:t>
             </w:r>
-            <w:proofErr w:type="spellEnd"/>
           </w:p>
         </w:tc>
         <w:tc>
@@ -21416,7 +20085,6 @@
                 <w:lang w:val="ru-RU"/>
               </w:rPr>
             </w:pPr>
-            <w:proofErr w:type="spellStart"/>
             <w:r>
               <w:rPr>
                 <w:rFonts w:ascii="Arial" w:hAnsi="Arial" w:cs="Arial"/>
@@ -21427,7 +20095,6 @@
               </w:rPr>
               <w:t>Enum</w:t>
             </w:r>
-            <w:proofErr w:type="spellEnd"/>
           </w:p>
         </w:tc>
         <w:tc>
@@ -25228,7 +23895,6 @@
                 <w:shd w:val="clear" w:color="auto" w:fill="FFFFFF"/>
               </w:rPr>
             </w:pPr>
-            <w:proofErr w:type="spellStart"/>
             <w:r>
               <w:rPr>
                 <w:rFonts w:ascii="Arial" w:hAnsi="Arial" w:cs="Arial"/>
@@ -25239,7 +23905,6 @@
               </w:rPr>
               <w:t>nized</w:t>
             </w:r>
-            <w:proofErr w:type="spellEnd"/>
           </w:p>
         </w:tc>
         <w:tc>
@@ -26021,7 +24686,6 @@
                 <w:shd w:val="clear" w:color="auto" w:fill="FFFFFF"/>
               </w:rPr>
             </w:pPr>
-            <w:proofErr w:type="spellStart"/>
             <w:r>
               <w:rPr>
                 <w:rFonts w:ascii="Arial" w:hAnsi="Arial" w:cs="Arial"/>
@@ -26032,7 +24696,6 @@
               </w:rPr>
               <w:t>Strictfp</w:t>
             </w:r>
-            <w:proofErr w:type="spellEnd"/>
           </w:p>
         </w:tc>
         <w:tc>
@@ -26433,8 +25096,6 @@
           <w:lang w:val="ru-RU"/>
         </w:rPr>
       </w:pPr>
-      <w:bookmarkStart w:id="0" w:name="_GoBack"/>
-      <w:bookmarkEnd w:id="0"/>
       <w:r>
         <w:rPr>
           <w:rFonts w:ascii="Arial" w:hAnsi="Arial" w:cs="Arial"/>
@@ -26947,29 +25608,7 @@
                 <w:shd w:val="clear" w:color="auto" w:fill="FFFFFF"/>
                 <w:lang w:val="ru-RU"/>
               </w:rPr>
-              <w:t xml:space="preserve"> (как класс) имеет реализацию метода «дай совет, как лечить от простуды». Студент, наследующийся от класса Человек, имеет свою реализацию. Например, пей тёплый чай, не ходи в </w:t>
-            </w:r>
-            <w:proofErr w:type="spellStart"/>
-            <w:r>
-              <w:rPr>
-                <w:rFonts w:ascii="Arial" w:hAnsi="Arial" w:cs="Arial"/>
-                <w:sz w:val="20"/>
-                <w:szCs w:val="20"/>
-                <w:shd w:val="clear" w:color="auto" w:fill="FFFFFF"/>
-                <w:lang w:val="ru-RU"/>
-              </w:rPr>
-              <w:t>универ</w:t>
-            </w:r>
-            <w:proofErr w:type="spellEnd"/>
-            <w:r>
-              <w:rPr>
-                <w:rFonts w:ascii="Arial" w:hAnsi="Arial" w:cs="Arial"/>
-                <w:sz w:val="20"/>
-                <w:szCs w:val="20"/>
-                <w:shd w:val="clear" w:color="auto" w:fill="FFFFFF"/>
-                <w:lang w:val="ru-RU"/>
-              </w:rPr>
-              <w:t>. Доктор, который наследуется тоже от человека, имеет совершенно иное понятие о простуде, поэтому переопределит его по-своему.</w:t>
+              <w:t xml:space="preserve"> (как класс) имеет реализацию метода «дай совет, как лечить от простуды». Студент, наследующийся от класса Человек, имеет свою реализацию. Например, пей тёплый чай, не ходи в универ. Доктор, который наследуется тоже от человека, имеет совершенно иное понятие о простуде, поэтому переопределит его по-своему.</w:t>
             </w:r>
           </w:p>
           <w:p>
@@ -30732,7 +29371,7 @@
 </file>
 
 <file path=customXml/itemProps1.xml><?xml version="1.0" encoding="utf-8"?>
-<ds:datastoreItem xmlns:ds="http://schemas.openxmlformats.org/officeDocument/2006/customXml" ds:itemID="{123EC6B8-9DA1-4024-BB26-351ED7F6733B}">
+<ds:datastoreItem xmlns:ds="http://schemas.openxmlformats.org/officeDocument/2006/customXml" ds:itemID="{F9A5A932-AC40-45BB-A0BC-95D74581063B}">
   <ds:schemaRefs>
     <ds:schemaRef ds:uri="http://schemas.openxmlformats.org/officeDocument/2006/bibliography"/>
   </ds:schemaRefs>

</xml_diff>